<commit_message>
update diagram for copanel buttons
</commit_message>
<xml_diff>
--- a/2024 Robot Controls Diagram.docx
+++ b/2024 Robot Controls Diagram.docx
@@ -68,13 +68,7 @@
                               <w:rPr>
                                 <w:color w:val="000000"/>
                               </w:rPr>
-                              <w:t>I</w:t>
-                            </w:r>
-                            <w:r>
-                              <w:rPr>
-                                <w:color w:val="000000"/>
-                              </w:rPr>
-                              <w:t>ntake Piece</w:t>
+                              <w:t>Intake Piece</w:t>
                             </w:r>
                           </w:p>
                         </w:txbxContent>
@@ -107,13 +101,7 @@
                         <w:rPr>
                           <w:color w:val="000000"/>
                         </w:rPr>
-                        <w:t>I</w:t>
-                      </w:r>
-                      <w:r>
-                        <w:rPr>
-                          <w:color w:val="000000"/>
-                        </w:rPr>
-                        <w:t>ntake Piece</w:t>
+                        <w:t>Intake Piece</w:t>
                       </w:r>
                     </w:p>
                   </w:txbxContent>
@@ -182,13 +170,7 @@
                               <w:rPr>
                                 <w:color w:val="000000"/>
                               </w:rPr>
-                              <w:t>R</w:t>
-                            </w:r>
-                            <w:r>
-                              <w:rPr>
-                                <w:color w:val="000000"/>
-                              </w:rPr>
-                              <w:t>everse intake</w:t>
+                              <w:t>Reverse intake</w:t>
                             </w:r>
                           </w:p>
                         </w:txbxContent>
@@ -221,13 +203,7 @@
                         <w:rPr>
                           <w:color w:val="000000"/>
                         </w:rPr>
-                        <w:t>R</w:t>
-                      </w:r>
-                      <w:r>
-                        <w:rPr>
-                          <w:color w:val="000000"/>
-                        </w:rPr>
-                        <w:t>everse intake</w:t>
+                        <w:t>Reverse intake</w:t>
                       </w:r>
                     </w:p>
                   </w:txbxContent>
@@ -515,13 +491,7 @@
                               <w:rPr>
                                 <w:color w:val="000000"/>
                               </w:rPr>
-                              <w:t>S</w:t>
-                            </w:r>
-                            <w:r>
-                              <w:rPr>
-                                <w:color w:val="000000"/>
-                              </w:rPr>
-                              <w:t>peaker shot from speaker</w:t>
+                              <w:t>Speaker shot from speaker</w:t>
                             </w:r>
                           </w:p>
                         </w:txbxContent>
@@ -554,13 +524,7 @@
                         <w:rPr>
                           <w:color w:val="000000"/>
                         </w:rPr>
-                        <w:t>S</w:t>
-                      </w:r>
-                      <w:r>
-                        <w:rPr>
-                          <w:color w:val="000000"/>
-                        </w:rPr>
-                        <w:t>peaker shot from speaker</w:t>
+                        <w:t>Speaker shot from speaker</w:t>
                       </w:r>
                     </w:p>
                   </w:txbxContent>
@@ -740,7 +704,9 @@
                               </w:rPr>
                             </w:pPr>
                             <w:r>
-                              <w:rPr/>
+                              <w:rPr>
+                                <w:color w:val="000000"/>
+                              </w:rPr>
                             </w:r>
                           </w:p>
                         </w:txbxContent>
@@ -770,7 +736,9 @@
                         </w:rPr>
                       </w:pPr>
                       <w:r>
-                        <w:rPr/>
+                        <w:rPr>
+                          <w:color w:val="000000"/>
+                        </w:rPr>
                       </w:r>
                     </w:p>
                   </w:txbxContent>
@@ -836,7 +804,9 @@
                               </w:rPr>
                             </w:pPr>
                             <w:r>
-                              <w:rPr/>
+                              <w:rPr>
+                                <w:color w:val="000000"/>
+                              </w:rPr>
                             </w:r>
                           </w:p>
                         </w:txbxContent>
@@ -866,7 +836,9 @@
                         </w:rPr>
                       </w:pPr>
                       <w:r>
-                        <w:rPr/>
+                        <w:rPr>
+                          <w:color w:val="000000"/>
+                        </w:rPr>
                       </w:r>
                     </w:p>
                   </w:txbxContent>
@@ -977,13 +949,7 @@
                               <w:rPr>
                                 <w:color w:val="000000"/>
                               </w:rPr>
-                              <w:t xml:space="preserve">Right:  </w:t>
-                            </w:r>
-                            <w:r>
-                              <w:rPr>
-                                <w:color w:val="000000"/>
-                              </w:rPr>
-                              <w:t>Prep for amp shot</w:t>
+                              <w:t>Right:  Prep for amp shot</w:t>
                             </w:r>
                           </w:p>
                         </w:txbxContent>
@@ -1058,13 +1024,7 @@
                         <w:rPr>
                           <w:color w:val="000000"/>
                         </w:rPr>
-                        <w:t xml:space="preserve">Right:  </w:t>
-                      </w:r>
-                      <w:r>
-                        <w:rPr>
-                          <w:color w:val="000000"/>
-                        </w:rPr>
-                        <w:t>Prep for amp shot</w:t>
+                        <w:t>Right:  Prep for amp shot</w:t>
                       </w:r>
                     </w:p>
                   </w:txbxContent>
@@ -1223,7 +1183,7 @@
                         <wps:spPr>
                           <a:xfrm>
                             <a:off x="1722600" y="63360"/>
-                            <a:ext cx="266760" cy="267480"/>
+                            <a:ext cx="264960" cy="265320"/>
                           </a:xfrm>
                           <a:prstGeom prst="rect">
                             <a:avLst/>
@@ -1265,7 +1225,7 @@
                         <wps:spPr>
                           <a:xfrm>
                             <a:off x="2840400" y="389160"/>
-                            <a:ext cx="267480" cy="267480"/>
+                            <a:ext cx="267480" cy="265320"/>
                           </a:xfrm>
                           <a:prstGeom prst="rect">
                             <a:avLst/>
@@ -1306,8 +1266,8 @@
                         <wps:cNvSpPr/>
                         <wps:spPr>
                           <a:xfrm>
-                            <a:off x="3279600" y="532080"/>
-                            <a:ext cx="266760" cy="267480"/>
+                            <a:off x="3281760" y="532080"/>
+                            <a:ext cx="264960" cy="265320"/>
                           </a:xfrm>
                           <a:prstGeom prst="rect">
                             <a:avLst/>
@@ -1348,8 +1308,8 @@
                         <wps:cNvSpPr/>
                         <wps:spPr>
                           <a:xfrm>
-                            <a:off x="3843720" y="63360"/>
-                            <a:ext cx="266760" cy="267480"/>
+                            <a:off x="3845520" y="63360"/>
+                            <a:ext cx="264960" cy="265320"/>
                           </a:xfrm>
                           <a:prstGeom prst="rect">
                             <a:avLst/>
@@ -1390,8 +1350,8 @@
                         <wps:cNvSpPr/>
                         <wps:spPr>
                           <a:xfrm>
-                            <a:off x="4685040" y="455760"/>
-                            <a:ext cx="266760" cy="267480"/>
+                            <a:off x="4686840" y="455760"/>
+                            <a:ext cx="264960" cy="265320"/>
                           </a:xfrm>
                           <a:prstGeom prst="rect">
                             <a:avLst/>
@@ -1432,8 +1392,8 @@
                         <wps:cNvSpPr/>
                         <wps:spPr>
                           <a:xfrm>
-                            <a:off x="4904640" y="954360"/>
-                            <a:ext cx="266760" cy="267480"/>
+                            <a:off x="4906800" y="954360"/>
+                            <a:ext cx="264960" cy="265320"/>
                           </a:xfrm>
                           <a:prstGeom prst="rect">
                             <a:avLst/>
@@ -1474,8 +1434,8 @@
                         <wps:cNvSpPr/>
                         <wps:spPr>
                           <a:xfrm>
-                            <a:off x="5057280" y="1328400"/>
-                            <a:ext cx="266760" cy="267480"/>
+                            <a:off x="5059080" y="1328400"/>
+                            <a:ext cx="264960" cy="265320"/>
                           </a:xfrm>
                           <a:prstGeom prst="rect">
                             <a:avLst/>
@@ -1516,8 +1476,8 @@
                         <wps:cNvSpPr/>
                         <wps:spPr>
                           <a:xfrm>
-                            <a:off x="5057280" y="1894680"/>
-                            <a:ext cx="266760" cy="267480"/>
+                            <a:off x="5059080" y="1896840"/>
+                            <a:ext cx="264960" cy="265320"/>
                           </a:xfrm>
                           <a:prstGeom prst="rect">
                             <a:avLst/>
@@ -1558,8 +1518,8 @@
                         <wps:cNvSpPr/>
                         <wps:spPr>
                           <a:xfrm>
-                            <a:off x="5057280" y="2218680"/>
-                            <a:ext cx="266760" cy="267480"/>
+                            <a:off x="5059080" y="2220480"/>
+                            <a:ext cx="264960" cy="265320"/>
                           </a:xfrm>
                           <a:prstGeom prst="rect">
                             <a:avLst/>
@@ -1600,8 +1560,8 @@
                         <wps:cNvSpPr/>
                         <wps:spPr>
                           <a:xfrm>
-                            <a:off x="3496320" y="2930400"/>
-                            <a:ext cx="266760" cy="267480"/>
+                            <a:off x="3498120" y="2932560"/>
+                            <a:ext cx="264960" cy="265320"/>
                           </a:xfrm>
                           <a:prstGeom prst="rect">
                             <a:avLst/>
@@ -1642,8 +1602,8 @@
                         <wps:cNvSpPr/>
                         <wps:spPr>
                           <a:xfrm>
-                            <a:off x="2203560" y="2930400"/>
-                            <a:ext cx="266760" cy="267480"/>
+                            <a:off x="2203560" y="2932560"/>
+                            <a:ext cx="264960" cy="265320"/>
                           </a:xfrm>
                           <a:prstGeom prst="rect">
                             <a:avLst/>
@@ -1685,7 +1645,7 @@
                         <wps:spPr>
                           <a:xfrm>
                             <a:off x="567000" y="1670760"/>
-                            <a:ext cx="266760" cy="268560"/>
+                            <a:ext cx="264960" cy="268560"/>
                           </a:xfrm>
                           <a:prstGeom prst="rect">
                             <a:avLst/>
@@ -1727,7 +1687,7 @@
                         <wps:spPr>
                           <a:xfrm>
                             <a:off x="748080" y="954360"/>
-                            <a:ext cx="266760" cy="267480"/>
+                            <a:ext cx="264960" cy="265320"/>
                           </a:xfrm>
                           <a:prstGeom prst="rect">
                             <a:avLst/>
@@ -1769,7 +1729,7 @@
                         <wps:spPr>
                           <a:xfrm>
                             <a:off x="891000" y="455760"/>
-                            <a:ext cx="266760" cy="267480"/>
+                            <a:ext cx="264960" cy="265320"/>
                           </a:xfrm>
                           <a:prstGeom prst="rect">
                             <a:avLst/>
@@ -1838,7 +1798,7 @@
                   <v:stroke color="#3465a4" joinstyle="round" endcap="flat"/>
                   <w10:wrap type="square"/>
                 </v:shape>
-                <v:rect id="shape_0" ID="Rectangle 3" path="m0,0l-2147483645,0l-2147483645,-2147483646l0,-2147483646xe" fillcolor="white" stroked="f" o:allowincell="f" style="position:absolute;left:2713;top:-5185;width:419;height:420;mso-wrap-style:none;v-text-anchor:middle;mso-position-vertical:top">
+                <v:rect id="shape_0" ID="Rectangle 3" path="m0,0l-2147483645,0l-2147483645,-2147483646l0,-2147483646xe" fillcolor="white" stroked="f" o:allowincell="f" style="position:absolute;left:2713;top:-5185;width:416;height:417;mso-wrap-style:none;v-text-anchor:middle;mso-position-vertical:top">
                   <v:fill o:detectmouseclick="t" type="solid" color2="black"/>
                   <v:stroke color="#3465a4" joinstyle="round" endcap="flat"/>
                   <v:textbox>
@@ -1857,7 +1817,7 @@
                   </v:textbox>
                   <w10:wrap type="square"/>
                 </v:rect>
-                <v:rect id="shape_0" ID="Rectangle 4" path="m0,0l-2147483645,0l-2147483645,-2147483646l0,-2147483646xe" fillcolor="white" stroked="f" o:allowincell="f" style="position:absolute;left:4473;top:-4672;width:420;height:420;mso-wrap-style:none;v-text-anchor:middle;mso-position-vertical:top">
+                <v:rect id="shape_0" ID="Rectangle 4" path="m0,0l-2147483645,0l-2147483645,-2147483646l0,-2147483646xe" fillcolor="white" stroked="f" o:allowincell="f" style="position:absolute;left:4473;top:-4672;width:420;height:417;mso-wrap-style:none;v-text-anchor:middle;mso-position-vertical:top">
                   <v:fill o:detectmouseclick="t" type="solid" color2="black"/>
                   <v:stroke color="#3465a4" joinstyle="round" endcap="flat"/>
                   <v:textbox>
@@ -1876,7 +1836,7 @@
                   </v:textbox>
                   <w10:wrap type="square"/>
                 </v:rect>
-                <v:rect id="shape_0" ID="Rectangle 5" path="m0,0l-2147483645,0l-2147483645,-2147483646l0,-2147483646xe" fillcolor="white" stroked="f" o:allowincell="f" style="position:absolute;left:5165;top:-4447;width:419;height:420;mso-wrap-style:none;v-text-anchor:middle;mso-position-vertical:top">
+                <v:rect id="shape_0" ID="Rectangle 5" path="m0,0l-2147483645,0l-2147483645,-2147483646l0,-2147483646xe" fillcolor="white" stroked="f" o:allowincell="f" style="position:absolute;left:5168;top:-4447;width:416;height:417;mso-wrap-style:none;v-text-anchor:middle;mso-position-vertical:top">
                   <v:fill o:detectmouseclick="t" type="solid" color2="black"/>
                   <v:stroke color="#3465a4" joinstyle="round" endcap="flat"/>
                   <v:textbox>
@@ -1895,7 +1855,7 @@
                   </v:textbox>
                   <w10:wrap type="square"/>
                 </v:rect>
-                <v:rect id="shape_0" ID="Rectangle 6" path="m0,0l-2147483645,0l-2147483645,-2147483646l0,-2147483646xe" fillcolor="white" stroked="f" o:allowincell="f" style="position:absolute;left:6053;top:-5185;width:419;height:420;mso-wrap-style:none;v-text-anchor:middle;mso-position-vertical:top">
+                <v:rect id="shape_0" ID="Rectangle 6" path="m0,0l-2147483645,0l-2147483645,-2147483646l0,-2147483646xe" fillcolor="white" stroked="f" o:allowincell="f" style="position:absolute;left:6056;top:-5185;width:416;height:417;mso-wrap-style:none;v-text-anchor:middle;mso-position-vertical:top">
                   <v:fill o:detectmouseclick="t" type="solid" color2="black"/>
                   <v:stroke color="#3465a4" joinstyle="round" endcap="flat"/>
                   <v:textbox>
@@ -1914,7 +1874,7 @@
                   </v:textbox>
                   <w10:wrap type="square"/>
                 </v:rect>
-                <v:rect id="shape_0" ID="Rectangle 7" path="m0,0l-2147483645,0l-2147483645,-2147483646l0,-2147483646xe" fillcolor="white" stroked="f" o:allowincell="f" style="position:absolute;left:7378;top:-4567;width:419;height:420;mso-wrap-style:none;v-text-anchor:middle;mso-position-vertical:top">
+                <v:rect id="shape_0" ID="Rectangle 7" path="m0,0l-2147483645,0l-2147483645,-2147483646l0,-2147483646xe" fillcolor="white" stroked="f" o:allowincell="f" style="position:absolute;left:7381;top:-4567;width:416;height:417;mso-wrap-style:none;v-text-anchor:middle;mso-position-vertical:top">
                   <v:fill o:detectmouseclick="t" type="solid" color2="black"/>
                   <v:stroke color="#3465a4" joinstyle="round" endcap="flat"/>
                   <v:textbox>
@@ -1933,7 +1893,7 @@
                   </v:textbox>
                   <w10:wrap type="square"/>
                 </v:rect>
-                <v:rect id="shape_0" ID="Rectangle 8" path="m0,0l-2147483645,0l-2147483645,-2147483646l0,-2147483646xe" fillcolor="white" stroked="f" o:allowincell="f" style="position:absolute;left:7724;top:-3782;width:419;height:420;mso-wrap-style:none;v-text-anchor:middle;mso-position-vertical:top">
+                <v:rect id="shape_0" ID="Rectangle 8" path="m0,0l-2147483645,0l-2147483645,-2147483646l0,-2147483646xe" fillcolor="white" stroked="f" o:allowincell="f" style="position:absolute;left:7727;top:-3782;width:416;height:417;mso-wrap-style:none;v-text-anchor:middle;mso-position-vertical:top">
                   <v:fill o:detectmouseclick="t" type="solid" color2="black"/>
                   <v:stroke color="#3465a4" joinstyle="round" endcap="flat"/>
                   <v:textbox>
@@ -1952,7 +1912,7 @@
                   </v:textbox>
                   <w10:wrap type="square"/>
                 </v:rect>
-                <v:rect id="shape_0" ID="Rectangle 9" path="m0,0l-2147483645,0l-2147483645,-2147483646l0,-2147483646xe" fillcolor="white" stroked="f" o:allowincell="f" style="position:absolute;left:7964;top:-3193;width:419;height:420;mso-wrap-style:none;v-text-anchor:middle;mso-position-vertical:top">
+                <v:rect id="shape_0" ID="Rectangle 9" path="m0,0l-2147483645,0l-2147483645,-2147483646l0,-2147483646xe" fillcolor="white" stroked="f" o:allowincell="f" style="position:absolute;left:7967;top:-3193;width:416;height:417;mso-wrap-style:none;v-text-anchor:middle;mso-position-vertical:top">
                   <v:fill o:detectmouseclick="t" type="solid" color2="black"/>
                   <v:stroke color="#3465a4" joinstyle="round" endcap="flat"/>
                   <v:textbox>
@@ -1971,7 +1931,7 @@
                   </v:textbox>
                   <w10:wrap type="square"/>
                 </v:rect>
-                <v:rect id="shape_0" ID="Rectangle 10" path="m0,0l-2147483645,0l-2147483645,-2147483646l0,-2147483646xe" fillcolor="white" stroked="f" o:allowincell="f" style="position:absolute;left:7964;top:-2301;width:419;height:420;mso-wrap-style:none;v-text-anchor:middle;mso-position-vertical:top">
+                <v:rect id="shape_0" ID="Rectangle 10" path="m0,0l-2147483645,0l-2147483645,-2147483646l0,-2147483646xe" fillcolor="white" stroked="f" o:allowincell="f" style="position:absolute;left:7967;top:-2298;width:416;height:417;mso-wrap-style:none;v-text-anchor:middle;mso-position-vertical:top">
                   <v:fill o:detectmouseclick="t" type="solid" color2="black"/>
                   <v:stroke color="#3465a4" joinstyle="round" endcap="flat"/>
                   <v:textbox>
@@ -1990,7 +1950,7 @@
                   </v:textbox>
                   <w10:wrap type="square"/>
                 </v:rect>
-                <v:rect id="shape_0" ID="Rectangle 11" path="m0,0l-2147483645,0l-2147483645,-2147483646l0,-2147483646xe" fillcolor="white" stroked="f" o:allowincell="f" style="position:absolute;left:7964;top:-1791;width:419;height:420;mso-wrap-style:none;v-text-anchor:middle;mso-position-vertical:top">
+                <v:rect id="shape_0" ID="Rectangle 11" path="m0,0l-2147483645,0l-2147483645,-2147483646l0,-2147483646xe" fillcolor="white" stroked="f" o:allowincell="f" style="position:absolute;left:7967;top:-1788;width:416;height:417;mso-wrap-style:none;v-text-anchor:middle;mso-position-vertical:top">
                   <v:fill o:detectmouseclick="t" type="solid" color2="black"/>
                   <v:stroke color="#3465a4" joinstyle="round" endcap="flat"/>
                   <v:textbox>
@@ -2009,7 +1969,7 @@
                   </v:textbox>
                   <w10:wrap type="square"/>
                 </v:rect>
-                <v:rect id="shape_0" ID="Rectangle 12" path="m0,0l-2147483645,0l-2147483645,-2147483646l0,-2147483646xe" fillcolor="white" stroked="f" o:allowincell="f" style="position:absolute;left:5506;top:-670;width:419;height:420;mso-wrap-style:none;v-text-anchor:middle;mso-position-vertical:top">
+                <v:rect id="shape_0" ID="Rectangle 12" path="m0,0l-2147483645,0l-2147483645,-2147483646l0,-2147483646xe" fillcolor="white" stroked="f" o:allowincell="f" style="position:absolute;left:5509;top:-667;width:416;height:417;mso-wrap-style:none;v-text-anchor:middle;mso-position-vertical:top">
                   <v:fill o:detectmouseclick="t" type="solid" color2="black"/>
                   <v:stroke color="#3465a4" joinstyle="round" endcap="flat"/>
                   <v:textbox>
@@ -2028,7 +1988,7 @@
                   </v:textbox>
                   <w10:wrap type="square"/>
                 </v:rect>
-                <v:rect id="shape_0" ID="Rectangle 13" path="m0,0l-2147483645,0l-2147483645,-2147483646l0,-2147483646xe" fillcolor="white" stroked="f" o:allowincell="f" style="position:absolute;left:3470;top:-670;width:419;height:420;mso-wrap-style:none;v-text-anchor:middle;mso-position-vertical:top">
+                <v:rect id="shape_0" ID="Rectangle 13" path="m0,0l-2147483645,0l-2147483645,-2147483646l0,-2147483646xe" fillcolor="white" stroked="f" o:allowincell="f" style="position:absolute;left:3470;top:-667;width:416;height:417;mso-wrap-style:none;v-text-anchor:middle;mso-position-vertical:top">
                   <v:fill o:detectmouseclick="t" type="solid" color2="black"/>
                   <v:stroke color="#3465a4" joinstyle="round" endcap="flat"/>
                   <v:textbox>
@@ -2047,7 +2007,7 @@
                   </v:textbox>
                   <w10:wrap type="square"/>
                 </v:rect>
-                <v:rect id="shape_0" ID="Rectangle 14" path="m0,0l-2147483645,0l-2147483645,-2147483646l0,-2147483646xe" fillcolor="white" stroked="f" o:allowincell="f" style="position:absolute;left:893;top:-2654;width:419;height:422;mso-wrap-style:none;v-text-anchor:middle;mso-position-vertical:top">
+                <v:rect id="shape_0" ID="Rectangle 14" path="m0,0l-2147483645,0l-2147483645,-2147483646l0,-2147483646xe" fillcolor="white" stroked="f" o:allowincell="f" style="position:absolute;left:893;top:-2654;width:416;height:422;mso-wrap-style:none;v-text-anchor:middle;mso-position-vertical:top">
                   <v:fill o:detectmouseclick="t" type="solid" color2="black"/>
                   <v:stroke color="#3465a4" joinstyle="round" endcap="flat"/>
                   <v:textbox>
@@ -2066,7 +2026,7 @@
                   </v:textbox>
                   <w10:wrap type="square"/>
                 </v:rect>
-                <v:rect id="shape_0" ID="Rectangle 15" path="m0,0l-2147483645,0l-2147483645,-2147483646l0,-2147483646xe" fillcolor="white" stroked="f" o:allowincell="f" style="position:absolute;left:1178;top:-3782;width:419;height:420;mso-wrap-style:none;v-text-anchor:middle;mso-position-vertical:top">
+                <v:rect id="shape_0" ID="Rectangle 15" path="m0,0l-2147483645,0l-2147483645,-2147483646l0,-2147483646xe" fillcolor="white" stroked="f" o:allowincell="f" style="position:absolute;left:1178;top:-3782;width:416;height:417;mso-wrap-style:none;v-text-anchor:middle;mso-position-vertical:top">
                   <v:fill o:detectmouseclick="t" type="solid" color2="black"/>
                   <v:stroke color="#3465a4" joinstyle="round" endcap="flat"/>
                   <v:textbox>
@@ -2085,7 +2045,7 @@
                   </v:textbox>
                   <w10:wrap type="square"/>
                 </v:rect>
-                <v:rect id="shape_0" ID="Rectangle 16" path="m0,0l-2147483645,0l-2147483645,-2147483646l0,-2147483646xe" fillcolor="white" stroked="f" o:allowincell="f" style="position:absolute;left:1403;top:-4567;width:419;height:420;mso-wrap-style:none;v-text-anchor:middle;mso-position-vertical:top">
+                <v:rect id="shape_0" ID="Rectangle 16" path="m0,0l-2147483645,0l-2147483645,-2147483646l0,-2147483646xe" fillcolor="white" stroked="f" o:allowincell="f" style="position:absolute;left:1403;top:-4567;width:416;height:417;mso-wrap-style:none;v-text-anchor:middle;mso-position-vertical:top">
                   <v:fill o:detectmouseclick="t" type="solid" color2="black"/>
                   <v:stroke color="#3465a4" joinstyle="round" endcap="flat"/>
                   <v:textbox>
@@ -2386,7 +2346,9 @@
                               </w:rPr>
                             </w:pPr>
                             <w:r>
-                              <w:rPr/>
+                              <w:rPr>
+                                <w:color w:val="000000"/>
+                              </w:rPr>
                             </w:r>
                           </w:p>
                         </w:txbxContent>
@@ -2416,7 +2378,9 @@
                         </w:rPr>
                       </w:pPr>
                       <w:r>
-                        <w:rPr/>
+                        <w:rPr>
+                          <w:color w:val="000000"/>
+                        </w:rPr>
                       </w:r>
                     </w:p>
                   </w:txbxContent>
@@ -2482,7 +2446,9 @@
                               </w:rPr>
                             </w:pPr>
                             <w:r>
-                              <w:rPr/>
+                              <w:rPr>
+                                <w:color w:val="000000"/>
+                              </w:rPr>
                             </w:r>
                           </w:p>
                         </w:txbxContent>
@@ -2512,7 +2478,9 @@
                         </w:rPr>
                       </w:pPr>
                       <w:r>
-                        <w:rPr/>
+                        <w:rPr>
+                          <w:color w:val="000000"/>
+                        </w:rPr>
                       </w:r>
                     </w:p>
                   </w:txbxContent>
@@ -2591,8 +2559,8 @@
                         <wps:cNvSpPr/>
                         <wps:spPr>
                           <a:xfrm>
-                            <a:off x="4743360" y="960840"/>
-                            <a:ext cx="944280" cy="946080"/>
+                            <a:off x="4745520" y="960840"/>
+                            <a:ext cx="942480" cy="946080"/>
                           </a:xfrm>
                           <a:prstGeom prst="rect">
                             <a:avLst/>
@@ -2637,7 +2605,7 @@
                         <wps:spPr>
                           <a:xfrm>
                             <a:off x="876240" y="960840"/>
-                            <a:ext cx="944280" cy="946080"/>
+                            <a:ext cx="942480" cy="946080"/>
                           </a:xfrm>
                           <a:prstGeom prst="rect">
                             <a:avLst/>
@@ -2681,8 +2649,8 @@
                         <wps:cNvSpPr/>
                         <wps:spPr>
                           <a:xfrm>
-                            <a:off x="0" y="2959560"/>
-                            <a:ext cx="6468840" cy="604440"/>
+                            <a:off x="0" y="2961720"/>
+                            <a:ext cx="6468840" cy="602640"/>
                           </a:xfrm>
                           <a:prstGeom prst="rect">
                             <a:avLst/>
@@ -2726,8 +2694,8 @@
                         <wps:cNvSpPr/>
                         <wps:spPr>
                           <a:xfrm>
-                            <a:off x="138960" y="2959560"/>
-                            <a:ext cx="694800" cy="604440"/>
+                            <a:off x="138960" y="2961720"/>
+                            <a:ext cx="692640" cy="602640"/>
                           </a:xfrm>
                           <a:prstGeom prst="rect">
                             <a:avLst/>
@@ -2768,8 +2736,8 @@
                         <wps:cNvSpPr/>
                         <wps:spPr>
                           <a:xfrm>
-                            <a:off x="5633640" y="2959560"/>
-                            <a:ext cx="694080" cy="604440"/>
+                            <a:off x="5635800" y="2961720"/>
+                            <a:ext cx="692280" cy="602640"/>
                           </a:xfrm>
                           <a:prstGeom prst="rect">
                             <a:avLst/>
@@ -2811,7 +2779,7 @@
                         <wps:spPr>
                           <a:xfrm>
                             <a:off x="931680" y="1016640"/>
-                            <a:ext cx="833760" cy="835200"/>
+                            <a:ext cx="831960" cy="835200"/>
                           </a:xfrm>
                           <a:prstGeom prst="ellipse">
                             <a:avLst/>
@@ -2855,8 +2823,8 @@
                         <wps:cNvSpPr/>
                         <wps:spPr>
                           <a:xfrm>
-                            <a:off x="4798800" y="1016640"/>
-                            <a:ext cx="833760" cy="835200"/>
+                            <a:off x="4800600" y="1016640"/>
+                            <a:ext cx="831960" cy="835200"/>
                           </a:xfrm>
                           <a:prstGeom prst="ellipse">
                             <a:avLst/>
@@ -2901,7 +2869,7 @@
                         <wps:spPr>
                           <a:xfrm>
                             <a:off x="1203480" y="1270800"/>
-                            <a:ext cx="96480" cy="326520"/>
+                            <a:ext cx="94680" cy="324360"/>
                           </a:xfrm>
                           <a:prstGeom prst="roundRect">
                             <a:avLst>
@@ -2948,7 +2916,7 @@
                         <wps:spPr>
                           <a:xfrm>
                             <a:off x="1397520" y="1270800"/>
-                            <a:ext cx="95760" cy="326520"/>
+                            <a:ext cx="93960" cy="324360"/>
                           </a:xfrm>
                           <a:prstGeom prst="roundRect">
                             <a:avLst>
@@ -2994,8 +2962,8 @@
                         <wps:cNvSpPr/>
                         <wps:spPr>
                           <a:xfrm>
-                            <a:off x="5070600" y="1253520"/>
-                            <a:ext cx="95760" cy="326520"/>
+                            <a:off x="5072400" y="1253520"/>
+                            <a:ext cx="93960" cy="324360"/>
                           </a:xfrm>
                           <a:prstGeom prst="roundRect">
                             <a:avLst>
@@ -3041,8 +3009,8 @@
                         <wps:cNvSpPr/>
                         <wps:spPr>
                           <a:xfrm>
-                            <a:off x="5264640" y="1253520"/>
-                            <a:ext cx="95760" cy="326520"/>
+                            <a:off x="5266800" y="1253520"/>
+                            <a:ext cx="93960" cy="324360"/>
                           </a:xfrm>
                           <a:prstGeom prst="roundRect">
                             <a:avLst>
@@ -3088,8 +3056,8 @@
                         <wps:cNvSpPr/>
                         <wps:spPr>
                           <a:xfrm rot="10800000">
-                            <a:off x="5215320" y="292680"/>
-                            <a:ext cx="720" cy="736560"/>
+                            <a:off x="5215320" y="291600"/>
+                            <a:ext cx="720" cy="734760"/>
                           </a:xfrm>
                           <a:prstGeom prst="straightConnector1">
                             <a:avLst/>
@@ -3116,8 +3084,8 @@
                         <wps:cNvSpPr/>
                         <wps:spPr>
                           <a:xfrm>
-                            <a:off x="5216400" y="1866960"/>
-                            <a:ext cx="720" cy="709200"/>
+                            <a:off x="5218560" y="1868760"/>
+                            <a:ext cx="720" cy="707400"/>
                           </a:xfrm>
                           <a:prstGeom prst="straightConnector1">
                             <a:avLst/>
@@ -3145,7 +3113,7 @@
                         <wps:spPr>
                           <a:xfrm>
                             <a:off x="1766520" y="1434600"/>
-                            <a:ext cx="708840" cy="720"/>
+                            <a:ext cx="706680" cy="720"/>
                           </a:xfrm>
                           <a:prstGeom prst="straightConnector1">
                             <a:avLst/>
@@ -3172,8 +3140,8 @@
                         <wps:cNvSpPr/>
                         <wps:spPr>
                           <a:xfrm rot="10800000">
-                            <a:off x="194400" y="1433160"/>
-                            <a:ext cx="735480" cy="720"/>
+                            <a:off x="192960" y="1431360"/>
+                            <a:ext cx="733320" cy="720"/>
                           </a:xfrm>
                           <a:prstGeom prst="straightConnector1">
                             <a:avLst/>
@@ -3200,8 +3168,8 @@
                         <wps:cNvSpPr/>
                         <wps:spPr>
                           <a:xfrm rot="10800000">
-                            <a:off x="1340640" y="292680"/>
-                            <a:ext cx="720" cy="736560"/>
+                            <a:off x="1338480" y="291600"/>
+                            <a:ext cx="720" cy="734760"/>
                           </a:xfrm>
                           <a:prstGeom prst="straightConnector1">
                             <a:avLst/>
@@ -3228,8 +3196,8 @@
                         <wps:cNvSpPr/>
                         <wps:spPr>
                           <a:xfrm>
-                            <a:off x="1341720" y="1866960"/>
-                            <a:ext cx="720" cy="709200"/>
+                            <a:off x="1341720" y="1868760"/>
+                            <a:ext cx="720" cy="707400"/>
                           </a:xfrm>
                           <a:prstGeom prst="straightConnector1">
                             <a:avLst/>
@@ -3256,8 +3224,8 @@
                         <wps:cNvSpPr/>
                         <wps:spPr>
                           <a:xfrm>
-                            <a:off x="5641200" y="1434600"/>
-                            <a:ext cx="708840" cy="720"/>
+                            <a:off x="5643360" y="1434600"/>
+                            <a:ext cx="706680" cy="720"/>
                           </a:xfrm>
                           <a:prstGeom prst="straightConnector1">
                             <a:avLst/>
@@ -3284,8 +3252,8 @@
                         <wps:cNvSpPr/>
                         <wps:spPr>
                           <a:xfrm rot="10800000">
-                            <a:off x="4067280" y="1433160"/>
-                            <a:ext cx="735840" cy="720"/>
+                            <a:off x="4068360" y="1431360"/>
+                            <a:ext cx="734040" cy="720"/>
                           </a:xfrm>
                           <a:prstGeom prst="straightConnector1">
                             <a:avLst/>
@@ -3335,7 +3303,7 @@
                   </v:textbox>
                   <w10:wrap type="square"/>
                 </v:rect>
-                <v:rect id="shape_0" ID="Rectangle 19" path="m0,0l-2147483645,0l-2147483645,-2147483646l0,-2147483646xe" fillcolor="#666666" stroked="t" o:allowincell="f" style="position:absolute;left:7470;top:-4101;width:1486;height:1489;mso-wrap-style:none;v-text-anchor:middle;mso-position-vertical:top">
+                <v:rect id="shape_0" ID="Rectangle 19" path="m0,0l-2147483645,0l-2147483645,-2147483646l0,-2147483646xe" fillcolor="#666666" stroked="t" o:allowincell="f" style="position:absolute;left:7473;top:-4101;width:1483;height:1489;mso-wrap-style:none;v-text-anchor:middle;mso-position-vertical:top">
                   <v:fill o:detectmouseclick="t" type="solid" color2="#999999"/>
                   <v:stroke color="black" weight="9360" joinstyle="round" endcap="flat"/>
                   <v:textbox>
@@ -3354,7 +3322,7 @@
                   </v:textbox>
                   <w10:wrap type="square"/>
                 </v:rect>
-                <v:rect id="shape_0" ID="Rectangle 20" path="m0,0l-2147483645,0l-2147483645,-2147483646l0,-2147483646xe" fillcolor="#666666" stroked="t" o:allowincell="f" style="position:absolute;left:1380;top:-4101;width:1486;height:1489;mso-wrap-style:none;v-text-anchor:middle;mso-position-vertical:top">
+                <v:rect id="shape_0" ID="Rectangle 20" path="m0,0l-2147483645,0l-2147483645,-2147483646l0,-2147483646xe" fillcolor="#666666" stroked="t" o:allowincell="f" style="position:absolute;left:1380;top:-4101;width:1483;height:1489;mso-wrap-style:none;v-text-anchor:middle;mso-position-vertical:top">
                   <v:fill o:detectmouseclick="t" type="solid" color2="#999999"/>
                   <v:stroke color="black" weight="9360" joinstyle="round" endcap="flat"/>
                   <v:textbox>
@@ -3373,7 +3341,7 @@
                   </v:textbox>
                   <w10:wrap type="square"/>
                 </v:rect>
-                <v:rect id="shape_0" ID="Rectangle 21" path="m0,0l-2147483645,0l-2147483645,-2147483646l0,-2147483646xe" fillcolor="#cfe2f3" stroked="t" o:allowincell="f" style="position:absolute;left:0;top:-953;width:10186;height:951;mso-wrap-style:none;v-text-anchor:middle;mso-position-vertical:top">
+                <v:rect id="shape_0" ID="Rectangle 21" path="m0,0l-2147483645,0l-2147483645,-2147483646l0,-2147483646xe" fillcolor="#cfe2f3" stroked="t" o:allowincell="f" style="position:absolute;left:0;top:-950;width:10186;height:948;mso-wrap-style:none;v-text-anchor:middle;mso-position-vertical:top">
                   <v:fill o:detectmouseclick="t" type="solid" color2="#301d0c"/>
                   <v:stroke color="black" weight="9360" joinstyle="round" endcap="flat"/>
                   <v:textbox>
@@ -3392,7 +3360,7 @@
                   </v:textbox>
                   <w10:wrap type="square"/>
                 </v:rect>
-                <v:rect id="shape_0" ID="Rectangle 22" path="m0,0l-2147483645,0l-2147483645,-2147483646l0,-2147483646xe" fillcolor="#6fa8dc" stroked="f" o:allowincell="f" style="position:absolute;left:219;top:-953;width:1093;height:951;mso-wrap-style:none;v-text-anchor:middle;mso-position-vertical:top">
+                <v:rect id="shape_0" ID="Rectangle 22" path="m0,0l-2147483645,0l-2147483645,-2147483646l0,-2147483646xe" fillcolor="#6fa8dc" stroked="f" o:allowincell="f" style="position:absolute;left:219;top:-950;width:1090;height:948;mso-wrap-style:none;v-text-anchor:middle;mso-position-vertical:top">
                   <v:fill o:detectmouseclick="t" type="solid" color2="#905723"/>
                   <v:stroke color="#3465a4" joinstyle="round" endcap="flat"/>
                   <v:textbox>
@@ -3411,7 +3379,7 @@
                   </v:textbox>
                   <w10:wrap type="square"/>
                 </v:rect>
-                <v:rect id="shape_0" ID="Rectangle 23" path="m0,0l-2147483645,0l-2147483645,-2147483646l0,-2147483646xe" fillcolor="#6fa8dc" stroked="f" o:allowincell="f" style="position:absolute;left:8872;top:-953;width:1092;height:951;mso-wrap-style:none;v-text-anchor:middle;mso-position-vertical:top">
+                <v:rect id="shape_0" ID="Rectangle 23" path="m0,0l-2147483645,0l-2147483645,-2147483646l0,-2147483646xe" fillcolor="#6fa8dc" stroked="f" o:allowincell="f" style="position:absolute;left:8875;top:-950;width:1089;height:948;mso-wrap-style:none;v-text-anchor:middle;mso-position-vertical:top">
                   <v:fill o:detectmouseclick="t" type="solid" color2="#905723"/>
                   <v:stroke color="#3465a4" joinstyle="round" endcap="flat"/>
                   <v:textbox>
@@ -3430,7 +3398,7 @@
                   </v:textbox>
                   <w10:wrap type="square"/>
                 </v:rect>
-                <v:oval id="shape_0" ID="Oval 24" path="l-2147483648,-2147483643l-2147483628,-2147483627l-2147483648,-2147483643l-2147483626,-2147483625xe" fillcolor="#999999" stroked="t" o:allowincell="f" style="position:absolute;left:1467;top:-4013;width:1312;height:1314;mso-wrap-style:none;v-text-anchor:middle;mso-position-vertical:top">
+                <v:oval id="shape_0" ID="Oval 24" path="l-2147483648,-2147483643l-2147483628,-2147483627l-2147483648,-2147483643l-2147483626,-2147483625xe" fillcolor="#999999" stroked="t" o:allowincell="f" style="position:absolute;left:1467;top:-4013;width:1309;height:1314;mso-wrap-style:none;v-text-anchor:middle;mso-position-vertical:top">
                   <v:fill o:detectmouseclick="t" type="solid" color2="#666666"/>
                   <v:stroke color="black" weight="9360" joinstyle="round" endcap="flat"/>
                   <v:textbox>
@@ -3449,7 +3417,7 @@
                   </v:textbox>
                   <w10:wrap type="square"/>
                 </v:oval>
-                <v:oval id="shape_0" ID="Oval 25" path="l-2147483648,-2147483643l-2147483628,-2147483627l-2147483648,-2147483643l-2147483626,-2147483625xe" fillcolor="#999999" stroked="t" o:allowincell="f" style="position:absolute;left:7557;top:-4013;width:1312;height:1314;mso-wrap-style:none;v-text-anchor:middle;mso-position-vertical:top">
+                <v:oval id="shape_0" ID="Oval 25" path="l-2147483648,-2147483643l-2147483628,-2147483627l-2147483648,-2147483643l-2147483626,-2147483625xe" fillcolor="#999999" stroked="t" o:allowincell="f" style="position:absolute;left:7560;top:-4013;width:1309;height:1314;mso-wrap-style:none;v-text-anchor:middle;mso-position-vertical:top">
                   <v:fill o:detectmouseclick="t" type="solid" color2="#666666"/>
                   <v:stroke color="black" weight="9360" joinstyle="round" endcap="flat"/>
                   <v:textbox>
@@ -3472,42 +3440,42 @@
                   <v:stroke joinstyle="miter"/>
                   <v:path gradientshapeok="t" o:connecttype="rect" textboxrect="0,0,21600,21600"/>
                 </v:shapetype>
-                <v:shape id="shape_0" ID="Straight Arrow Connector 30" path="m0,0l-2147483648,-2147483647e" stroked="t" o:allowincell="f" style="position:absolute;left:8213;top:-5153;width:0;height:1159;mso-wrap-style:none;v-text-anchor:middle;rotation:180;mso-position-vertical:top" type="_x0000_t32">
+                <v:shape id="shape_0" ID="Straight Arrow Connector 30" path="m0,0l-2147483648,-2147483647e" stroked="t" o:allowincell="f" style="position:absolute;left:8213;top:-5155;width:0;height:1156;mso-wrap-style:none;v-text-anchor:middle;rotation:180;mso-position-vertical:top" type="_x0000_t32">
                   <v:fill o:detectmouseclick="t" on="false"/>
                   <v:stroke color="black" weight="28440" endarrow="block" endarrowwidth="medium" endarrowlength="medium" joinstyle="round" endcap="flat"/>
                   <w10:wrap type="square"/>
                 </v:shape>
-                <v:shape id="shape_0" ID="Straight Arrow Connector 31" path="m0,0l-2147483648,-2147483647e" stroked="t" o:allowincell="f" style="position:absolute;left:8215;top:-2674;width:0;height:1116;mso-wrap-style:none;v-text-anchor:middle;mso-position-vertical:top" type="_x0000_t32">
+                <v:shape id="shape_0" ID="Straight Arrow Connector 31" path="m0,0l-2147483648,-2147483647e" stroked="t" o:allowincell="f" style="position:absolute;left:8218;top:-2671;width:0;height:1113;mso-wrap-style:none;v-text-anchor:middle;mso-position-vertical:top" type="_x0000_t32">
                   <v:fill o:detectmouseclick="t" on="false"/>
                   <v:stroke color="black" weight="28440" endarrow="block" endarrowwidth="medium" endarrowlength="medium" joinstyle="round" endcap="flat"/>
                   <w10:wrap type="square"/>
                 </v:shape>
-                <v:shape id="shape_0" ID="Straight Arrow Connector 32" path="m0,0l-2147483648,-2147483647e" stroked="t" o:allowincell="f" style="position:absolute;left:2782;top:-3355;width:1115;height:0;mso-wrap-style:none;v-text-anchor:middle;mso-position-vertical:top" type="_x0000_t32">
+                <v:shape id="shape_0" ID="Straight Arrow Connector 32" path="m0,0l-2147483648,-2147483647e" stroked="t" o:allowincell="f" style="position:absolute;left:2782;top:-3355;width:1112;height:0;mso-wrap-style:none;v-text-anchor:middle;mso-position-vertical:top" type="_x0000_t32">
                   <v:fill o:detectmouseclick="t" on="false"/>
                   <v:stroke color="black" weight="28440" endarrow="block" endarrowwidth="medium" endarrowlength="medium" joinstyle="round" endcap="flat"/>
                   <w10:wrap type="square"/>
                 </v:shape>
-                <v:shape id="shape_0" ID="Straight Arrow Connector 33" path="m0,0l-2147483648,-2147483647e" stroked="t" o:allowincell="f" style="position:absolute;left:306;top:-3357;width:1157;height:0;mso-wrap-style:none;v-text-anchor:middle;rotation:180;mso-position-vertical:top" type="_x0000_t32">
+                <v:shape id="shape_0" ID="Straight Arrow Connector 33" path="m0,0l-2147483648,-2147483647e" stroked="t" o:allowincell="f" style="position:absolute;left:304;top:-3360;width:1154;height:0;mso-wrap-style:none;v-text-anchor:middle;rotation:180;mso-position-vertical:top" type="_x0000_t32">
                   <v:fill o:detectmouseclick="t" on="false"/>
                   <v:stroke color="black" weight="28440" endarrow="block" endarrowwidth="medium" endarrowlength="medium" joinstyle="round" endcap="flat"/>
                   <w10:wrap type="square"/>
                 </v:shape>
-                <v:shape id="shape_0" ID="Straight Arrow Connector 34" path="m0,0l-2147483648,-2147483647e" stroked="t" o:allowincell="f" style="position:absolute;left:2111;top:-5153;width:0;height:1159;mso-wrap-style:none;v-text-anchor:middle;rotation:180;mso-position-vertical:top" type="_x0000_t32">
+                <v:shape id="shape_0" ID="Straight Arrow Connector 34" path="m0,0l-2147483648,-2147483647e" stroked="t" o:allowincell="f" style="position:absolute;left:2108;top:-5155;width:0;height:1156;mso-wrap-style:none;v-text-anchor:middle;rotation:180;mso-position-vertical:top" type="_x0000_t32">
                   <v:fill o:detectmouseclick="t" on="false"/>
                   <v:stroke color="black" weight="28440" endarrow="block" endarrowwidth="medium" endarrowlength="medium" joinstyle="round" endcap="flat"/>
                   <w10:wrap type="square"/>
                 </v:shape>
-                <v:shape id="shape_0" ID="Straight Arrow Connector 35" path="m0,0l-2147483648,-2147483647e" stroked="t" o:allowincell="f" style="position:absolute;left:2113;top:-2674;width:0;height:1116;mso-wrap-style:none;v-text-anchor:middle;mso-position-vertical:top" type="_x0000_t32">
+                <v:shape id="shape_0" ID="Straight Arrow Connector 35" path="m0,0l-2147483648,-2147483647e" stroked="t" o:allowincell="f" style="position:absolute;left:2113;top:-2671;width:0;height:1113;mso-wrap-style:none;v-text-anchor:middle;mso-position-vertical:top" type="_x0000_t32">
                   <v:fill o:detectmouseclick="t" on="false"/>
                   <v:stroke color="black" weight="28440" endarrow="block" endarrowwidth="medium" endarrowlength="medium" joinstyle="round" endcap="flat"/>
                   <w10:wrap type="square"/>
                 </v:shape>
-                <v:shape id="shape_0" ID="Straight Arrow Connector 36" path="m0,0l-2147483648,-2147483647e" stroked="t" o:allowincell="f" style="position:absolute;left:8884;top:-3355;width:1115;height:0;mso-wrap-style:none;v-text-anchor:middle;mso-position-vertical:top" type="_x0000_t32">
+                <v:shape id="shape_0" ID="Straight Arrow Connector 36" path="m0,0l-2147483648,-2147483647e" stroked="t" o:allowincell="f" style="position:absolute;left:8887;top:-3355;width:1112;height:0;mso-wrap-style:none;v-text-anchor:middle;mso-position-vertical:top" type="_x0000_t32">
                   <v:fill o:detectmouseclick="t" on="false"/>
                   <v:stroke color="black" weight="28440" endarrow="block" endarrowwidth="medium" endarrowlength="medium" joinstyle="round" endcap="flat"/>
                   <w10:wrap type="square"/>
                 </v:shape>
-                <v:shape id="shape_0" ID="Straight Arrow Connector 37" path="m0,0l-2147483648,-2147483647e" stroked="t" o:allowincell="f" style="position:absolute;left:6405;top:-3357;width:1158;height:0;mso-wrap-style:none;v-text-anchor:middle;rotation:180;mso-position-vertical:top" type="_x0000_t32">
+                <v:shape id="shape_0" ID="Straight Arrow Connector 37" path="m0,0l-2147483648,-2147483647e" stroked="t" o:allowincell="f" style="position:absolute;left:6407;top:-3360;width:1155;height:0;mso-wrap-style:none;v-text-anchor:middle;rotation:180;mso-position-vertical:top" type="_x0000_t32">
                   <v:fill o:detectmouseclick="t" on="false"/>
                   <v:stroke color="black" weight="28440" endarrow="block" endarrowwidth="medium" endarrowlength="medium" joinstyle="round" endcap="flat"/>
                   <w10:wrap type="square"/>
@@ -3516,6 +3484,1512 @@
             </w:pict>
           </mc:Fallback>
         </mc:AlternateContent>
+      </w:r>
+      <w:r>
+        <w:br w:type="page"/>
+      </w:r>
+    </w:p>
+    <w:p>
+      <w:pPr>
+        <w:pStyle w:val="Normal"/>
+        <w:spacing w:before="0" w:after="0"/>
+        <w:rPr/>
+      </w:pPr>
+      <w:r>
+        <mc:AlternateContent>
+          <mc:Choice Requires="wps">
+            <w:drawing>
+              <wp:anchor behindDoc="0" distT="0" distB="0" distL="0" distR="0" simplePos="0" locked="0" layoutInCell="1" allowOverlap="1" relativeHeight="80">
+                <wp:simplePos x="0" y="0"/>
+                <wp:positionH relativeFrom="column">
+                  <wp:posOffset>4503420</wp:posOffset>
+                </wp:positionH>
+                <wp:positionV relativeFrom="paragraph">
+                  <wp:posOffset>3136265</wp:posOffset>
+                </wp:positionV>
+                <wp:extent cx="436245" cy="158750"/>
+                <wp:effectExtent l="10160" t="9525" r="8890" b="9525"/>
+                <wp:wrapNone/>
+                <wp:docPr id="52" name="Shape 20"/>
+                <a:graphic xmlns:a="http://schemas.openxmlformats.org/drawingml/2006/main">
+                  <a:graphicData uri="http://schemas.microsoft.com/office/word/2010/wordprocessingShape">
+                    <wps:wsp>
+                      <wps:cNvSpPr/>
+                      <wps:spPr>
+                        <a:xfrm>
+                          <a:off x="0" y="0"/>
+                          <a:ext cx="436320" cy="158760"/>
+                        </a:xfrm>
+                        <a:prstGeom prst="rect">
+                          <a:avLst/>
+                        </a:prstGeom>
+                        <a:solidFill>
+                          <a:srgbClr val="000000"/>
+                        </a:solidFill>
+                        <a:ln w="18360">
+                          <a:solidFill>
+                            <a:srgbClr val="666666"/>
+                          </a:solidFill>
+                          <a:round/>
+                        </a:ln>
+                      </wps:spPr>
+                      <wps:style>
+                        <a:lnRef idx="0"/>
+                        <a:fillRef idx="0"/>
+                        <a:effectRef idx="0"/>
+                        <a:fontRef idx="minor"/>
+                      </wps:style>
+                      <wps:bodyPr/>
+                    </wps:wsp>
+                  </a:graphicData>
+                </a:graphic>
+              </wp:anchor>
+            </w:drawing>
+          </mc:Choice>
+          <mc:Fallback>
+            <w:pict>
+              <v:rect id="shape_0" ID="Shape 20" fillcolor="black" stroked="t" o:allowincell="f" style="position:absolute;margin-left:354.6pt;margin-top:246.95pt;width:34.3pt;height:12.45pt;mso-wrap-style:none;v-text-anchor:middle">
+                <v:fill o:detectmouseclick="t" color2="white"/>
+                <v:stroke color="#666666" weight="18360" joinstyle="round" endcap="flat"/>
+                <w10:wrap type="none"/>
+              </v:rect>
+            </w:pict>
+          </mc:Fallback>
+        </mc:AlternateContent>
+        <mc:AlternateContent>
+          <mc:Choice Requires="wps">
+            <w:drawing>
+              <wp:anchor behindDoc="0" distT="0" distB="0" distL="0" distR="0" simplePos="0" locked="0" layoutInCell="1" allowOverlap="1" relativeHeight="81">
+                <wp:simplePos x="0" y="0"/>
+                <wp:positionH relativeFrom="column">
+                  <wp:posOffset>4511675</wp:posOffset>
+                </wp:positionH>
+                <wp:positionV relativeFrom="paragraph">
+                  <wp:posOffset>3397885</wp:posOffset>
+                </wp:positionV>
+                <wp:extent cx="436245" cy="158750"/>
+                <wp:effectExtent l="10160" t="9525" r="8890" b="9525"/>
+                <wp:wrapNone/>
+                <wp:docPr id="53" name="Shape 21"/>
+                <a:graphic xmlns:a="http://schemas.openxmlformats.org/drawingml/2006/main">
+                  <a:graphicData uri="http://schemas.microsoft.com/office/word/2010/wordprocessingShape">
+                    <wps:wsp>
+                      <wps:cNvSpPr/>
+                      <wps:spPr>
+                        <a:xfrm>
+                          <a:off x="0" y="0"/>
+                          <a:ext cx="436320" cy="158760"/>
+                        </a:xfrm>
+                        <a:prstGeom prst="rect">
+                          <a:avLst/>
+                        </a:prstGeom>
+                        <a:solidFill>
+                          <a:srgbClr val="000000"/>
+                        </a:solidFill>
+                        <a:ln w="18360">
+                          <a:solidFill>
+                            <a:srgbClr val="666666"/>
+                          </a:solidFill>
+                          <a:round/>
+                        </a:ln>
+                      </wps:spPr>
+                      <wps:style>
+                        <a:lnRef idx="0"/>
+                        <a:fillRef idx="0"/>
+                        <a:effectRef idx="0"/>
+                        <a:fontRef idx="minor"/>
+                      </wps:style>
+                      <wps:bodyPr/>
+                    </wps:wsp>
+                  </a:graphicData>
+                </a:graphic>
+              </wp:anchor>
+            </w:drawing>
+          </mc:Choice>
+          <mc:Fallback>
+            <w:pict>
+              <v:rect id="shape_0" ID="Shape 21" fillcolor="black" stroked="t" o:allowincell="f" style="position:absolute;margin-left:355.25pt;margin-top:267.55pt;width:34.3pt;height:12.45pt;mso-wrap-style:none;v-text-anchor:middle">
+                <v:fill o:detectmouseclick="t" color2="white"/>
+                <v:stroke color="#666666" weight="18360" joinstyle="round" endcap="flat"/>
+                <w10:wrap type="none"/>
+              </v:rect>
+            </w:pict>
+          </mc:Fallback>
+        </mc:AlternateContent>
+        <mc:AlternateContent>
+          <mc:Choice Requires="wps">
+            <w:drawing>
+              <wp:anchor behindDoc="0" distT="1270" distB="0" distL="635" distR="635" simplePos="0" locked="0" layoutInCell="1" allowOverlap="1" relativeHeight="58">
+                <wp:simplePos x="0" y="0"/>
+                <wp:positionH relativeFrom="column">
+                  <wp:posOffset>81915</wp:posOffset>
+                </wp:positionH>
+                <wp:positionV relativeFrom="paragraph">
+                  <wp:posOffset>326390</wp:posOffset>
+                </wp:positionV>
+                <wp:extent cx="5866130" cy="3683635"/>
+                <wp:effectExtent l="635" t="1270" r="635" b="0"/>
+                <wp:wrapNone/>
+                <wp:docPr id="54" name="Shape 1"/>
+                <a:graphic xmlns:a="http://schemas.openxmlformats.org/drawingml/2006/main">
+                  <a:graphicData uri="http://schemas.microsoft.com/office/word/2010/wordprocessingShape">
+                    <wps:wsp>
+                      <wps:cNvSpPr/>
+                      <wps:spPr>
+                        <a:xfrm>
+                          <a:off x="0" y="0"/>
+                          <a:ext cx="5866200" cy="3683520"/>
+                        </a:xfrm>
+                        <a:prstGeom prst="rect">
+                          <a:avLst/>
+                        </a:prstGeom>
+                        <a:solidFill>
+                          <a:srgbClr val="666666"/>
+                        </a:solidFill>
+                        <a:ln w="0">
+                          <a:solidFill>
+                            <a:srgbClr val="3465a4"/>
+                          </a:solidFill>
+                        </a:ln>
+                      </wps:spPr>
+                      <wps:style>
+                        <a:lnRef idx="0"/>
+                        <a:fillRef idx="0"/>
+                        <a:effectRef idx="0"/>
+                        <a:fontRef idx="minor"/>
+                      </wps:style>
+                      <wps:bodyPr/>
+                    </wps:wsp>
+                  </a:graphicData>
+                </a:graphic>
+              </wp:anchor>
+            </w:drawing>
+          </mc:Choice>
+          <mc:Fallback>
+            <w:pict>
+              <v:rect id="shape_0" ID="Shape 1" path="m0,0l-2147483645,0l-2147483645,-2147483646l0,-2147483646xe" fillcolor="#666666" stroked="t" o:allowincell="f" style="position:absolute;margin-left:6.45pt;margin-top:25.7pt;width:461.85pt;height:290pt;mso-wrap-style:none;v-text-anchor:middle">
+                <v:fill o:detectmouseclick="t" type="solid" color2="#999999"/>
+                <v:stroke color="#3465a4" joinstyle="round" endcap="flat"/>
+                <w10:wrap type="none"/>
+              </v:rect>
+            </w:pict>
+          </mc:Fallback>
+        </mc:AlternateContent>
+        <mc:AlternateContent>
+          <mc:Choice Requires="wps">
+            <w:drawing>
+              <wp:anchor behindDoc="0" distT="635" distB="635" distL="1270" distR="0" simplePos="0" locked="0" layoutInCell="1" allowOverlap="1" relativeHeight="59">
+                <wp:simplePos x="0" y="0"/>
+                <wp:positionH relativeFrom="column">
+                  <wp:posOffset>892175</wp:posOffset>
+                </wp:positionH>
+                <wp:positionV relativeFrom="paragraph">
+                  <wp:posOffset>556895</wp:posOffset>
+                </wp:positionV>
+                <wp:extent cx="619125" cy="960120"/>
+                <wp:effectExtent l="10160" t="9525" r="8890" b="9525"/>
+                <wp:wrapNone/>
+                <wp:docPr id="55" name="Shape 3"/>
+                <a:graphic xmlns:a="http://schemas.openxmlformats.org/drawingml/2006/main">
+                  <a:graphicData uri="http://schemas.microsoft.com/office/word/2010/wordprocessingShape">
+                    <wps:wsp>
+                      <wps:cNvSpPr/>
+                      <wps:spPr>
+                        <a:xfrm>
+                          <a:off x="0" y="0"/>
+                          <a:ext cx="619200" cy="960120"/>
+                        </a:xfrm>
+                        <a:prstGeom prst="rect">
+                          <a:avLst/>
+                        </a:prstGeom>
+                        <a:solidFill>
+                          <a:srgbClr val="1c1c1c"/>
+                        </a:solidFill>
+                        <a:ln w="18360">
+                          <a:solidFill>
+                            <a:srgbClr val="808080"/>
+                          </a:solidFill>
+                          <a:round/>
+                        </a:ln>
+                      </wps:spPr>
+                      <wps:style>
+                        <a:lnRef idx="0"/>
+                        <a:fillRef idx="0"/>
+                        <a:effectRef idx="0"/>
+                        <a:fontRef idx="minor"/>
+                      </wps:style>
+                      <wps:bodyPr/>
+                    </wps:wsp>
+                  </a:graphicData>
+                </a:graphic>
+              </wp:anchor>
+            </w:drawing>
+          </mc:Choice>
+          <mc:Fallback>
+            <w:pict>
+              <v:rect id="shape_0" ID="Shape 3" path="m0,0l-2147483645,0l-2147483645,-2147483646l0,-2147483646xe" fillcolor="#1c1c1c" stroked="t" o:allowincell="f" style="position:absolute;margin-left:70.25pt;margin-top:43.85pt;width:48.7pt;height:75.55pt;mso-wrap-style:none;v-text-anchor:middle">
+                <v:fill o:detectmouseclick="t" type="solid" color2="#e3e3e3"/>
+                <v:stroke color="gray" weight="18360" joinstyle="round" endcap="flat"/>
+                <w10:wrap type="none"/>
+              </v:rect>
+            </w:pict>
+          </mc:Fallback>
+        </mc:AlternateContent>
+        <mc:AlternateContent>
+          <mc:Choice Requires="wps">
+            <w:drawing>
+              <wp:anchor behindDoc="0" distT="635" distB="635" distL="1270" distR="0" simplePos="0" locked="0" layoutInCell="1" allowOverlap="1" relativeHeight="60">
+                <wp:simplePos x="0" y="0"/>
+                <wp:positionH relativeFrom="column">
+                  <wp:posOffset>2051050</wp:posOffset>
+                </wp:positionH>
+                <wp:positionV relativeFrom="paragraph">
+                  <wp:posOffset>572770</wp:posOffset>
+                </wp:positionV>
+                <wp:extent cx="619125" cy="960120"/>
+                <wp:effectExtent l="10160" t="9525" r="8890" b="9525"/>
+                <wp:wrapNone/>
+                <wp:docPr id="56" name="Shape 4"/>
+                <a:graphic xmlns:a="http://schemas.openxmlformats.org/drawingml/2006/main">
+                  <a:graphicData uri="http://schemas.microsoft.com/office/word/2010/wordprocessingShape">
+                    <wps:wsp>
+                      <wps:cNvSpPr/>
+                      <wps:spPr>
+                        <a:xfrm>
+                          <a:off x="0" y="0"/>
+                          <a:ext cx="619200" cy="960120"/>
+                        </a:xfrm>
+                        <a:prstGeom prst="rect">
+                          <a:avLst/>
+                        </a:prstGeom>
+                        <a:solidFill>
+                          <a:srgbClr val="1c1c1c"/>
+                        </a:solidFill>
+                        <a:ln w="18360">
+                          <a:solidFill>
+                            <a:srgbClr val="808080"/>
+                          </a:solidFill>
+                          <a:round/>
+                        </a:ln>
+                      </wps:spPr>
+                      <wps:style>
+                        <a:lnRef idx="0"/>
+                        <a:fillRef idx="0"/>
+                        <a:effectRef idx="0"/>
+                        <a:fontRef idx="minor"/>
+                      </wps:style>
+                      <wps:bodyPr/>
+                    </wps:wsp>
+                  </a:graphicData>
+                </a:graphic>
+              </wp:anchor>
+            </w:drawing>
+          </mc:Choice>
+          <mc:Fallback>
+            <w:pict>
+              <v:rect id="shape_0" ID="Shape 4" path="m0,0l-2147483645,0l-2147483645,-2147483646l0,-2147483646xe" fillcolor="#1c1c1c" stroked="t" o:allowincell="f" style="position:absolute;margin-left:161.5pt;margin-top:45.1pt;width:48.7pt;height:75.55pt;mso-wrap-style:none;v-text-anchor:middle">
+                <v:fill o:detectmouseclick="t" type="solid" color2="#e3e3e3"/>
+                <v:stroke color="gray" weight="18360" joinstyle="round" endcap="flat"/>
+                <w10:wrap type="none"/>
+              </v:rect>
+            </w:pict>
+          </mc:Fallback>
+        </mc:AlternateContent>
+        <mc:AlternateContent>
+          <mc:Choice Requires="wps">
+            <w:drawing>
+              <wp:anchor behindDoc="0" distT="635" distB="635" distL="1270" distR="0" simplePos="0" locked="0" layoutInCell="1" allowOverlap="1" relativeHeight="61">
+                <wp:simplePos x="0" y="0"/>
+                <wp:positionH relativeFrom="column">
+                  <wp:posOffset>3234055</wp:posOffset>
+                </wp:positionH>
+                <wp:positionV relativeFrom="paragraph">
+                  <wp:posOffset>572770</wp:posOffset>
+                </wp:positionV>
+                <wp:extent cx="619125" cy="960120"/>
+                <wp:effectExtent l="10160" t="9525" r="8890" b="9525"/>
+                <wp:wrapNone/>
+                <wp:docPr id="57" name="Shape 5"/>
+                <a:graphic xmlns:a="http://schemas.openxmlformats.org/drawingml/2006/main">
+                  <a:graphicData uri="http://schemas.microsoft.com/office/word/2010/wordprocessingShape">
+                    <wps:wsp>
+                      <wps:cNvSpPr/>
+                      <wps:spPr>
+                        <a:xfrm>
+                          <a:off x="0" y="0"/>
+                          <a:ext cx="619200" cy="960120"/>
+                        </a:xfrm>
+                        <a:prstGeom prst="rect">
+                          <a:avLst/>
+                        </a:prstGeom>
+                        <a:solidFill>
+                          <a:srgbClr val="1c1c1c"/>
+                        </a:solidFill>
+                        <a:ln w="18360">
+                          <a:solidFill>
+                            <a:srgbClr val="808080"/>
+                          </a:solidFill>
+                          <a:round/>
+                        </a:ln>
+                      </wps:spPr>
+                      <wps:style>
+                        <a:lnRef idx="0"/>
+                        <a:fillRef idx="0"/>
+                        <a:effectRef idx="0"/>
+                        <a:fontRef idx="minor"/>
+                      </wps:style>
+                      <wps:bodyPr/>
+                    </wps:wsp>
+                  </a:graphicData>
+                </a:graphic>
+              </wp:anchor>
+            </w:drawing>
+          </mc:Choice>
+          <mc:Fallback>
+            <w:pict>
+              <v:rect id="shape_0" ID="Shape 5" path="m0,0l-2147483645,0l-2147483645,-2147483646l0,-2147483646xe" fillcolor="#1c1c1c" stroked="t" o:allowincell="f" style="position:absolute;margin-left:254.65pt;margin-top:45.1pt;width:48.7pt;height:75.55pt;mso-wrap-style:none;v-text-anchor:middle">
+                <v:fill o:detectmouseclick="t" type="solid" color2="#e3e3e3"/>
+                <v:stroke color="gray" weight="18360" joinstyle="round" endcap="flat"/>
+                <w10:wrap type="none"/>
+              </v:rect>
+            </w:pict>
+          </mc:Fallback>
+        </mc:AlternateContent>
+        <mc:AlternateContent>
+          <mc:Choice Requires="wps">
+            <w:drawing>
+              <wp:anchor behindDoc="0" distT="635" distB="635" distL="1270" distR="0" simplePos="0" locked="0" layoutInCell="1" allowOverlap="1" relativeHeight="62">
+                <wp:simplePos x="0" y="0"/>
+                <wp:positionH relativeFrom="column">
+                  <wp:posOffset>892175</wp:posOffset>
+                </wp:positionH>
+                <wp:positionV relativeFrom="paragraph">
+                  <wp:posOffset>2818765</wp:posOffset>
+                </wp:positionV>
+                <wp:extent cx="619125" cy="960120"/>
+                <wp:effectExtent l="10160" t="9525" r="8890" b="9525"/>
+                <wp:wrapNone/>
+                <wp:docPr id="58" name="Shape 7"/>
+                <a:graphic xmlns:a="http://schemas.openxmlformats.org/drawingml/2006/main">
+                  <a:graphicData uri="http://schemas.microsoft.com/office/word/2010/wordprocessingShape">
+                    <wps:wsp>
+                      <wps:cNvSpPr/>
+                      <wps:spPr>
+                        <a:xfrm>
+                          <a:off x="0" y="0"/>
+                          <a:ext cx="619200" cy="960120"/>
+                        </a:xfrm>
+                        <a:prstGeom prst="rect">
+                          <a:avLst/>
+                        </a:prstGeom>
+                        <a:solidFill>
+                          <a:srgbClr val="1c1c1c"/>
+                        </a:solidFill>
+                        <a:ln w="18360">
+                          <a:solidFill>
+                            <a:srgbClr val="808080"/>
+                          </a:solidFill>
+                          <a:round/>
+                        </a:ln>
+                      </wps:spPr>
+                      <wps:style>
+                        <a:lnRef idx="0"/>
+                        <a:fillRef idx="0"/>
+                        <a:effectRef idx="0"/>
+                        <a:fontRef idx="minor"/>
+                      </wps:style>
+                      <wps:bodyPr/>
+                    </wps:wsp>
+                  </a:graphicData>
+                </a:graphic>
+              </wp:anchor>
+            </w:drawing>
+          </mc:Choice>
+          <mc:Fallback>
+            <w:pict>
+              <v:rect id="shape_0" ID="Shape 7" path="m0,0l-2147483645,0l-2147483645,-2147483646l0,-2147483646xe" fillcolor="#1c1c1c" stroked="t" o:allowincell="f" style="position:absolute;margin-left:70.25pt;margin-top:221.95pt;width:48.7pt;height:75.55pt;mso-wrap-style:none;v-text-anchor:middle">
+                <v:fill o:detectmouseclick="t" type="solid" color2="#e3e3e3"/>
+                <v:stroke color="gray" weight="18360" joinstyle="round" endcap="flat"/>
+                <w10:wrap type="none"/>
+              </v:rect>
+            </w:pict>
+          </mc:Fallback>
+        </mc:AlternateContent>
+        <mc:AlternateContent>
+          <mc:Choice Requires="wps">
+            <w:drawing>
+              <wp:anchor behindDoc="0" distT="635" distB="635" distL="1270" distR="0" simplePos="0" locked="0" layoutInCell="1" allowOverlap="1" relativeHeight="63">
+                <wp:simplePos x="0" y="0"/>
+                <wp:positionH relativeFrom="column">
+                  <wp:posOffset>2051050</wp:posOffset>
+                </wp:positionH>
+                <wp:positionV relativeFrom="paragraph">
+                  <wp:posOffset>2818765</wp:posOffset>
+                </wp:positionV>
+                <wp:extent cx="619125" cy="960120"/>
+                <wp:effectExtent l="10160" t="9525" r="8890" b="9525"/>
+                <wp:wrapNone/>
+                <wp:docPr id="59" name="Shape 8"/>
+                <a:graphic xmlns:a="http://schemas.openxmlformats.org/drawingml/2006/main">
+                  <a:graphicData uri="http://schemas.microsoft.com/office/word/2010/wordprocessingShape">
+                    <wps:wsp>
+                      <wps:cNvSpPr/>
+                      <wps:spPr>
+                        <a:xfrm>
+                          <a:off x="0" y="0"/>
+                          <a:ext cx="619200" cy="960120"/>
+                        </a:xfrm>
+                        <a:prstGeom prst="rect">
+                          <a:avLst/>
+                        </a:prstGeom>
+                        <a:solidFill>
+                          <a:srgbClr val="1c1c1c"/>
+                        </a:solidFill>
+                        <a:ln w="18360">
+                          <a:solidFill>
+                            <a:srgbClr val="808080"/>
+                          </a:solidFill>
+                          <a:round/>
+                        </a:ln>
+                      </wps:spPr>
+                      <wps:style>
+                        <a:lnRef idx="0"/>
+                        <a:fillRef idx="0"/>
+                        <a:effectRef idx="0"/>
+                        <a:fontRef idx="minor"/>
+                      </wps:style>
+                      <wps:bodyPr/>
+                    </wps:wsp>
+                  </a:graphicData>
+                </a:graphic>
+              </wp:anchor>
+            </w:drawing>
+          </mc:Choice>
+          <mc:Fallback>
+            <w:pict>
+              <v:rect id="shape_0" ID="Shape 8" path="m0,0l-2147483645,0l-2147483645,-2147483646l0,-2147483646xe" fillcolor="#1c1c1c" stroked="t" o:allowincell="f" style="position:absolute;margin-left:161.5pt;margin-top:221.95pt;width:48.7pt;height:75.55pt;mso-wrap-style:none;v-text-anchor:middle">
+                <v:fill o:detectmouseclick="t" type="solid" color2="#e3e3e3"/>
+                <v:stroke color="gray" weight="18360" joinstyle="round" endcap="flat"/>
+                <w10:wrap type="none"/>
+              </v:rect>
+            </w:pict>
+          </mc:Fallback>
+        </mc:AlternateContent>
+        <mc:AlternateContent>
+          <mc:Choice Requires="wps">
+            <w:drawing>
+              <wp:anchor behindDoc="0" distT="635" distB="635" distL="1270" distR="0" simplePos="0" locked="0" layoutInCell="1" allowOverlap="1" relativeHeight="64">
+                <wp:simplePos x="0" y="0"/>
+                <wp:positionH relativeFrom="column">
+                  <wp:posOffset>3249930</wp:posOffset>
+                </wp:positionH>
+                <wp:positionV relativeFrom="paragraph">
+                  <wp:posOffset>2811145</wp:posOffset>
+                </wp:positionV>
+                <wp:extent cx="619125" cy="960120"/>
+                <wp:effectExtent l="10160" t="9525" r="8890" b="9525"/>
+                <wp:wrapNone/>
+                <wp:docPr id="60" name="Shape 9"/>
+                <a:graphic xmlns:a="http://schemas.openxmlformats.org/drawingml/2006/main">
+                  <a:graphicData uri="http://schemas.microsoft.com/office/word/2010/wordprocessingShape">
+                    <wps:wsp>
+                      <wps:cNvSpPr/>
+                      <wps:spPr>
+                        <a:xfrm>
+                          <a:off x="0" y="0"/>
+                          <a:ext cx="619200" cy="960120"/>
+                        </a:xfrm>
+                        <a:prstGeom prst="rect">
+                          <a:avLst/>
+                        </a:prstGeom>
+                        <a:solidFill>
+                          <a:srgbClr val="1c1c1c"/>
+                        </a:solidFill>
+                        <a:ln w="18360">
+                          <a:solidFill>
+                            <a:srgbClr val="808080"/>
+                          </a:solidFill>
+                          <a:round/>
+                        </a:ln>
+                      </wps:spPr>
+                      <wps:style>
+                        <a:lnRef idx="0"/>
+                        <a:fillRef idx="0"/>
+                        <a:effectRef idx="0"/>
+                        <a:fontRef idx="minor"/>
+                      </wps:style>
+                      <wps:bodyPr/>
+                    </wps:wsp>
+                  </a:graphicData>
+                </a:graphic>
+              </wp:anchor>
+            </w:drawing>
+          </mc:Choice>
+          <mc:Fallback>
+            <w:pict>
+              <v:rect id="shape_0" ID="Shape 9" path="m0,0l-2147483645,0l-2147483645,-2147483646l0,-2147483646xe" fillcolor="#1c1c1c" stroked="t" o:allowincell="f" style="position:absolute;margin-left:255.9pt;margin-top:221.35pt;width:48.7pt;height:75.55pt;mso-wrap-style:none;v-text-anchor:middle">
+                <v:fill o:detectmouseclick="t" type="solid" color2="#e3e3e3"/>
+                <v:stroke color="gray" weight="18360" joinstyle="round" endcap="flat"/>
+                <w10:wrap type="none"/>
+              </v:rect>
+            </w:pict>
+          </mc:Fallback>
+        </mc:AlternateContent>
+        <mc:AlternateContent>
+          <mc:Choice Requires="wps">
+            <w:drawing>
+              <wp:anchor behindDoc="0" distT="635" distB="1270" distL="635" distR="1270" simplePos="0" locked="0" layoutInCell="1" allowOverlap="1" relativeHeight="65">
+                <wp:simplePos x="0" y="0"/>
+                <wp:positionH relativeFrom="column">
+                  <wp:posOffset>4257675</wp:posOffset>
+                </wp:positionH>
+                <wp:positionV relativeFrom="paragraph">
+                  <wp:posOffset>2882900</wp:posOffset>
+                </wp:positionV>
+                <wp:extent cx="913130" cy="928370"/>
+                <wp:effectExtent l="635" t="635" r="1270" b="1270"/>
+                <wp:wrapNone/>
+                <wp:docPr id="61" name="Shape 10"/>
+                <a:graphic xmlns:a="http://schemas.openxmlformats.org/drawingml/2006/main">
+                  <a:graphicData uri="http://schemas.microsoft.com/office/word/2010/wordprocessingShape">
+                    <wps:wsp>
+                      <wps:cNvSpPr/>
+                      <wps:spPr>
+                        <a:xfrm>
+                          <a:off x="0" y="0"/>
+                          <a:ext cx="912960" cy="928440"/>
+                        </a:xfrm>
+                        <a:prstGeom prst="ellipse">
+                          <a:avLst/>
+                        </a:prstGeom>
+                        <a:solidFill>
+                          <a:srgbClr val="1c1c1c"/>
+                        </a:solidFill>
+                        <a:ln w="0">
+                          <a:solidFill>
+                            <a:srgbClr val="808080"/>
+                          </a:solidFill>
+                        </a:ln>
+                      </wps:spPr>
+                      <wps:style>
+                        <a:lnRef idx="0"/>
+                        <a:fillRef idx="0"/>
+                        <a:effectRef idx="0"/>
+                        <a:fontRef idx="minor"/>
+                      </wps:style>
+                      <wps:bodyPr/>
+                    </wps:wsp>
+                  </a:graphicData>
+                </a:graphic>
+              </wp:anchor>
+            </w:drawing>
+          </mc:Choice>
+          <mc:Fallback>
+            <w:pict>
+              <v:oval id="shape_0" ID="Shape 10" path="l-2147483648,-2147483643l-2147483628,-2147483627l-2147483648,-2147483643l-2147483626,-2147483625xe" fillcolor="#1c1c1c" stroked="t" o:allowincell="f" style="position:absolute;margin-left:335.25pt;margin-top:227pt;width:71.85pt;height:73.05pt;mso-wrap-style:none;v-text-anchor:middle">
+                <v:fill o:detectmouseclick="t" type="solid" color2="#e3e3e3"/>
+                <v:stroke color="gray" joinstyle="round" endcap="flat"/>
+                <w10:wrap type="none"/>
+              </v:oval>
+            </w:pict>
+          </mc:Fallback>
+        </mc:AlternateContent>
+        <mc:AlternateContent>
+          <mc:Choice Requires="wps">
+            <w:drawing>
+              <wp:anchor behindDoc="0" distT="635" distB="635" distL="1270" distR="0" simplePos="0" locked="0" layoutInCell="1" allowOverlap="1" relativeHeight="66">
+                <wp:simplePos x="0" y="0"/>
+                <wp:positionH relativeFrom="column">
+                  <wp:posOffset>661670</wp:posOffset>
+                </wp:positionH>
+                <wp:positionV relativeFrom="paragraph">
+                  <wp:posOffset>469900</wp:posOffset>
+                </wp:positionV>
+                <wp:extent cx="1000125" cy="317500"/>
+                <wp:effectExtent l="1270" t="635" r="0" b="635"/>
+                <wp:wrapNone/>
+                <wp:docPr id="62" name="Shape 11"/>
+                <a:graphic xmlns:a="http://schemas.openxmlformats.org/drawingml/2006/main">
+                  <a:graphicData uri="http://schemas.microsoft.com/office/word/2010/wordprocessingShape">
+                    <wps:wsp>
+                      <wps:cNvSpPr/>
+                      <wps:spPr>
+                        <a:xfrm>
+                          <a:off x="0" y="0"/>
+                          <a:ext cx="1000080" cy="317520"/>
+                        </a:xfrm>
+                        <a:prstGeom prst="rect">
+                          <a:avLst/>
+                        </a:prstGeom>
+                        <a:solidFill>
+                          <a:srgbClr val="dddddd"/>
+                        </a:solidFill>
+                        <a:ln w="0">
+                          <a:solidFill>
+                            <a:srgbClr val="3465a4"/>
+                          </a:solidFill>
+                        </a:ln>
+                      </wps:spPr>
+                      <wps:style>
+                        <a:lnRef idx="0"/>
+                        <a:fillRef idx="0"/>
+                        <a:effectRef idx="0"/>
+                        <a:fontRef idx="minor"/>
+                      </wps:style>
+                      <wps:txbx>
+                        <w:txbxContent>
+                          <w:p>
+                            <w:pPr>
+                              <w:pStyle w:val="FrameContents"/>
+                              <w:overflowPunct w:val="true"/>
+                              <w:spacing w:lineRule="auto" w:line="240"/>
+                              <w:rPr>
+                                <w:color w:val="000000"/>
+                              </w:rPr>
+                            </w:pPr>
+                            <w:r>
+                              <w:rPr>
+                                <w:color w:val="000000"/>
+                              </w:rPr>
+                              <w:t>Wrist: Climb</w:t>
+                            </w:r>
+                          </w:p>
+                          <w:p>
+                            <w:pPr>
+                              <w:pStyle w:val="FrameContents"/>
+                              <w:overflowPunct w:val="true"/>
+                              <w:spacing w:lineRule="auto" w:line="240"/>
+                              <w:rPr>
+                                <w:color w:val="000000"/>
+                              </w:rPr>
+                            </w:pPr>
+                            <w:r>
+                              <w:rPr>
+                                <w:color w:val="000000"/>
+                              </w:rPr>
+                              <w:t>Start</w:t>
+                            </w:r>
+                          </w:p>
+                        </w:txbxContent>
+                      </wps:txbx>
+                      <wps:bodyPr lIns="0" rIns="0" tIns="0" bIns="0" anchor="ctr">
+                        <a:noAutofit/>
+                      </wps:bodyPr>
+                    </wps:wsp>
+                  </a:graphicData>
+                </a:graphic>
+              </wp:anchor>
+            </w:drawing>
+          </mc:Choice>
+          <mc:Fallback>
+            <w:pict>
+              <v:rect id="shape_0" ID="Shape 11" path="m0,0l-2147483645,0l-2147483645,-2147483646l0,-2147483646xe" fillcolor="#dddddd" stroked="t" o:allowincell="f" style="position:absolute;margin-left:52.1pt;margin-top:37pt;width:78.7pt;height:24.95pt;mso-wrap-style:square;v-text-anchor:middle">
+                <v:fill o:detectmouseclick="t" type="solid" color2="#222222"/>
+                <v:stroke color="#3465a4" joinstyle="round" endcap="flat"/>
+                <v:textbox>
+                  <w:txbxContent>
+                    <w:p>
+                      <w:pPr>
+                        <w:pStyle w:val="FrameContents"/>
+                        <w:overflowPunct w:val="true"/>
+                        <w:spacing w:lineRule="auto" w:line="240"/>
+                        <w:rPr>
+                          <w:color w:val="000000"/>
+                        </w:rPr>
+                      </w:pPr>
+                      <w:r>
+                        <w:rPr>
+                          <w:color w:val="000000"/>
+                        </w:rPr>
+                        <w:t>Wrist: Climb</w:t>
+                      </w:r>
+                    </w:p>
+                    <w:p>
+                      <w:pPr>
+                        <w:pStyle w:val="FrameContents"/>
+                        <w:overflowPunct w:val="true"/>
+                        <w:spacing w:lineRule="auto" w:line="240"/>
+                        <w:rPr>
+                          <w:color w:val="000000"/>
+                        </w:rPr>
+                      </w:pPr>
+                      <w:r>
+                        <w:rPr>
+                          <w:color w:val="000000"/>
+                        </w:rPr>
+                        <w:t>Start</w:t>
+                      </w:r>
+                    </w:p>
+                  </w:txbxContent>
+                </v:textbox>
+                <w10:wrap type="none"/>
+              </v:rect>
+            </w:pict>
+          </mc:Fallback>
+        </mc:AlternateContent>
+        <mc:AlternateContent>
+          <mc:Choice Requires="wps">
+            <w:drawing>
+              <wp:anchor behindDoc="0" distT="1270" distB="15875" distL="1270" distR="0" simplePos="0" locked="0" layoutInCell="1" allowOverlap="1" relativeHeight="68">
+                <wp:simplePos x="0" y="0"/>
+                <wp:positionH relativeFrom="column">
+                  <wp:posOffset>1884045</wp:posOffset>
+                </wp:positionH>
+                <wp:positionV relativeFrom="paragraph">
+                  <wp:posOffset>477520</wp:posOffset>
+                </wp:positionV>
+                <wp:extent cx="1000125" cy="285115"/>
+                <wp:effectExtent l="1270" t="1270" r="0" b="15875"/>
+                <wp:wrapNone/>
+                <wp:docPr id="63" name="Shape 12"/>
+                <a:graphic xmlns:a="http://schemas.openxmlformats.org/drawingml/2006/main">
+                  <a:graphicData uri="http://schemas.microsoft.com/office/word/2010/wordprocessingShape">
+                    <wps:wsp>
+                      <wps:cNvSpPr/>
+                      <wps:spPr>
+                        <a:xfrm>
+                          <a:off x="0" y="0"/>
+                          <a:ext cx="1000080" cy="285120"/>
+                        </a:xfrm>
+                        <a:prstGeom prst="rect">
+                          <a:avLst/>
+                        </a:prstGeom>
+                        <a:solidFill>
+                          <a:srgbClr val="dddddd"/>
+                        </a:solidFill>
+                        <a:ln w="0">
+                          <a:solidFill>
+                            <a:srgbClr val="3465a4"/>
+                          </a:solidFill>
+                        </a:ln>
+                      </wps:spPr>
+                      <wps:style>
+                        <a:lnRef idx="0"/>
+                        <a:fillRef idx="0"/>
+                        <a:effectRef idx="0"/>
+                        <a:fontRef idx="minor"/>
+                      </wps:style>
+                      <wps:txbx>
+                        <w:txbxContent>
+                          <w:p>
+                            <w:pPr>
+                              <w:pStyle w:val="FrameContents"/>
+                              <w:overflowPunct w:val="true"/>
+                              <w:spacing w:lineRule="auto" w:line="240"/>
+                              <w:rPr>
+                                <w:color w:val="000000"/>
+                              </w:rPr>
+                            </w:pPr>
+                            <w:r>
+                              <w:rPr>
+                                <w:color w:val="000000"/>
+                              </w:rPr>
+                              <w:t>Wrist: Climb</w:t>
+                            </w:r>
+                          </w:p>
+                          <w:p>
+                            <w:pPr>
+                              <w:pStyle w:val="FrameContents"/>
+                              <w:overflowPunct w:val="true"/>
+                              <w:spacing w:lineRule="auto" w:line="240"/>
+                              <w:rPr>
+                                <w:color w:val="000000"/>
+                              </w:rPr>
+                            </w:pPr>
+                            <w:r>
+                              <w:rPr>
+                                <w:color w:val="000000"/>
+                              </w:rPr>
+                              <w:t>Stop</w:t>
+                            </w:r>
+                          </w:p>
+                        </w:txbxContent>
+                      </wps:txbx>
+                      <wps:bodyPr lIns="0" rIns="0" tIns="0" bIns="0" anchor="ctr">
+                        <a:noAutofit/>
+                      </wps:bodyPr>
+                    </wps:wsp>
+                  </a:graphicData>
+                </a:graphic>
+              </wp:anchor>
+            </w:drawing>
+          </mc:Choice>
+          <mc:Fallback>
+            <w:pict>
+              <v:rect id="shape_0" ID="Shape 12" path="m0,0l-2147483645,0l-2147483645,-2147483646l0,-2147483646xe" fillcolor="#dddddd" stroked="t" o:allowincell="f" style="position:absolute;margin-left:148.35pt;margin-top:37.6pt;width:78.7pt;height:22.4pt;mso-wrap-style:square;v-text-anchor:middle">
+                <v:fill o:detectmouseclick="t" type="solid" color2="#222222"/>
+                <v:stroke color="#3465a4" joinstyle="round" endcap="flat"/>
+                <v:textbox>
+                  <w:txbxContent>
+                    <w:p>
+                      <w:pPr>
+                        <w:pStyle w:val="FrameContents"/>
+                        <w:overflowPunct w:val="true"/>
+                        <w:spacing w:lineRule="auto" w:line="240"/>
+                        <w:rPr>
+                          <w:color w:val="000000"/>
+                        </w:rPr>
+                      </w:pPr>
+                      <w:r>
+                        <w:rPr>
+                          <w:color w:val="000000"/>
+                        </w:rPr>
+                        <w:t>Wrist: Climb</w:t>
+                      </w:r>
+                    </w:p>
+                    <w:p>
+                      <w:pPr>
+                        <w:pStyle w:val="FrameContents"/>
+                        <w:overflowPunct w:val="true"/>
+                        <w:spacing w:lineRule="auto" w:line="240"/>
+                        <w:rPr>
+                          <w:color w:val="000000"/>
+                        </w:rPr>
+                      </w:pPr>
+                      <w:r>
+                        <w:rPr>
+                          <w:color w:val="000000"/>
+                        </w:rPr>
+                        <w:t>Stop</w:t>
+                      </w:r>
+                    </w:p>
+                  </w:txbxContent>
+                </v:textbox>
+                <w10:wrap type="none"/>
+              </v:rect>
+            </w:pict>
+          </mc:Fallback>
+        </mc:AlternateContent>
+        <mc:AlternateContent>
+          <mc:Choice Requires="wps">
+            <w:drawing>
+              <wp:anchor behindDoc="0" distT="1270" distB="0" distL="1270" distR="0" simplePos="0" locked="0" layoutInCell="1" allowOverlap="1" relativeHeight="70">
+                <wp:simplePos x="0" y="0"/>
+                <wp:positionH relativeFrom="column">
+                  <wp:posOffset>3042920</wp:posOffset>
+                </wp:positionH>
+                <wp:positionV relativeFrom="paragraph">
+                  <wp:posOffset>469900</wp:posOffset>
+                </wp:positionV>
+                <wp:extent cx="1000125" cy="285115"/>
+                <wp:effectExtent l="1270" t="1270" r="0" b="0"/>
+                <wp:wrapNone/>
+                <wp:docPr id="64" name="Shape 13"/>
+                <a:graphic xmlns:a="http://schemas.openxmlformats.org/drawingml/2006/main">
+                  <a:graphicData uri="http://schemas.microsoft.com/office/word/2010/wordprocessingShape">
+                    <wps:wsp>
+                      <wps:cNvSpPr/>
+                      <wps:spPr>
+                        <a:xfrm>
+                          <a:off x="0" y="0"/>
+                          <a:ext cx="1000080" cy="285120"/>
+                        </a:xfrm>
+                        <a:prstGeom prst="rect">
+                          <a:avLst/>
+                        </a:prstGeom>
+                        <a:solidFill>
+                          <a:srgbClr val="dddddd"/>
+                        </a:solidFill>
+                        <a:ln w="0">
+                          <a:solidFill>
+                            <a:srgbClr val="3465a4"/>
+                          </a:solidFill>
+                        </a:ln>
+                      </wps:spPr>
+                      <wps:style>
+                        <a:lnRef idx="0"/>
+                        <a:fillRef idx="0"/>
+                        <a:effectRef idx="0"/>
+                        <a:fontRef idx="minor"/>
+                      </wps:style>
+                      <wps:txbx>
+                        <w:txbxContent>
+                          <w:p>
+                            <w:pPr>
+                              <w:pStyle w:val="FrameContents"/>
+                              <w:overflowPunct w:val="true"/>
+                              <w:spacing w:lineRule="auto" w:line="240"/>
+                              <w:rPr>
+                                <w:color w:val="000000"/>
+                              </w:rPr>
+                            </w:pPr>
+                            <w:r>
+                              <w:rPr>
+                                <w:color w:val="000000"/>
+                              </w:rPr>
+                              <w:t>Wrist: Nudge</w:t>
+                            </w:r>
+                          </w:p>
+                          <w:p>
+                            <w:pPr>
+                              <w:pStyle w:val="FrameContents"/>
+                              <w:overflowPunct w:val="true"/>
+                              <w:spacing w:lineRule="auto" w:line="240"/>
+                              <w:rPr>
+                                <w:color w:val="000000"/>
+                              </w:rPr>
+                            </w:pPr>
+                            <w:r>
+                              <w:rPr>
+                                <w:color w:val="000000"/>
+                              </w:rPr>
+                              <w:t>Down</w:t>
+                            </w:r>
+                          </w:p>
+                        </w:txbxContent>
+                      </wps:txbx>
+                      <wps:bodyPr lIns="0" rIns="0" tIns="0" bIns="0" anchor="ctr">
+                        <a:noAutofit/>
+                      </wps:bodyPr>
+                    </wps:wsp>
+                  </a:graphicData>
+                </a:graphic>
+              </wp:anchor>
+            </w:drawing>
+          </mc:Choice>
+          <mc:Fallback>
+            <w:pict>
+              <v:rect id="shape_0" ID="Shape 13" path="m0,0l-2147483645,0l-2147483645,-2147483646l0,-2147483646xe" fillcolor="#dddddd" stroked="t" o:allowincell="f" style="position:absolute;margin-left:239.6pt;margin-top:37pt;width:78.7pt;height:22.4pt;mso-wrap-style:square;v-text-anchor:middle">
+                <v:fill o:detectmouseclick="t" type="solid" color2="#222222"/>
+                <v:stroke color="#3465a4" joinstyle="round" endcap="flat"/>
+                <v:textbox>
+                  <w:txbxContent>
+                    <w:p>
+                      <w:pPr>
+                        <w:pStyle w:val="FrameContents"/>
+                        <w:overflowPunct w:val="true"/>
+                        <w:spacing w:lineRule="auto" w:line="240"/>
+                        <w:rPr>
+                          <w:color w:val="000000"/>
+                        </w:rPr>
+                      </w:pPr>
+                      <w:r>
+                        <w:rPr>
+                          <w:color w:val="000000"/>
+                        </w:rPr>
+                        <w:t>Wrist: Nudge</w:t>
+                      </w:r>
+                    </w:p>
+                    <w:p>
+                      <w:pPr>
+                        <w:pStyle w:val="FrameContents"/>
+                        <w:overflowPunct w:val="true"/>
+                        <w:spacing w:lineRule="auto" w:line="240"/>
+                        <w:rPr>
+                          <w:color w:val="000000"/>
+                        </w:rPr>
+                      </w:pPr>
+                      <w:r>
+                        <w:rPr>
+                          <w:color w:val="000000"/>
+                        </w:rPr>
+                        <w:t>Down</w:t>
+                      </w:r>
+                    </w:p>
+                  </w:txbxContent>
+                </v:textbox>
+                <w10:wrap type="none"/>
+              </v:rect>
+            </w:pict>
+          </mc:Fallback>
+        </mc:AlternateContent>
+        <mc:AlternateContent>
+          <mc:Choice Requires="wps">
+            <w:drawing>
+              <wp:anchor behindDoc="0" distT="1270" distB="15875" distL="1270" distR="0" simplePos="0" locked="0" layoutInCell="1" allowOverlap="1" relativeHeight="72">
+                <wp:simplePos x="0" y="0"/>
+                <wp:positionH relativeFrom="column">
+                  <wp:posOffset>3034665</wp:posOffset>
+                </wp:positionH>
+                <wp:positionV relativeFrom="paragraph">
+                  <wp:posOffset>1295400</wp:posOffset>
+                </wp:positionV>
+                <wp:extent cx="1000125" cy="285115"/>
+                <wp:effectExtent l="1270" t="1270" r="0" b="15875"/>
+                <wp:wrapNone/>
+                <wp:docPr id="65" name="Shape 14"/>
+                <a:graphic xmlns:a="http://schemas.openxmlformats.org/drawingml/2006/main">
+                  <a:graphicData uri="http://schemas.microsoft.com/office/word/2010/wordprocessingShape">
+                    <wps:wsp>
+                      <wps:cNvSpPr/>
+                      <wps:spPr>
+                        <a:xfrm>
+                          <a:off x="0" y="0"/>
+                          <a:ext cx="1000080" cy="285120"/>
+                        </a:xfrm>
+                        <a:prstGeom prst="rect">
+                          <a:avLst/>
+                        </a:prstGeom>
+                        <a:solidFill>
+                          <a:srgbClr val="dddddd"/>
+                        </a:solidFill>
+                        <a:ln w="0">
+                          <a:solidFill>
+                            <a:srgbClr val="3465a4"/>
+                          </a:solidFill>
+                        </a:ln>
+                      </wps:spPr>
+                      <wps:style>
+                        <a:lnRef idx="0"/>
+                        <a:fillRef idx="0"/>
+                        <a:effectRef idx="0"/>
+                        <a:fontRef idx="minor"/>
+                      </wps:style>
+                      <wps:txbx>
+                        <w:txbxContent>
+                          <w:p>
+                            <w:pPr>
+                              <w:pStyle w:val="FrameContents"/>
+                              <w:overflowPunct w:val="true"/>
+                              <w:spacing w:lineRule="auto" w:line="240"/>
+                              <w:rPr>
+                                <w:color w:val="000000"/>
+                              </w:rPr>
+                            </w:pPr>
+                            <w:r>
+                              <w:rPr>
+                                <w:color w:val="000000"/>
+                              </w:rPr>
+                              <w:t>Wrist: Nudge</w:t>
+                            </w:r>
+                          </w:p>
+                          <w:p>
+                            <w:pPr>
+                              <w:pStyle w:val="FrameContents"/>
+                              <w:overflowPunct w:val="true"/>
+                              <w:spacing w:lineRule="auto" w:line="240"/>
+                              <w:rPr>
+                                <w:color w:val="000000"/>
+                              </w:rPr>
+                            </w:pPr>
+                            <w:r>
+                              <w:rPr>
+                                <w:color w:val="000000"/>
+                              </w:rPr>
+                              <w:t>Up</w:t>
+                            </w:r>
+                          </w:p>
+                        </w:txbxContent>
+                      </wps:txbx>
+                      <wps:bodyPr lIns="0" rIns="0" tIns="0" bIns="0" anchor="ctr">
+                        <a:noAutofit/>
+                      </wps:bodyPr>
+                    </wps:wsp>
+                  </a:graphicData>
+                </a:graphic>
+              </wp:anchor>
+            </w:drawing>
+          </mc:Choice>
+          <mc:Fallback>
+            <w:pict>
+              <v:rect id="shape_0" ID="Shape 14" path="m0,0l-2147483645,0l-2147483645,-2147483646l0,-2147483646xe" fillcolor="#dddddd" stroked="t" o:allowincell="f" style="position:absolute;margin-left:238.95pt;margin-top:102pt;width:78.7pt;height:22.4pt;mso-wrap-style:square;v-text-anchor:middle">
+                <v:fill o:detectmouseclick="t" type="solid" color2="#222222"/>
+                <v:stroke color="#3465a4" joinstyle="round" endcap="flat"/>
+                <v:textbox>
+                  <w:txbxContent>
+                    <w:p>
+                      <w:pPr>
+                        <w:pStyle w:val="FrameContents"/>
+                        <w:overflowPunct w:val="true"/>
+                        <w:spacing w:lineRule="auto" w:line="240"/>
+                        <w:rPr>
+                          <w:color w:val="000000"/>
+                        </w:rPr>
+                      </w:pPr>
+                      <w:r>
+                        <w:rPr>
+                          <w:color w:val="000000"/>
+                        </w:rPr>
+                        <w:t>Wrist: Nudge</w:t>
+                      </w:r>
+                    </w:p>
+                    <w:p>
+                      <w:pPr>
+                        <w:pStyle w:val="FrameContents"/>
+                        <w:overflowPunct w:val="true"/>
+                        <w:spacing w:lineRule="auto" w:line="240"/>
+                        <w:rPr>
+                          <w:color w:val="000000"/>
+                        </w:rPr>
+                      </w:pPr>
+                      <w:r>
+                        <w:rPr>
+                          <w:color w:val="000000"/>
+                        </w:rPr>
+                        <w:t>Up</w:t>
+                      </w:r>
+                    </w:p>
+                  </w:txbxContent>
+                </v:textbox>
+                <w10:wrap type="none"/>
+              </v:rect>
+            </w:pict>
+          </mc:Fallback>
+        </mc:AlternateContent>
+        <mc:AlternateContent>
+          <mc:Choice Requires="wps">
+            <w:drawing>
+              <wp:anchor behindDoc="0" distT="635" distB="635" distL="1270" distR="0" simplePos="0" locked="0" layoutInCell="1" allowOverlap="1" relativeHeight="74">
+                <wp:simplePos x="0" y="0"/>
+                <wp:positionH relativeFrom="column">
+                  <wp:posOffset>900430</wp:posOffset>
+                </wp:positionH>
+                <wp:positionV relativeFrom="paragraph">
+                  <wp:posOffset>1699260</wp:posOffset>
+                </wp:positionV>
+                <wp:extent cx="619125" cy="960120"/>
+                <wp:effectExtent l="10160" t="9525" r="8890" b="9525"/>
+                <wp:wrapNone/>
+                <wp:docPr id="66" name="Shape 15"/>
+                <a:graphic xmlns:a="http://schemas.openxmlformats.org/drawingml/2006/main">
+                  <a:graphicData uri="http://schemas.microsoft.com/office/word/2010/wordprocessingShape">
+                    <wps:wsp>
+                      <wps:cNvSpPr/>
+                      <wps:spPr>
+                        <a:xfrm>
+                          <a:off x="0" y="0"/>
+                          <a:ext cx="619200" cy="960120"/>
+                        </a:xfrm>
+                        <a:prstGeom prst="rect">
+                          <a:avLst/>
+                        </a:prstGeom>
+                        <a:solidFill>
+                          <a:srgbClr val="1c1c1c"/>
+                        </a:solidFill>
+                        <a:ln w="18360">
+                          <a:solidFill>
+                            <a:srgbClr val="808080"/>
+                          </a:solidFill>
+                          <a:round/>
+                        </a:ln>
+                      </wps:spPr>
+                      <wps:style>
+                        <a:lnRef idx="0"/>
+                        <a:fillRef idx="0"/>
+                        <a:effectRef idx="0"/>
+                        <a:fontRef idx="minor"/>
+                      </wps:style>
+                      <wps:bodyPr/>
+                    </wps:wsp>
+                  </a:graphicData>
+                </a:graphic>
+              </wp:anchor>
+            </w:drawing>
+          </mc:Choice>
+          <mc:Fallback>
+            <w:pict>
+              <v:rect id="shape_0" ID="Shape 15" path="m0,0l-2147483645,0l-2147483645,-2147483646l0,-2147483646xe" fillcolor="#1c1c1c" stroked="t" o:allowincell="f" style="position:absolute;margin-left:70.9pt;margin-top:133.8pt;width:48.7pt;height:75.55pt;mso-wrap-style:none;v-text-anchor:middle">
+                <v:fill o:detectmouseclick="t" type="solid" color2="#e3e3e3"/>
+                <v:stroke color="gray" weight="18360" joinstyle="round" endcap="flat"/>
+                <w10:wrap type="none"/>
+              </v:rect>
+            </w:pict>
+          </mc:Fallback>
+        </mc:AlternateContent>
+        <mc:AlternateContent>
+          <mc:Choice Requires="wps">
+            <w:drawing>
+              <wp:anchor behindDoc="0" distT="635" distB="635" distL="1270" distR="0" simplePos="0" locked="0" layoutInCell="1" allowOverlap="1" relativeHeight="75">
+                <wp:simplePos x="0" y="0"/>
+                <wp:positionH relativeFrom="column">
+                  <wp:posOffset>2059305</wp:posOffset>
+                </wp:positionH>
+                <wp:positionV relativeFrom="paragraph">
+                  <wp:posOffset>1699260</wp:posOffset>
+                </wp:positionV>
+                <wp:extent cx="619125" cy="960120"/>
+                <wp:effectExtent l="10160" t="9525" r="8890" b="9525"/>
+                <wp:wrapNone/>
+                <wp:docPr id="67" name="Shape 16"/>
+                <a:graphic xmlns:a="http://schemas.openxmlformats.org/drawingml/2006/main">
+                  <a:graphicData uri="http://schemas.microsoft.com/office/word/2010/wordprocessingShape">
+                    <wps:wsp>
+                      <wps:cNvSpPr/>
+                      <wps:spPr>
+                        <a:xfrm>
+                          <a:off x="0" y="0"/>
+                          <a:ext cx="619200" cy="960120"/>
+                        </a:xfrm>
+                        <a:prstGeom prst="rect">
+                          <a:avLst/>
+                        </a:prstGeom>
+                        <a:solidFill>
+                          <a:srgbClr val="1c1c1c"/>
+                        </a:solidFill>
+                        <a:ln w="18360">
+                          <a:solidFill>
+                            <a:srgbClr val="808080"/>
+                          </a:solidFill>
+                          <a:round/>
+                        </a:ln>
+                      </wps:spPr>
+                      <wps:style>
+                        <a:lnRef idx="0"/>
+                        <a:fillRef idx="0"/>
+                        <a:effectRef idx="0"/>
+                        <a:fontRef idx="minor"/>
+                      </wps:style>
+                      <wps:bodyPr/>
+                    </wps:wsp>
+                  </a:graphicData>
+                </a:graphic>
+              </wp:anchor>
+            </w:drawing>
+          </mc:Choice>
+          <mc:Fallback>
+            <w:pict>
+              <v:rect id="shape_0" ID="Shape 16" path="m0,0l-2147483645,0l-2147483645,-2147483646l0,-2147483646xe" fillcolor="#1c1c1c" stroked="t" o:allowincell="f" style="position:absolute;margin-left:162.15pt;margin-top:133.8pt;width:48.7pt;height:75.55pt;mso-wrap-style:none;v-text-anchor:middle">
+                <v:fill o:detectmouseclick="t" type="solid" color2="#e3e3e3"/>
+                <v:stroke color="gray" weight="18360" joinstyle="round" endcap="flat"/>
+                <w10:wrap type="none"/>
+              </v:rect>
+            </w:pict>
+          </mc:Fallback>
+        </mc:AlternateContent>
+        <mc:AlternateContent>
+          <mc:Choice Requires="wps">
+            <w:drawing>
+              <wp:anchor behindDoc="0" distT="635" distB="635" distL="1270" distR="0" simplePos="0" locked="0" layoutInCell="1" allowOverlap="1" relativeHeight="76">
+                <wp:simplePos x="0" y="0"/>
+                <wp:positionH relativeFrom="column">
+                  <wp:posOffset>3258185</wp:posOffset>
+                </wp:positionH>
+                <wp:positionV relativeFrom="paragraph">
+                  <wp:posOffset>1691640</wp:posOffset>
+                </wp:positionV>
+                <wp:extent cx="619125" cy="960120"/>
+                <wp:effectExtent l="10160" t="9525" r="8890" b="9525"/>
+                <wp:wrapNone/>
+                <wp:docPr id="68" name="Shape 17"/>
+                <a:graphic xmlns:a="http://schemas.openxmlformats.org/drawingml/2006/main">
+                  <a:graphicData uri="http://schemas.microsoft.com/office/word/2010/wordprocessingShape">
+                    <wps:wsp>
+                      <wps:cNvSpPr/>
+                      <wps:spPr>
+                        <a:xfrm>
+                          <a:off x="0" y="0"/>
+                          <a:ext cx="619200" cy="960120"/>
+                        </a:xfrm>
+                        <a:prstGeom prst="rect">
+                          <a:avLst/>
+                        </a:prstGeom>
+                        <a:solidFill>
+                          <a:srgbClr val="1c1c1c"/>
+                        </a:solidFill>
+                        <a:ln w="18360">
+                          <a:solidFill>
+                            <a:srgbClr val="808080"/>
+                          </a:solidFill>
+                          <a:round/>
+                        </a:ln>
+                      </wps:spPr>
+                      <wps:style>
+                        <a:lnRef idx="0"/>
+                        <a:fillRef idx="0"/>
+                        <a:effectRef idx="0"/>
+                        <a:fontRef idx="minor"/>
+                      </wps:style>
+                      <wps:bodyPr/>
+                    </wps:wsp>
+                  </a:graphicData>
+                </a:graphic>
+              </wp:anchor>
+            </w:drawing>
+          </mc:Choice>
+          <mc:Fallback>
+            <w:pict>
+              <v:rect id="shape_0" ID="Shape 17" path="m0,0l-2147483645,0l-2147483645,-2147483646l0,-2147483646xe" fillcolor="#1c1c1c" stroked="t" o:allowincell="f" style="position:absolute;margin-left:256.55pt;margin-top:133.2pt;width:48.7pt;height:75.55pt;mso-wrap-style:none;v-text-anchor:middle">
+                <v:fill o:detectmouseclick="t" type="solid" color2="#e3e3e3"/>
+                <v:stroke color="gray" weight="18360" joinstyle="round" endcap="flat"/>
+                <w10:wrap type="none"/>
+              </v:rect>
+            </w:pict>
+          </mc:Fallback>
+        </mc:AlternateContent>
+        <mc:AlternateContent>
+          <mc:Choice Requires="wps">
+            <w:drawing>
+              <wp:anchor behindDoc="0" distT="635" distB="635" distL="1270" distR="0" simplePos="0" locked="0" layoutInCell="1" allowOverlap="1" relativeHeight="77">
+                <wp:simplePos x="0" y="0"/>
+                <wp:positionH relativeFrom="column">
+                  <wp:posOffset>4425315</wp:posOffset>
+                </wp:positionH>
+                <wp:positionV relativeFrom="paragraph">
+                  <wp:posOffset>1699260</wp:posOffset>
+                </wp:positionV>
+                <wp:extent cx="619125" cy="960120"/>
+                <wp:effectExtent l="10160" t="9525" r="8890" b="9525"/>
+                <wp:wrapNone/>
+                <wp:docPr id="69" name="Shape 18"/>
+                <a:graphic xmlns:a="http://schemas.openxmlformats.org/drawingml/2006/main">
+                  <a:graphicData uri="http://schemas.microsoft.com/office/word/2010/wordprocessingShape">
+                    <wps:wsp>
+                      <wps:cNvSpPr/>
+                      <wps:spPr>
+                        <a:xfrm>
+                          <a:off x="0" y="0"/>
+                          <a:ext cx="619200" cy="960120"/>
+                        </a:xfrm>
+                        <a:prstGeom prst="rect">
+                          <a:avLst/>
+                        </a:prstGeom>
+                        <a:solidFill>
+                          <a:srgbClr val="1c1c1c"/>
+                        </a:solidFill>
+                        <a:ln w="18360">
+                          <a:solidFill>
+                            <a:srgbClr val="808080"/>
+                          </a:solidFill>
+                          <a:round/>
+                        </a:ln>
+                      </wps:spPr>
+                      <wps:style>
+                        <a:lnRef idx="0"/>
+                        <a:fillRef idx="0"/>
+                        <a:effectRef idx="0"/>
+                        <a:fontRef idx="minor"/>
+                      </wps:style>
+                      <wps:bodyPr/>
+                    </wps:wsp>
+                  </a:graphicData>
+                </a:graphic>
+              </wp:anchor>
+            </w:drawing>
+          </mc:Choice>
+          <mc:Fallback>
+            <w:pict>
+              <v:rect id="shape_0" ID="Shape 18" path="m0,0l-2147483645,0l-2147483645,-2147483646l0,-2147483646xe" fillcolor="#1c1c1c" stroked="t" o:allowincell="f" style="position:absolute;margin-left:348.45pt;margin-top:133.8pt;width:48.7pt;height:75.55pt;mso-wrap-style:none;v-text-anchor:middle">
+                <v:fill o:detectmouseclick="t" type="solid" color2="#e3e3e3"/>
+                <v:stroke color="gray" weight="18360" joinstyle="round" endcap="flat"/>
+                <w10:wrap type="none"/>
+              </v:rect>
+            </w:pict>
+          </mc:Fallback>
+        </mc:AlternateContent>
+        <mc:AlternateContent>
+          <mc:Choice Requires="wps">
+            <w:drawing>
+              <wp:anchor behindDoc="0" distT="635" distB="635" distL="1270" distR="0" simplePos="0" locked="0" layoutInCell="1" allowOverlap="1" relativeHeight="78">
+                <wp:simplePos x="0" y="0"/>
+                <wp:positionH relativeFrom="column">
+                  <wp:posOffset>4424680</wp:posOffset>
+                </wp:positionH>
+                <wp:positionV relativeFrom="paragraph">
+                  <wp:posOffset>524510</wp:posOffset>
+                </wp:positionV>
+                <wp:extent cx="619125" cy="960120"/>
+                <wp:effectExtent l="10160" t="9525" r="8890" b="9525"/>
+                <wp:wrapNone/>
+                <wp:docPr id="70" name="Shape 19"/>
+                <a:graphic xmlns:a="http://schemas.openxmlformats.org/drawingml/2006/main">
+                  <a:graphicData uri="http://schemas.microsoft.com/office/word/2010/wordprocessingShape">
+                    <wps:wsp>
+                      <wps:cNvSpPr/>
+                      <wps:spPr>
+                        <a:xfrm>
+                          <a:off x="0" y="0"/>
+                          <a:ext cx="619200" cy="960120"/>
+                        </a:xfrm>
+                        <a:prstGeom prst="rect">
+                          <a:avLst/>
+                        </a:prstGeom>
+                        <a:solidFill>
+                          <a:srgbClr val="1c1c1c"/>
+                        </a:solidFill>
+                        <a:ln w="18360">
+                          <a:solidFill>
+                            <a:srgbClr val="808080"/>
+                          </a:solidFill>
+                          <a:round/>
+                        </a:ln>
+                      </wps:spPr>
+                      <wps:style>
+                        <a:lnRef idx="0"/>
+                        <a:fillRef idx="0"/>
+                        <a:effectRef idx="0"/>
+                        <a:fontRef idx="minor"/>
+                      </wps:style>
+                      <wps:bodyPr/>
+                    </wps:wsp>
+                  </a:graphicData>
+                </a:graphic>
+              </wp:anchor>
+            </w:drawing>
+          </mc:Choice>
+          <mc:Fallback>
+            <w:pict>
+              <v:rect id="shape_0" ID="Shape 19" path="m0,0l-2147483645,0l-2147483645,-2147483646l0,-2147483646xe" fillcolor="#1c1c1c" stroked="t" o:allowincell="f" style="position:absolute;margin-left:348.4pt;margin-top:41.3pt;width:48.7pt;height:75.55pt;mso-wrap-style:none;v-text-anchor:middle">
+                <v:fill o:detectmouseclick="t" type="solid" color2="#e3e3e3"/>
+                <v:stroke color="gray" weight="18360" joinstyle="round" endcap="flat"/>
+                <w10:wrap type="none"/>
+              </v:rect>
+            </w:pict>
+          </mc:Fallback>
+        </mc:AlternateContent>
+        <mc:AlternateContent>
+          <mc:Choice Requires="wps">
+            <w:drawing>
+              <wp:anchor behindDoc="0" distT="1270" distB="0" distL="1270" distR="0" simplePos="0" locked="0" layoutInCell="1" allowOverlap="1" relativeHeight="79">
+                <wp:simplePos x="0" y="0"/>
+                <wp:positionH relativeFrom="column">
+                  <wp:posOffset>4455795</wp:posOffset>
+                </wp:positionH>
+                <wp:positionV relativeFrom="paragraph">
+                  <wp:posOffset>556895</wp:posOffset>
+                </wp:positionV>
+                <wp:extent cx="516255" cy="777875"/>
+                <wp:effectExtent l="10160" t="10160" r="8890" b="8890"/>
+                <wp:wrapNone/>
+                <wp:docPr id="71" name="Shape 6"/>
+                <a:graphic xmlns:a="http://schemas.openxmlformats.org/drawingml/2006/main">
+                  <a:graphicData uri="http://schemas.microsoft.com/office/word/2010/wordprocessingShape">
+                    <wps:wsp>
+                      <wps:cNvSpPr/>
+                      <wps:spPr>
+                        <a:xfrm>
+                          <a:off x="0" y="0"/>
+                          <a:ext cx="516240" cy="777960"/>
+                        </a:xfrm>
+                        <a:prstGeom prst="rect">
+                          <a:avLst/>
+                        </a:prstGeom>
+                        <a:solidFill>
+                          <a:srgbClr val="c9211e"/>
+                        </a:solidFill>
+                        <a:ln w="18360">
+                          <a:solidFill>
+                            <a:srgbClr val="808080"/>
+                          </a:solidFill>
+                          <a:round/>
+                        </a:ln>
+                      </wps:spPr>
+                      <wps:style>
+                        <a:lnRef idx="0"/>
+                        <a:fillRef idx="0"/>
+                        <a:effectRef idx="0"/>
+                        <a:fontRef idx="minor"/>
+                      </wps:style>
+                      <wps:bodyPr/>
+                    </wps:wsp>
+                  </a:graphicData>
+                </a:graphic>
+              </wp:anchor>
+            </w:drawing>
+          </mc:Choice>
+          <mc:Fallback>
+            <w:pict>
+              <v:rect id="shape_0" ID="Shape 6" path="m0,0l-2147483645,0l-2147483645,-2147483646l0,-2147483646xe" fillcolor="#c9211e" stroked="t" o:allowincell="f" style="position:absolute;margin-left:350.85pt;margin-top:43.85pt;width:40.6pt;height:61.2pt;mso-wrap-style:none;v-text-anchor:middle">
+                <v:fill o:detectmouseclick="t" type="solid" color2="#36dee1"/>
+                <v:stroke color="gray" weight="18360" joinstyle="round" endcap="flat"/>
+                <w10:wrap type="none"/>
+              </v:rect>
+            </w:pict>
+          </mc:Fallback>
+        </mc:AlternateContent>
+      </w:r>
+      <w:r>
+        <w:rPr/>
+        <w:t>Copanel:</w:t>
       </w:r>
     </w:p>
     <w:sectPr>
@@ -4048,7 +5522,7 @@
   <w:style w:type="paragraph" w:styleId="Heading">
     <w:name w:val="Heading"/>
     <w:basedOn w:val="Normal"/>
-    <w:next w:val="TextBody"/>
+    <w:next w:val="BodyText"/>
     <w:qFormat/>
     <w:pPr>
       <w:keepNext w:val="true"/>
@@ -4060,7 +5534,7 @@
       <w:szCs w:val="28"/>
     </w:rPr>
   </w:style>
-  <w:style w:type="paragraph" w:styleId="TextBody">
+  <w:style w:type="paragraph" w:styleId="BodyText">
     <w:name w:val="Body Text"/>
     <w:basedOn w:val="Normal"/>
     <w:pPr>
@@ -4070,7 +5544,7 @@
   </w:style>
   <w:style w:type="paragraph" w:styleId="List">
     <w:name w:val="List"/>
-    <w:basedOn w:val="TextBody"/>
+    <w:basedOn w:val="BodyText"/>
     <w:pPr/>
     <w:rPr>
       <w:rFonts w:cs="Lucida Sans"/>
@@ -4141,6 +5615,29 @@
     <w:pPr/>
     <w:rPr/>
   </w:style>
+  <w:style w:type="paragraph" w:styleId="TableContents">
+    <w:name w:val="Table Contents"/>
+    <w:basedOn w:val="Normal"/>
+    <w:qFormat/>
+    <w:pPr>
+      <w:widowControl w:val="false"/>
+      <w:suppressLineNumbers/>
+    </w:pPr>
+    <w:rPr/>
+  </w:style>
+  <w:style w:type="paragraph" w:styleId="TableHeading">
+    <w:name w:val="Table Heading"/>
+    <w:basedOn w:val="TableContents"/>
+    <w:qFormat/>
+    <w:pPr>
+      <w:suppressLineNumbers/>
+      <w:jc w:val="center"/>
+    </w:pPr>
+    <w:rPr>
+      <w:b/>
+      <w:bCs/>
+    </w:rPr>
+  </w:style>
   <w:style w:type="numbering" w:styleId="NoList" w:default="1">
     <w:name w:val="No List"/>
     <w:uiPriority w:val="99"/>
@@ -4166,41 +5663,41 @@
 </file>
 
 <file path=word/theme/theme1.xml><?xml version="1.0" encoding="utf-8"?>
-<a:theme xmlns:a="http://schemas.openxmlformats.org/drawingml/2006/main" name="Office Theme">
+<a:theme xmlns:a="http://schemas.openxmlformats.org/drawingml/2006/main" xmlns:r="http://schemas.openxmlformats.org/officeDocument/2006/relationships" name="Office Theme">
   <a:themeElements>
     <a:clrScheme name="Office">
       <a:dk1>
-        <a:sysClr val="windowText" lastClr="000000"/>
+        <a:srgbClr val="000000"/>
       </a:dk1>
       <a:lt1>
-        <a:sysClr val="window" lastClr="FFFFFF"/>
+        <a:srgbClr val="ffffff"/>
       </a:lt1>
       <a:dk2>
-        <a:srgbClr val="1F497D"/>
+        <a:srgbClr val="1f497d"/>
       </a:dk2>
       <a:lt2>
-        <a:srgbClr val="EEECE1"/>
+        <a:srgbClr val="eeece1"/>
       </a:lt2>
       <a:accent1>
-        <a:srgbClr val="4F81BD"/>
+        <a:srgbClr val="4f81bd"/>
       </a:accent1>
       <a:accent2>
-        <a:srgbClr val="C0504D"/>
+        <a:srgbClr val="c0504d"/>
       </a:accent2>
       <a:accent3>
-        <a:srgbClr val="9BBB59"/>
+        <a:srgbClr val="9bbb59"/>
       </a:accent3>
       <a:accent4>
-        <a:srgbClr val="8064A2"/>
+        <a:srgbClr val="8064a2"/>
       </a:accent4>
       <a:accent5>
-        <a:srgbClr val="4BACC6"/>
+        <a:srgbClr val="4bacc6"/>
       </a:accent5>
       <a:accent6>
-        <a:srgbClr val="F79646"/>
+        <a:srgbClr val="f79646"/>
       </a:accent6>
       <a:hlink>
-        <a:srgbClr val="0000FF"/>
+        <a:srgbClr val="0000ff"/>
       </a:hlink>
       <a:folHlink>
         <a:srgbClr val="800080"/>
@@ -4208,279 +5705,131 @@
     </a:clrScheme>
     <a:fontScheme name="Office">
       <a:majorFont>
-        <a:latin typeface="Calibri"/>
+        <a:latin typeface="Calibri" pitchFamily="0" charset="1"/>
         <a:ea typeface=""/>
         <a:cs typeface=""/>
-        <a:font script="Jpan" typeface="ＭＳ ゴシック"/>
-        <a:font script="Hang" typeface="맑은 고딕"/>
-        <a:font script="Hans" typeface="宋体"/>
-        <a:font script="Hant" typeface="新細明體"/>
-        <a:font script="Arab" typeface="Times New Roman"/>
-        <a:font script="Hebr" typeface="Times New Roman"/>
-        <a:font script="Thai" typeface="Angsana New"/>
-        <a:font script="Ethi" typeface="Nyala"/>
-        <a:font script="Beng" typeface="Vrinda"/>
-        <a:font script="Gujr" typeface="Shruti"/>
-        <a:font script="Khmr" typeface="MoolBoran"/>
-        <a:font script="Knda" typeface="Tunga"/>
-        <a:font script="Guru" typeface="Raavi"/>
-        <a:font script="Cans" typeface="Euphemia"/>
-        <a:font script="Cher" typeface="Plantagenet Cherokee"/>
-        <a:font script="Yiii" typeface="Microsoft Yi Baiti"/>
-        <a:font script="Tibt" typeface="Microsoft Himalaya"/>
-        <a:font script="Thaa" typeface="MV Boli"/>
-        <a:font script="Deva" typeface="Mangal"/>
-        <a:font script="Telu" typeface="Gautami"/>
-        <a:font script="Taml" typeface="Latha"/>
-        <a:font script="Syrc" typeface="Estrangelo Edessa"/>
-        <a:font script="Orya" typeface="Kalinga"/>
-        <a:font script="Mlym" typeface="Kartika"/>
-        <a:font script="Laoo" typeface="DokChampa"/>
-        <a:font script="Sinh" typeface="Iskoola Pota"/>
-        <a:font script="Mong" typeface="Mongolian Baiti"/>
-        <a:font script="Viet" typeface="Times New Roman"/>
-        <a:font script="Uigh" typeface="Microsoft Uighur"/>
-        <a:font script="Geor" typeface="Sylfaen"/>
       </a:majorFont>
       <a:minorFont>
-        <a:latin typeface="Cambria"/>
+        <a:latin typeface="Cambria" pitchFamily="0" charset="1"/>
         <a:ea typeface=""/>
         <a:cs typeface=""/>
-        <a:font script="Jpan" typeface="ＭＳ 明朝"/>
-        <a:font script="Hang" typeface="맑은 고딕"/>
-        <a:font script="Hans" typeface="宋体"/>
-        <a:font script="Hant" typeface="新細明體"/>
-        <a:font script="Arab" typeface="Arial"/>
-        <a:font script="Hebr" typeface="Arial"/>
-        <a:font script="Thai" typeface="Cordia New"/>
-        <a:font script="Ethi" typeface="Nyala"/>
-        <a:font script="Beng" typeface="Vrinda"/>
-        <a:font script="Gujr" typeface="Shruti"/>
-        <a:font script="Khmr" typeface="DaunPenh"/>
-        <a:font script="Knda" typeface="Tunga"/>
-        <a:font script="Guru" typeface="Raavi"/>
-        <a:font script="Cans" typeface="Euphemia"/>
-        <a:font script="Cher" typeface="Plantagenet Cherokee"/>
-        <a:font script="Yiii" typeface="Microsoft Yi Baiti"/>
-        <a:font script="Tibt" typeface="Microsoft Himalaya"/>
-        <a:font script="Thaa" typeface="MV Boli"/>
-        <a:font script="Deva" typeface="Mangal"/>
-        <a:font script="Telu" typeface="Gautami"/>
-        <a:font script="Taml" typeface="Latha"/>
-        <a:font script="Syrc" typeface="Estrangelo Edessa"/>
-        <a:font script="Orya" typeface="Kalinga"/>
-        <a:font script="Mlym" typeface="Kartika"/>
-        <a:font script="Laoo" typeface="DokChampa"/>
-        <a:font script="Sinh" typeface="Iskoola Pota"/>
-        <a:font script="Mong" typeface="Mongolian Baiti"/>
-        <a:font script="Viet" typeface="Arial"/>
-        <a:font script="Uigh" typeface="Microsoft Uighur"/>
-        <a:font script="Geor" typeface="Sylfaen"/>
       </a:minorFont>
     </a:fontScheme>
-    <a:fmtScheme name="Office">
+    <a:fmtScheme>
       <a:fillStyleLst>
         <a:solidFill>
           <a:schemeClr val="phClr"/>
         </a:solidFill>
-        <a:gradFill rotWithShape="1">
+        <a:gradFill>
           <a:gsLst>
             <a:gs pos="0">
               <a:schemeClr val="phClr">
                 <a:tint val="50000"/>
-                <a:satMod val="300000"/>
               </a:schemeClr>
             </a:gs>
             <a:gs pos="35000">
               <a:schemeClr val="phClr">
                 <a:tint val="37000"/>
-                <a:satMod val="300000"/>
               </a:schemeClr>
             </a:gs>
             <a:gs pos="100000">
               <a:schemeClr val="phClr">
                 <a:tint val="15000"/>
-                <a:satMod val="350000"/>
               </a:schemeClr>
             </a:gs>
           </a:gsLst>
           <a:lin ang="16200000" scaled="1"/>
+          <a:tileRect l="0" t="0" r="0" b="0"/>
         </a:gradFill>
-        <a:gradFill rotWithShape="1">
+        <a:gradFill>
           <a:gsLst>
             <a:gs pos="0">
               <a:schemeClr val="phClr">
                 <a:tint val="100000"/>
                 <a:shade val="100000"/>
-                <a:satMod val="130000"/>
               </a:schemeClr>
             </a:gs>
             <a:gs pos="100000">
               <a:schemeClr val="phClr">
                 <a:tint val="50000"/>
                 <a:shade val="100000"/>
-                <a:satMod val="350000"/>
               </a:schemeClr>
             </a:gs>
           </a:gsLst>
           <a:lin ang="16200000" scaled="0"/>
+          <a:tileRect l="0" t="0" r="0" b="0"/>
         </a:gradFill>
       </a:fillStyleLst>
       <a:lnStyleLst>
         <a:ln w="9525" cap="flat" cmpd="sng" algn="ctr">
-          <a:solidFill>
-            <a:schemeClr val="phClr">
-              <a:shade val="95000"/>
-              <a:satMod val="105000"/>
-            </a:schemeClr>
-          </a:solidFill>
           <a:prstDash val="solid"/>
         </a:ln>
         <a:ln w="25400" cap="flat" cmpd="sng" algn="ctr">
-          <a:solidFill>
-            <a:schemeClr val="phClr"/>
-          </a:solidFill>
           <a:prstDash val="solid"/>
         </a:ln>
         <a:ln w="38100" cap="flat" cmpd="sng" algn="ctr">
-          <a:solidFill>
-            <a:schemeClr val="phClr"/>
-          </a:solidFill>
           <a:prstDash val="solid"/>
         </a:ln>
       </a:lnStyleLst>
       <a:effectStyleLst>
         <a:effectStyle>
-          <a:effectLst>
-            <a:outerShdw blurRad="40000" dist="20000" dir="5400000" rotWithShape="0">
-              <a:srgbClr val="000000">
-                <a:alpha val="38000"/>
-              </a:srgbClr>
-            </a:outerShdw>
-          </a:effectLst>
+          <a:effectLst/>
         </a:effectStyle>
         <a:effectStyle>
-          <a:effectLst>
-            <a:outerShdw blurRad="40000" dist="23000" dir="5400000" rotWithShape="0">
-              <a:srgbClr val="000000">
-                <a:alpha val="35000"/>
-              </a:srgbClr>
-            </a:outerShdw>
-          </a:effectLst>
+          <a:effectLst/>
         </a:effectStyle>
         <a:effectStyle>
-          <a:effectLst>
-            <a:outerShdw blurRad="40000" dist="23000" dir="5400000" rotWithShape="0">
-              <a:srgbClr val="000000">
-                <a:alpha val="35000"/>
-              </a:srgbClr>
-            </a:outerShdw>
-          </a:effectLst>
-          <a:scene3d>
-            <a:camera prst="orthographicFront">
-              <a:rot lat="0" lon="0" rev="0"/>
-            </a:camera>
-            <a:lightRig rig="threePt" dir="t">
-              <a:rot lat="0" lon="0" rev="1200000"/>
-            </a:lightRig>
-          </a:scene3d>
-          <a:sp3d>
-            <a:bevelT w="63500" h="25400"/>
-          </a:sp3d>
+          <a:effectLst/>
         </a:effectStyle>
       </a:effectStyleLst>
       <a:bgFillStyleLst>
         <a:solidFill>
           <a:schemeClr val="phClr"/>
         </a:solidFill>
-        <a:gradFill rotWithShape="1">
+        <a:gradFill>
           <a:gsLst>
             <a:gs pos="0">
               <a:schemeClr val="phClr">
                 <a:tint val="40000"/>
-                <a:satMod val="350000"/>
               </a:schemeClr>
             </a:gs>
             <a:gs pos="40000">
               <a:schemeClr val="phClr">
                 <a:tint val="45000"/>
                 <a:shade val="99000"/>
-                <a:satMod val="350000"/>
               </a:schemeClr>
             </a:gs>
             <a:gs pos="100000">
               <a:schemeClr val="phClr">
                 <a:shade val="20000"/>
-                <a:satMod val="255000"/>
               </a:schemeClr>
             </a:gs>
           </a:gsLst>
           <a:path path="circle">
             <a:fillToRect l="50000" t="-80000" r="50000" b="180000"/>
           </a:path>
+          <a:tileRect l="0" t="0" r="0" b="0"/>
         </a:gradFill>
-        <a:gradFill rotWithShape="1">
+        <a:gradFill>
           <a:gsLst>
             <a:gs pos="0">
               <a:schemeClr val="phClr">
                 <a:tint val="80000"/>
-                <a:satMod val="300000"/>
               </a:schemeClr>
             </a:gs>
             <a:gs pos="100000">
               <a:schemeClr val="phClr">
                 <a:shade val="30000"/>
-                <a:satMod val="200000"/>
               </a:schemeClr>
             </a:gs>
           </a:gsLst>
           <a:path path="circle">
             <a:fillToRect l="50000" t="50000" r="50000" b="50000"/>
           </a:path>
+          <a:tileRect l="0" t="0" r="0" b="0"/>
         </a:gradFill>
       </a:bgFillStyleLst>
     </a:fmtScheme>
   </a:themeElements>
-  <a:objectDefaults>
-    <a:spDef>
-      <a:spPr/>
-      <a:bodyPr/>
-      <a:lstStyle/>
-      <a:style>
-        <a:lnRef idx="1">
-          <a:schemeClr val="accent1"/>
-        </a:lnRef>
-        <a:fillRef idx="3">
-          <a:schemeClr val="accent1"/>
-        </a:fillRef>
-        <a:effectRef idx="2">
-          <a:schemeClr val="accent1"/>
-        </a:effectRef>
-        <a:fontRef idx="minor">
-          <a:schemeClr val="lt1"/>
-        </a:fontRef>
-      </a:style>
-    </a:spDef>
-    <a:lnDef>
-      <a:spPr/>
-      <a:bodyPr/>
-      <a:lstStyle/>
-      <a:style>
-        <a:lnRef idx="2">
-          <a:schemeClr val="accent1"/>
-        </a:lnRef>
-        <a:fillRef idx="0">
-          <a:schemeClr val="accent1"/>
-        </a:fillRef>
-        <a:effectRef idx="1">
-          <a:schemeClr val="accent1"/>
-        </a:effectRef>
-        <a:fontRef idx="minor">
-          <a:schemeClr val="tx1"/>
-        </a:fontRef>
-      </a:style>
-    </a:lnDef>
-  </a:objectDefaults>
-  <a:extraClrSchemeLst/>
 </a:theme>
 </file>
</xml_diff>

<commit_message>
Update 2024 Robot Controls Diagram.docx
</commit_message>
<xml_diff>
--- a/2024 Robot Controls Diagram.docx
+++ b/2024 Robot Controls Diagram.docx
@@ -68,13 +68,7 @@
                               <w:rPr>
                                 <w:color w:val="000000"/>
                               </w:rPr>
-                              <w:t>I</w:t>
-                            </w:r>
-                            <w:r>
-                              <w:rPr>
-                                <w:color w:val="000000"/>
-                              </w:rPr>
-                              <w:t>ntake Piece</w:t>
+                              <w:t>Intake Piece</w:t>
                             </w:r>
                           </w:p>
                         </w:txbxContent>
@@ -107,13 +101,7 @@
                         <w:rPr>
                           <w:color w:val="000000"/>
                         </w:rPr>
-                        <w:t>I</w:t>
-                      </w:r>
-                      <w:r>
-                        <w:rPr>
-                          <w:color w:val="000000"/>
-                        </w:rPr>
-                        <w:t>ntake Piece</w:t>
+                        <w:t>Intake Piece</w:t>
                       </w:r>
                     </w:p>
                   </w:txbxContent>
@@ -182,13 +170,7 @@
                               <w:rPr>
                                 <w:color w:val="000000"/>
                               </w:rPr>
-                              <w:t>R</w:t>
-                            </w:r>
-                            <w:r>
-                              <w:rPr>
-                                <w:color w:val="000000"/>
-                              </w:rPr>
-                              <w:t>everse intake</w:t>
+                              <w:t>Reverse intake</w:t>
                             </w:r>
                           </w:p>
                         </w:txbxContent>
@@ -221,13 +203,7 @@
                         <w:rPr>
                           <w:color w:val="000000"/>
                         </w:rPr>
-                        <w:t>R</w:t>
-                      </w:r>
-                      <w:r>
-                        <w:rPr>
-                          <w:color w:val="000000"/>
-                        </w:rPr>
-                        <w:t>everse intake</w:t>
+                        <w:t>Reverse intake</w:t>
                       </w:r>
                     </w:p>
                   </w:txbxContent>
@@ -515,13 +491,7 @@
                               <w:rPr>
                                 <w:color w:val="000000"/>
                               </w:rPr>
-                              <w:t>S</w:t>
-                            </w:r>
-                            <w:r>
-                              <w:rPr>
-                                <w:color w:val="000000"/>
-                              </w:rPr>
-                              <w:t>peaker shot from speaker</w:t>
+                              <w:t>Speaker shot from speaker</w:t>
                             </w:r>
                           </w:p>
                         </w:txbxContent>
@@ -554,13 +524,7 @@
                         <w:rPr>
                           <w:color w:val="000000"/>
                         </w:rPr>
-                        <w:t>S</w:t>
-                      </w:r>
-                      <w:r>
-                        <w:rPr>
-                          <w:color w:val="000000"/>
-                        </w:rPr>
-                        <w:t>peaker shot from speaker</w:t>
+                        <w:t>Speaker shot from speaker</w:t>
                       </w:r>
                     </w:p>
                   </w:txbxContent>
@@ -740,7 +704,9 @@
                               </w:rPr>
                             </w:pPr>
                             <w:r>
-                              <w:rPr/>
+                              <w:rPr>
+                                <w:color w:val="000000"/>
+                              </w:rPr>
                             </w:r>
                           </w:p>
                         </w:txbxContent>
@@ -770,7 +736,9 @@
                         </w:rPr>
                       </w:pPr>
                       <w:r>
-                        <w:rPr/>
+                        <w:rPr>
+                          <w:color w:val="000000"/>
+                        </w:rPr>
                       </w:r>
                     </w:p>
                   </w:txbxContent>
@@ -836,7 +804,9 @@
                               </w:rPr>
                             </w:pPr>
                             <w:r>
-                              <w:rPr/>
+                              <w:rPr>
+                                <w:color w:val="000000"/>
+                              </w:rPr>
                             </w:r>
                           </w:p>
                         </w:txbxContent>
@@ -866,7 +836,9 @@
                         </w:rPr>
                       </w:pPr>
                       <w:r>
-                        <w:rPr/>
+                        <w:rPr>
+                          <w:color w:val="000000"/>
+                        </w:rPr>
                       </w:r>
                     </w:p>
                   </w:txbxContent>
@@ -977,13 +949,7 @@
                               <w:rPr>
                                 <w:color w:val="000000"/>
                               </w:rPr>
-                              <w:t xml:space="preserve">Right:  </w:t>
-                            </w:r>
-                            <w:r>
-                              <w:rPr>
-                                <w:color w:val="000000"/>
-                              </w:rPr>
-                              <w:t>Prep for amp shot</w:t>
+                              <w:t>Right:  Prep for amp shot</w:t>
                             </w:r>
                           </w:p>
                         </w:txbxContent>
@@ -1058,13 +1024,7 @@
                         <w:rPr>
                           <w:color w:val="000000"/>
                         </w:rPr>
-                        <w:t xml:space="preserve">Right:  </w:t>
-                      </w:r>
-                      <w:r>
-                        <w:rPr>
-                          <w:color w:val="000000"/>
-                        </w:rPr>
-                        <w:t>Prep for amp shot</w:t>
+                        <w:t>Right:  Prep for amp shot</w:t>
                       </w:r>
                     </w:p>
                   </w:txbxContent>
@@ -1223,7 +1183,7 @@
                         <wps:spPr>
                           <a:xfrm>
                             <a:off x="1722600" y="63360"/>
-                            <a:ext cx="266760" cy="267480"/>
+                            <a:ext cx="264960" cy="265320"/>
                           </a:xfrm>
                           <a:prstGeom prst="rect">
                             <a:avLst/>
@@ -1265,7 +1225,7 @@
                         <wps:spPr>
                           <a:xfrm>
                             <a:off x="2840400" y="389160"/>
-                            <a:ext cx="267480" cy="267480"/>
+                            <a:ext cx="267480" cy="265320"/>
                           </a:xfrm>
                           <a:prstGeom prst="rect">
                             <a:avLst/>
@@ -1306,8 +1266,8 @@
                         <wps:cNvSpPr/>
                         <wps:spPr>
                           <a:xfrm>
-                            <a:off x="3279600" y="532080"/>
-                            <a:ext cx="266760" cy="267480"/>
+                            <a:off x="3281760" y="532080"/>
+                            <a:ext cx="264960" cy="265320"/>
                           </a:xfrm>
                           <a:prstGeom prst="rect">
                             <a:avLst/>
@@ -1348,8 +1308,8 @@
                         <wps:cNvSpPr/>
                         <wps:spPr>
                           <a:xfrm>
-                            <a:off x="3843720" y="63360"/>
-                            <a:ext cx="266760" cy="267480"/>
+                            <a:off x="3845520" y="63360"/>
+                            <a:ext cx="264960" cy="265320"/>
                           </a:xfrm>
                           <a:prstGeom prst="rect">
                             <a:avLst/>
@@ -1390,8 +1350,8 @@
                         <wps:cNvSpPr/>
                         <wps:spPr>
                           <a:xfrm>
-                            <a:off x="4685040" y="455760"/>
-                            <a:ext cx="266760" cy="267480"/>
+                            <a:off x="4686840" y="455760"/>
+                            <a:ext cx="264960" cy="265320"/>
                           </a:xfrm>
                           <a:prstGeom prst="rect">
                             <a:avLst/>
@@ -1432,8 +1392,8 @@
                         <wps:cNvSpPr/>
                         <wps:spPr>
                           <a:xfrm>
-                            <a:off x="4904640" y="954360"/>
-                            <a:ext cx="266760" cy="267480"/>
+                            <a:off x="4906800" y="954360"/>
+                            <a:ext cx="264960" cy="265320"/>
                           </a:xfrm>
                           <a:prstGeom prst="rect">
                             <a:avLst/>
@@ -1474,8 +1434,8 @@
                         <wps:cNvSpPr/>
                         <wps:spPr>
                           <a:xfrm>
-                            <a:off x="5057280" y="1328400"/>
-                            <a:ext cx="266760" cy="267480"/>
+                            <a:off x="5059080" y="1328400"/>
+                            <a:ext cx="264960" cy="265320"/>
                           </a:xfrm>
                           <a:prstGeom prst="rect">
                             <a:avLst/>
@@ -1516,8 +1476,8 @@
                         <wps:cNvSpPr/>
                         <wps:spPr>
                           <a:xfrm>
-                            <a:off x="5057280" y="1894680"/>
-                            <a:ext cx="266760" cy="267480"/>
+                            <a:off x="5059080" y="1896840"/>
+                            <a:ext cx="264960" cy="265320"/>
                           </a:xfrm>
                           <a:prstGeom prst="rect">
                             <a:avLst/>
@@ -1558,8 +1518,8 @@
                         <wps:cNvSpPr/>
                         <wps:spPr>
                           <a:xfrm>
-                            <a:off x="5057280" y="2218680"/>
-                            <a:ext cx="266760" cy="267480"/>
+                            <a:off x="5059080" y="2220480"/>
+                            <a:ext cx="264960" cy="265320"/>
                           </a:xfrm>
                           <a:prstGeom prst="rect">
                             <a:avLst/>
@@ -1600,8 +1560,8 @@
                         <wps:cNvSpPr/>
                         <wps:spPr>
                           <a:xfrm>
-                            <a:off x="3496320" y="2930400"/>
-                            <a:ext cx="266760" cy="267480"/>
+                            <a:off x="3498120" y="2932560"/>
+                            <a:ext cx="264960" cy="265320"/>
                           </a:xfrm>
                           <a:prstGeom prst="rect">
                             <a:avLst/>
@@ -1642,8 +1602,8 @@
                         <wps:cNvSpPr/>
                         <wps:spPr>
                           <a:xfrm>
-                            <a:off x="2203560" y="2930400"/>
-                            <a:ext cx="266760" cy="267480"/>
+                            <a:off x="2203560" y="2932560"/>
+                            <a:ext cx="264960" cy="265320"/>
                           </a:xfrm>
                           <a:prstGeom prst="rect">
                             <a:avLst/>
@@ -1685,7 +1645,7 @@
                         <wps:spPr>
                           <a:xfrm>
                             <a:off x="567000" y="1670760"/>
-                            <a:ext cx="266760" cy="268560"/>
+                            <a:ext cx="264960" cy="268560"/>
                           </a:xfrm>
                           <a:prstGeom prst="rect">
                             <a:avLst/>
@@ -1727,7 +1687,7 @@
                         <wps:spPr>
                           <a:xfrm>
                             <a:off x="748080" y="954360"/>
-                            <a:ext cx="266760" cy="267480"/>
+                            <a:ext cx="264960" cy="265320"/>
                           </a:xfrm>
                           <a:prstGeom prst="rect">
                             <a:avLst/>
@@ -1769,7 +1729,7 @@
                         <wps:spPr>
                           <a:xfrm>
                             <a:off x="891000" y="455760"/>
-                            <a:ext cx="266760" cy="267480"/>
+                            <a:ext cx="264960" cy="265320"/>
                           </a:xfrm>
                           <a:prstGeom prst="rect">
                             <a:avLst/>
@@ -1838,7 +1798,7 @@
                   <v:stroke color="#3465a4" joinstyle="round" endcap="flat"/>
                   <w10:wrap type="square"/>
                 </v:shape>
-                <v:rect id="shape_0" ID="Rectangle 3" path="m0,0l-2147483645,0l-2147483645,-2147483646l0,-2147483646xe" fillcolor="white" stroked="f" o:allowincell="f" style="position:absolute;left:2713;top:-5185;width:419;height:420;mso-wrap-style:none;v-text-anchor:middle;mso-position-vertical:top">
+                <v:rect id="shape_0" ID="Rectangle 3" path="m0,0l-2147483645,0l-2147483645,-2147483646l0,-2147483646xe" fillcolor="white" stroked="f" o:allowincell="f" style="position:absolute;left:2713;top:-5185;width:416;height:417;mso-wrap-style:none;v-text-anchor:middle;mso-position-vertical:top">
                   <v:fill o:detectmouseclick="t" type="solid" color2="black"/>
                   <v:stroke color="#3465a4" joinstyle="round" endcap="flat"/>
                   <v:textbox>
@@ -1857,7 +1817,7 @@
                   </v:textbox>
                   <w10:wrap type="square"/>
                 </v:rect>
-                <v:rect id="shape_0" ID="Rectangle 4" path="m0,0l-2147483645,0l-2147483645,-2147483646l0,-2147483646xe" fillcolor="white" stroked="f" o:allowincell="f" style="position:absolute;left:4473;top:-4672;width:420;height:420;mso-wrap-style:none;v-text-anchor:middle;mso-position-vertical:top">
+                <v:rect id="shape_0" ID="Rectangle 4" path="m0,0l-2147483645,0l-2147483645,-2147483646l0,-2147483646xe" fillcolor="white" stroked="f" o:allowincell="f" style="position:absolute;left:4473;top:-4672;width:420;height:417;mso-wrap-style:none;v-text-anchor:middle;mso-position-vertical:top">
                   <v:fill o:detectmouseclick="t" type="solid" color2="black"/>
                   <v:stroke color="#3465a4" joinstyle="round" endcap="flat"/>
                   <v:textbox>
@@ -1876,7 +1836,7 @@
                   </v:textbox>
                   <w10:wrap type="square"/>
                 </v:rect>
-                <v:rect id="shape_0" ID="Rectangle 5" path="m0,0l-2147483645,0l-2147483645,-2147483646l0,-2147483646xe" fillcolor="white" stroked="f" o:allowincell="f" style="position:absolute;left:5165;top:-4447;width:419;height:420;mso-wrap-style:none;v-text-anchor:middle;mso-position-vertical:top">
+                <v:rect id="shape_0" ID="Rectangle 5" path="m0,0l-2147483645,0l-2147483645,-2147483646l0,-2147483646xe" fillcolor="white" stroked="f" o:allowincell="f" style="position:absolute;left:5168;top:-4447;width:416;height:417;mso-wrap-style:none;v-text-anchor:middle;mso-position-vertical:top">
                   <v:fill o:detectmouseclick="t" type="solid" color2="black"/>
                   <v:stroke color="#3465a4" joinstyle="round" endcap="flat"/>
                   <v:textbox>
@@ -1895,7 +1855,7 @@
                   </v:textbox>
                   <w10:wrap type="square"/>
                 </v:rect>
-                <v:rect id="shape_0" ID="Rectangle 6" path="m0,0l-2147483645,0l-2147483645,-2147483646l0,-2147483646xe" fillcolor="white" stroked="f" o:allowincell="f" style="position:absolute;left:6053;top:-5185;width:419;height:420;mso-wrap-style:none;v-text-anchor:middle;mso-position-vertical:top">
+                <v:rect id="shape_0" ID="Rectangle 6" path="m0,0l-2147483645,0l-2147483645,-2147483646l0,-2147483646xe" fillcolor="white" stroked="f" o:allowincell="f" style="position:absolute;left:6056;top:-5185;width:416;height:417;mso-wrap-style:none;v-text-anchor:middle;mso-position-vertical:top">
                   <v:fill o:detectmouseclick="t" type="solid" color2="black"/>
                   <v:stroke color="#3465a4" joinstyle="round" endcap="flat"/>
                   <v:textbox>
@@ -1914,7 +1874,7 @@
                   </v:textbox>
                   <w10:wrap type="square"/>
                 </v:rect>
-                <v:rect id="shape_0" ID="Rectangle 7" path="m0,0l-2147483645,0l-2147483645,-2147483646l0,-2147483646xe" fillcolor="white" stroked="f" o:allowincell="f" style="position:absolute;left:7378;top:-4567;width:419;height:420;mso-wrap-style:none;v-text-anchor:middle;mso-position-vertical:top">
+                <v:rect id="shape_0" ID="Rectangle 7" path="m0,0l-2147483645,0l-2147483645,-2147483646l0,-2147483646xe" fillcolor="white" stroked="f" o:allowincell="f" style="position:absolute;left:7381;top:-4567;width:416;height:417;mso-wrap-style:none;v-text-anchor:middle;mso-position-vertical:top">
                   <v:fill o:detectmouseclick="t" type="solid" color2="black"/>
                   <v:stroke color="#3465a4" joinstyle="round" endcap="flat"/>
                   <v:textbox>
@@ -1933,7 +1893,7 @@
                   </v:textbox>
                   <w10:wrap type="square"/>
                 </v:rect>
-                <v:rect id="shape_0" ID="Rectangle 8" path="m0,0l-2147483645,0l-2147483645,-2147483646l0,-2147483646xe" fillcolor="white" stroked="f" o:allowincell="f" style="position:absolute;left:7724;top:-3782;width:419;height:420;mso-wrap-style:none;v-text-anchor:middle;mso-position-vertical:top">
+                <v:rect id="shape_0" ID="Rectangle 8" path="m0,0l-2147483645,0l-2147483645,-2147483646l0,-2147483646xe" fillcolor="white" stroked="f" o:allowincell="f" style="position:absolute;left:7727;top:-3782;width:416;height:417;mso-wrap-style:none;v-text-anchor:middle;mso-position-vertical:top">
                   <v:fill o:detectmouseclick="t" type="solid" color2="black"/>
                   <v:stroke color="#3465a4" joinstyle="round" endcap="flat"/>
                   <v:textbox>
@@ -1952,7 +1912,7 @@
                   </v:textbox>
                   <w10:wrap type="square"/>
                 </v:rect>
-                <v:rect id="shape_0" ID="Rectangle 9" path="m0,0l-2147483645,0l-2147483645,-2147483646l0,-2147483646xe" fillcolor="white" stroked="f" o:allowincell="f" style="position:absolute;left:7964;top:-3193;width:419;height:420;mso-wrap-style:none;v-text-anchor:middle;mso-position-vertical:top">
+                <v:rect id="shape_0" ID="Rectangle 9" path="m0,0l-2147483645,0l-2147483645,-2147483646l0,-2147483646xe" fillcolor="white" stroked="f" o:allowincell="f" style="position:absolute;left:7967;top:-3193;width:416;height:417;mso-wrap-style:none;v-text-anchor:middle;mso-position-vertical:top">
                   <v:fill o:detectmouseclick="t" type="solid" color2="black"/>
                   <v:stroke color="#3465a4" joinstyle="round" endcap="flat"/>
                   <v:textbox>
@@ -1971,7 +1931,7 @@
                   </v:textbox>
                   <w10:wrap type="square"/>
                 </v:rect>
-                <v:rect id="shape_0" ID="Rectangle 10" path="m0,0l-2147483645,0l-2147483645,-2147483646l0,-2147483646xe" fillcolor="white" stroked="f" o:allowincell="f" style="position:absolute;left:7964;top:-2301;width:419;height:420;mso-wrap-style:none;v-text-anchor:middle;mso-position-vertical:top">
+                <v:rect id="shape_0" ID="Rectangle 10" path="m0,0l-2147483645,0l-2147483645,-2147483646l0,-2147483646xe" fillcolor="white" stroked="f" o:allowincell="f" style="position:absolute;left:7967;top:-2298;width:416;height:417;mso-wrap-style:none;v-text-anchor:middle;mso-position-vertical:top">
                   <v:fill o:detectmouseclick="t" type="solid" color2="black"/>
                   <v:stroke color="#3465a4" joinstyle="round" endcap="flat"/>
                   <v:textbox>
@@ -1990,7 +1950,7 @@
                   </v:textbox>
                   <w10:wrap type="square"/>
                 </v:rect>
-                <v:rect id="shape_0" ID="Rectangle 11" path="m0,0l-2147483645,0l-2147483645,-2147483646l0,-2147483646xe" fillcolor="white" stroked="f" o:allowincell="f" style="position:absolute;left:7964;top:-1791;width:419;height:420;mso-wrap-style:none;v-text-anchor:middle;mso-position-vertical:top">
+                <v:rect id="shape_0" ID="Rectangle 11" path="m0,0l-2147483645,0l-2147483645,-2147483646l0,-2147483646xe" fillcolor="white" stroked="f" o:allowincell="f" style="position:absolute;left:7967;top:-1788;width:416;height:417;mso-wrap-style:none;v-text-anchor:middle;mso-position-vertical:top">
                   <v:fill o:detectmouseclick="t" type="solid" color2="black"/>
                   <v:stroke color="#3465a4" joinstyle="round" endcap="flat"/>
                   <v:textbox>
@@ -2009,7 +1969,7 @@
                   </v:textbox>
                   <w10:wrap type="square"/>
                 </v:rect>
-                <v:rect id="shape_0" ID="Rectangle 12" path="m0,0l-2147483645,0l-2147483645,-2147483646l0,-2147483646xe" fillcolor="white" stroked="f" o:allowincell="f" style="position:absolute;left:5506;top:-670;width:419;height:420;mso-wrap-style:none;v-text-anchor:middle;mso-position-vertical:top">
+                <v:rect id="shape_0" ID="Rectangle 12" path="m0,0l-2147483645,0l-2147483645,-2147483646l0,-2147483646xe" fillcolor="white" stroked="f" o:allowincell="f" style="position:absolute;left:5509;top:-667;width:416;height:417;mso-wrap-style:none;v-text-anchor:middle;mso-position-vertical:top">
                   <v:fill o:detectmouseclick="t" type="solid" color2="black"/>
                   <v:stroke color="#3465a4" joinstyle="round" endcap="flat"/>
                   <v:textbox>
@@ -2028,7 +1988,7 @@
                   </v:textbox>
                   <w10:wrap type="square"/>
                 </v:rect>
-                <v:rect id="shape_0" ID="Rectangle 13" path="m0,0l-2147483645,0l-2147483645,-2147483646l0,-2147483646xe" fillcolor="white" stroked="f" o:allowincell="f" style="position:absolute;left:3470;top:-670;width:419;height:420;mso-wrap-style:none;v-text-anchor:middle;mso-position-vertical:top">
+                <v:rect id="shape_0" ID="Rectangle 13" path="m0,0l-2147483645,0l-2147483645,-2147483646l0,-2147483646xe" fillcolor="white" stroked="f" o:allowincell="f" style="position:absolute;left:3470;top:-667;width:416;height:417;mso-wrap-style:none;v-text-anchor:middle;mso-position-vertical:top">
                   <v:fill o:detectmouseclick="t" type="solid" color2="black"/>
                   <v:stroke color="#3465a4" joinstyle="round" endcap="flat"/>
                   <v:textbox>
@@ -2047,7 +2007,7 @@
                   </v:textbox>
                   <w10:wrap type="square"/>
                 </v:rect>
-                <v:rect id="shape_0" ID="Rectangle 14" path="m0,0l-2147483645,0l-2147483645,-2147483646l0,-2147483646xe" fillcolor="white" stroked="f" o:allowincell="f" style="position:absolute;left:893;top:-2654;width:419;height:422;mso-wrap-style:none;v-text-anchor:middle;mso-position-vertical:top">
+                <v:rect id="shape_0" ID="Rectangle 14" path="m0,0l-2147483645,0l-2147483645,-2147483646l0,-2147483646xe" fillcolor="white" stroked="f" o:allowincell="f" style="position:absolute;left:893;top:-2654;width:416;height:422;mso-wrap-style:none;v-text-anchor:middle;mso-position-vertical:top">
                   <v:fill o:detectmouseclick="t" type="solid" color2="black"/>
                   <v:stroke color="#3465a4" joinstyle="round" endcap="flat"/>
                   <v:textbox>
@@ -2066,7 +2026,7 @@
                   </v:textbox>
                   <w10:wrap type="square"/>
                 </v:rect>
-                <v:rect id="shape_0" ID="Rectangle 15" path="m0,0l-2147483645,0l-2147483645,-2147483646l0,-2147483646xe" fillcolor="white" stroked="f" o:allowincell="f" style="position:absolute;left:1178;top:-3782;width:419;height:420;mso-wrap-style:none;v-text-anchor:middle;mso-position-vertical:top">
+                <v:rect id="shape_0" ID="Rectangle 15" path="m0,0l-2147483645,0l-2147483645,-2147483646l0,-2147483646xe" fillcolor="white" stroked="f" o:allowincell="f" style="position:absolute;left:1178;top:-3782;width:416;height:417;mso-wrap-style:none;v-text-anchor:middle;mso-position-vertical:top">
                   <v:fill o:detectmouseclick="t" type="solid" color2="black"/>
                   <v:stroke color="#3465a4" joinstyle="round" endcap="flat"/>
                   <v:textbox>
@@ -2085,7 +2045,7 @@
                   </v:textbox>
                   <w10:wrap type="square"/>
                 </v:rect>
-                <v:rect id="shape_0" ID="Rectangle 16" path="m0,0l-2147483645,0l-2147483645,-2147483646l0,-2147483646xe" fillcolor="white" stroked="f" o:allowincell="f" style="position:absolute;left:1403;top:-4567;width:419;height:420;mso-wrap-style:none;v-text-anchor:middle;mso-position-vertical:top">
+                <v:rect id="shape_0" ID="Rectangle 16" path="m0,0l-2147483645,0l-2147483645,-2147483646l0,-2147483646xe" fillcolor="white" stroked="f" o:allowincell="f" style="position:absolute;left:1403;top:-4567;width:416;height:417;mso-wrap-style:none;v-text-anchor:middle;mso-position-vertical:top">
                   <v:fill o:detectmouseclick="t" type="solid" color2="black"/>
                   <v:stroke color="#3465a4" joinstyle="round" endcap="flat"/>
                   <v:textbox>
@@ -2386,7 +2346,9 @@
                               </w:rPr>
                             </w:pPr>
                             <w:r>
-                              <w:rPr/>
+                              <w:rPr>
+                                <w:color w:val="000000"/>
+                              </w:rPr>
                             </w:r>
                           </w:p>
                         </w:txbxContent>
@@ -2416,7 +2378,9 @@
                         </w:rPr>
                       </w:pPr>
                       <w:r>
-                        <w:rPr/>
+                        <w:rPr>
+                          <w:color w:val="000000"/>
+                        </w:rPr>
                       </w:r>
                     </w:p>
                   </w:txbxContent>
@@ -2482,7 +2446,9 @@
                               </w:rPr>
                             </w:pPr>
                             <w:r>
-                              <w:rPr/>
+                              <w:rPr>
+                                <w:color w:val="000000"/>
+                              </w:rPr>
                             </w:r>
                           </w:p>
                         </w:txbxContent>
@@ -2512,7 +2478,9 @@
                         </w:rPr>
                       </w:pPr>
                       <w:r>
-                        <w:rPr/>
+                        <w:rPr>
+                          <w:color w:val="000000"/>
+                        </w:rPr>
                       </w:r>
                     </w:p>
                   </w:txbxContent>
@@ -2591,8 +2559,8 @@
                         <wps:cNvSpPr/>
                         <wps:spPr>
                           <a:xfrm>
-                            <a:off x="4743360" y="960840"/>
-                            <a:ext cx="944280" cy="946080"/>
+                            <a:off x="4745520" y="960840"/>
+                            <a:ext cx="942480" cy="946080"/>
                           </a:xfrm>
                           <a:prstGeom prst="rect">
                             <a:avLst/>
@@ -2637,7 +2605,7 @@
                         <wps:spPr>
                           <a:xfrm>
                             <a:off x="876240" y="960840"/>
-                            <a:ext cx="944280" cy="946080"/>
+                            <a:ext cx="942480" cy="946080"/>
                           </a:xfrm>
                           <a:prstGeom prst="rect">
                             <a:avLst/>
@@ -2681,8 +2649,8 @@
                         <wps:cNvSpPr/>
                         <wps:spPr>
                           <a:xfrm>
-                            <a:off x="0" y="2959560"/>
-                            <a:ext cx="6468840" cy="604440"/>
+                            <a:off x="0" y="2961720"/>
+                            <a:ext cx="6468840" cy="602640"/>
                           </a:xfrm>
                           <a:prstGeom prst="rect">
                             <a:avLst/>
@@ -2726,8 +2694,8 @@
                         <wps:cNvSpPr/>
                         <wps:spPr>
                           <a:xfrm>
-                            <a:off x="138960" y="2959560"/>
-                            <a:ext cx="694800" cy="604440"/>
+                            <a:off x="138960" y="2961720"/>
+                            <a:ext cx="692640" cy="602640"/>
                           </a:xfrm>
                           <a:prstGeom prst="rect">
                             <a:avLst/>
@@ -2768,8 +2736,8 @@
                         <wps:cNvSpPr/>
                         <wps:spPr>
                           <a:xfrm>
-                            <a:off x="5633640" y="2959560"/>
-                            <a:ext cx="694080" cy="604440"/>
+                            <a:off x="5635800" y="2961720"/>
+                            <a:ext cx="692280" cy="602640"/>
                           </a:xfrm>
                           <a:prstGeom prst="rect">
                             <a:avLst/>
@@ -2811,7 +2779,7 @@
                         <wps:spPr>
                           <a:xfrm>
                             <a:off x="931680" y="1016640"/>
-                            <a:ext cx="833760" cy="835200"/>
+                            <a:ext cx="831960" cy="835200"/>
                           </a:xfrm>
                           <a:prstGeom prst="ellipse">
                             <a:avLst/>
@@ -2855,8 +2823,8 @@
                         <wps:cNvSpPr/>
                         <wps:spPr>
                           <a:xfrm>
-                            <a:off x="4798800" y="1016640"/>
-                            <a:ext cx="833760" cy="835200"/>
+                            <a:off x="4800600" y="1016640"/>
+                            <a:ext cx="831960" cy="835200"/>
                           </a:xfrm>
                           <a:prstGeom prst="ellipse">
                             <a:avLst/>
@@ -2901,7 +2869,7 @@
                         <wps:spPr>
                           <a:xfrm>
                             <a:off x="1203480" y="1270800"/>
-                            <a:ext cx="96480" cy="326520"/>
+                            <a:ext cx="94680" cy="324360"/>
                           </a:xfrm>
                           <a:prstGeom prst="roundRect">
                             <a:avLst>
@@ -2948,7 +2916,7 @@
                         <wps:spPr>
                           <a:xfrm>
                             <a:off x="1397520" y="1270800"/>
-                            <a:ext cx="95760" cy="326520"/>
+                            <a:ext cx="93960" cy="324360"/>
                           </a:xfrm>
                           <a:prstGeom prst="roundRect">
                             <a:avLst>
@@ -2994,8 +2962,8 @@
                         <wps:cNvSpPr/>
                         <wps:spPr>
                           <a:xfrm>
-                            <a:off x="5070600" y="1253520"/>
-                            <a:ext cx="95760" cy="326520"/>
+                            <a:off x="5072400" y="1253520"/>
+                            <a:ext cx="93960" cy="324360"/>
                           </a:xfrm>
                           <a:prstGeom prst="roundRect">
                             <a:avLst>
@@ -3041,8 +3009,8 @@
                         <wps:cNvSpPr/>
                         <wps:spPr>
                           <a:xfrm>
-                            <a:off x="5264640" y="1253520"/>
-                            <a:ext cx="95760" cy="326520"/>
+                            <a:off x="5266800" y="1253520"/>
+                            <a:ext cx="93960" cy="324360"/>
                           </a:xfrm>
                           <a:prstGeom prst="roundRect">
                             <a:avLst>
@@ -3088,8 +3056,8 @@
                         <wps:cNvSpPr/>
                         <wps:spPr>
                           <a:xfrm rot="10800000">
-                            <a:off x="5215320" y="292680"/>
-                            <a:ext cx="720" cy="736560"/>
+                            <a:off x="5215320" y="291600"/>
+                            <a:ext cx="720" cy="734760"/>
                           </a:xfrm>
                           <a:prstGeom prst="straightConnector1">
                             <a:avLst/>
@@ -3116,8 +3084,8 @@
                         <wps:cNvSpPr/>
                         <wps:spPr>
                           <a:xfrm>
-                            <a:off x="5216400" y="1866960"/>
-                            <a:ext cx="720" cy="709200"/>
+                            <a:off x="5218560" y="1868760"/>
+                            <a:ext cx="720" cy="707400"/>
                           </a:xfrm>
                           <a:prstGeom prst="straightConnector1">
                             <a:avLst/>
@@ -3145,7 +3113,7 @@
                         <wps:spPr>
                           <a:xfrm>
                             <a:off x="1766520" y="1434600"/>
-                            <a:ext cx="708840" cy="720"/>
+                            <a:ext cx="706680" cy="720"/>
                           </a:xfrm>
                           <a:prstGeom prst="straightConnector1">
                             <a:avLst/>
@@ -3172,8 +3140,8 @@
                         <wps:cNvSpPr/>
                         <wps:spPr>
                           <a:xfrm rot="10800000">
-                            <a:off x="194400" y="1433160"/>
-                            <a:ext cx="735480" cy="720"/>
+                            <a:off x="192960" y="1431360"/>
+                            <a:ext cx="733320" cy="720"/>
                           </a:xfrm>
                           <a:prstGeom prst="straightConnector1">
                             <a:avLst/>
@@ -3200,8 +3168,8 @@
                         <wps:cNvSpPr/>
                         <wps:spPr>
                           <a:xfrm rot="10800000">
-                            <a:off x="1340640" y="292680"/>
-                            <a:ext cx="720" cy="736560"/>
+                            <a:off x="1338480" y="291600"/>
+                            <a:ext cx="720" cy="734760"/>
                           </a:xfrm>
                           <a:prstGeom prst="straightConnector1">
                             <a:avLst/>
@@ -3228,8 +3196,8 @@
                         <wps:cNvSpPr/>
                         <wps:spPr>
                           <a:xfrm>
-                            <a:off x="1341720" y="1866960"/>
-                            <a:ext cx="720" cy="709200"/>
+                            <a:off x="1341720" y="1868760"/>
+                            <a:ext cx="720" cy="707400"/>
                           </a:xfrm>
                           <a:prstGeom prst="straightConnector1">
                             <a:avLst/>
@@ -3256,8 +3224,8 @@
                         <wps:cNvSpPr/>
                         <wps:spPr>
                           <a:xfrm>
-                            <a:off x="5641200" y="1434600"/>
-                            <a:ext cx="708840" cy="720"/>
+                            <a:off x="5643360" y="1434600"/>
+                            <a:ext cx="706680" cy="720"/>
                           </a:xfrm>
                           <a:prstGeom prst="straightConnector1">
                             <a:avLst/>
@@ -3284,8 +3252,8 @@
                         <wps:cNvSpPr/>
                         <wps:spPr>
                           <a:xfrm rot="10800000">
-                            <a:off x="4067280" y="1433160"/>
-                            <a:ext cx="735840" cy="720"/>
+                            <a:off x="4068360" y="1431360"/>
+                            <a:ext cx="734040" cy="720"/>
                           </a:xfrm>
                           <a:prstGeom prst="straightConnector1">
                             <a:avLst/>
@@ -3335,7 +3303,7 @@
                   </v:textbox>
                   <w10:wrap type="square"/>
                 </v:rect>
-                <v:rect id="shape_0" ID="Rectangle 19" path="m0,0l-2147483645,0l-2147483645,-2147483646l0,-2147483646xe" fillcolor="#666666" stroked="t" o:allowincell="f" style="position:absolute;left:7470;top:-4101;width:1486;height:1489;mso-wrap-style:none;v-text-anchor:middle;mso-position-vertical:top">
+                <v:rect id="shape_0" ID="Rectangle 19" path="m0,0l-2147483645,0l-2147483645,-2147483646l0,-2147483646xe" fillcolor="#666666" stroked="t" o:allowincell="f" style="position:absolute;left:7473;top:-4101;width:1483;height:1489;mso-wrap-style:none;v-text-anchor:middle;mso-position-vertical:top">
                   <v:fill o:detectmouseclick="t" type="solid" color2="#999999"/>
                   <v:stroke color="black" weight="9360" joinstyle="round" endcap="flat"/>
                   <v:textbox>
@@ -3354,7 +3322,7 @@
                   </v:textbox>
                   <w10:wrap type="square"/>
                 </v:rect>
-                <v:rect id="shape_0" ID="Rectangle 20" path="m0,0l-2147483645,0l-2147483645,-2147483646l0,-2147483646xe" fillcolor="#666666" stroked="t" o:allowincell="f" style="position:absolute;left:1380;top:-4101;width:1486;height:1489;mso-wrap-style:none;v-text-anchor:middle;mso-position-vertical:top">
+                <v:rect id="shape_0" ID="Rectangle 20" path="m0,0l-2147483645,0l-2147483645,-2147483646l0,-2147483646xe" fillcolor="#666666" stroked="t" o:allowincell="f" style="position:absolute;left:1380;top:-4101;width:1483;height:1489;mso-wrap-style:none;v-text-anchor:middle;mso-position-vertical:top">
                   <v:fill o:detectmouseclick="t" type="solid" color2="#999999"/>
                   <v:stroke color="black" weight="9360" joinstyle="round" endcap="flat"/>
                   <v:textbox>
@@ -3373,7 +3341,7 @@
                   </v:textbox>
                   <w10:wrap type="square"/>
                 </v:rect>
-                <v:rect id="shape_0" ID="Rectangle 21" path="m0,0l-2147483645,0l-2147483645,-2147483646l0,-2147483646xe" fillcolor="#cfe2f3" stroked="t" o:allowincell="f" style="position:absolute;left:0;top:-953;width:10186;height:951;mso-wrap-style:none;v-text-anchor:middle;mso-position-vertical:top">
+                <v:rect id="shape_0" ID="Rectangle 21" path="m0,0l-2147483645,0l-2147483645,-2147483646l0,-2147483646xe" fillcolor="#cfe2f3" stroked="t" o:allowincell="f" style="position:absolute;left:0;top:-950;width:10186;height:948;mso-wrap-style:none;v-text-anchor:middle;mso-position-vertical:top">
                   <v:fill o:detectmouseclick="t" type="solid" color2="#301d0c"/>
                   <v:stroke color="black" weight="9360" joinstyle="round" endcap="flat"/>
                   <v:textbox>
@@ -3392,7 +3360,7 @@
                   </v:textbox>
                   <w10:wrap type="square"/>
                 </v:rect>
-                <v:rect id="shape_0" ID="Rectangle 22" path="m0,0l-2147483645,0l-2147483645,-2147483646l0,-2147483646xe" fillcolor="#6fa8dc" stroked="f" o:allowincell="f" style="position:absolute;left:219;top:-953;width:1093;height:951;mso-wrap-style:none;v-text-anchor:middle;mso-position-vertical:top">
+                <v:rect id="shape_0" ID="Rectangle 22" path="m0,0l-2147483645,0l-2147483645,-2147483646l0,-2147483646xe" fillcolor="#6fa8dc" stroked="f" o:allowincell="f" style="position:absolute;left:219;top:-950;width:1090;height:948;mso-wrap-style:none;v-text-anchor:middle;mso-position-vertical:top">
                   <v:fill o:detectmouseclick="t" type="solid" color2="#905723"/>
                   <v:stroke color="#3465a4" joinstyle="round" endcap="flat"/>
                   <v:textbox>
@@ -3411,7 +3379,7 @@
                   </v:textbox>
                   <w10:wrap type="square"/>
                 </v:rect>
-                <v:rect id="shape_0" ID="Rectangle 23" path="m0,0l-2147483645,0l-2147483645,-2147483646l0,-2147483646xe" fillcolor="#6fa8dc" stroked="f" o:allowincell="f" style="position:absolute;left:8872;top:-953;width:1092;height:951;mso-wrap-style:none;v-text-anchor:middle;mso-position-vertical:top">
+                <v:rect id="shape_0" ID="Rectangle 23" path="m0,0l-2147483645,0l-2147483645,-2147483646l0,-2147483646xe" fillcolor="#6fa8dc" stroked="f" o:allowincell="f" style="position:absolute;left:8875;top:-950;width:1089;height:948;mso-wrap-style:none;v-text-anchor:middle;mso-position-vertical:top">
                   <v:fill o:detectmouseclick="t" type="solid" color2="#905723"/>
                   <v:stroke color="#3465a4" joinstyle="round" endcap="flat"/>
                   <v:textbox>
@@ -3430,7 +3398,7 @@
                   </v:textbox>
                   <w10:wrap type="square"/>
                 </v:rect>
-                <v:oval id="shape_0" ID="Oval 24" path="l-2147483648,-2147483643l-2147483628,-2147483627l-2147483648,-2147483643l-2147483626,-2147483625xe" fillcolor="#999999" stroked="t" o:allowincell="f" style="position:absolute;left:1467;top:-4013;width:1312;height:1314;mso-wrap-style:none;v-text-anchor:middle;mso-position-vertical:top">
+                <v:oval id="shape_0" ID="Oval 24" path="l-2147483648,-2147483643l-2147483628,-2147483627l-2147483648,-2147483643l-2147483626,-2147483625xe" fillcolor="#999999" stroked="t" o:allowincell="f" style="position:absolute;left:1467;top:-4013;width:1309;height:1314;mso-wrap-style:none;v-text-anchor:middle;mso-position-vertical:top">
                   <v:fill o:detectmouseclick="t" type="solid" color2="#666666"/>
                   <v:stroke color="black" weight="9360" joinstyle="round" endcap="flat"/>
                   <v:textbox>
@@ -3449,7 +3417,7 @@
                   </v:textbox>
                   <w10:wrap type="square"/>
                 </v:oval>
-                <v:oval id="shape_0" ID="Oval 25" path="l-2147483648,-2147483643l-2147483628,-2147483627l-2147483648,-2147483643l-2147483626,-2147483625xe" fillcolor="#999999" stroked="t" o:allowincell="f" style="position:absolute;left:7557;top:-4013;width:1312;height:1314;mso-wrap-style:none;v-text-anchor:middle;mso-position-vertical:top">
+                <v:oval id="shape_0" ID="Oval 25" path="l-2147483648,-2147483643l-2147483628,-2147483627l-2147483648,-2147483643l-2147483626,-2147483625xe" fillcolor="#999999" stroked="t" o:allowincell="f" style="position:absolute;left:7560;top:-4013;width:1309;height:1314;mso-wrap-style:none;v-text-anchor:middle;mso-position-vertical:top">
                   <v:fill o:detectmouseclick="t" type="solid" color2="#666666"/>
                   <v:stroke color="black" weight="9360" joinstyle="round" endcap="flat"/>
                   <v:textbox>
@@ -3472,42 +3440,42 @@
                   <v:stroke joinstyle="miter"/>
                   <v:path gradientshapeok="t" o:connecttype="rect" textboxrect="0,0,21600,21600"/>
                 </v:shapetype>
-                <v:shape id="shape_0" ID="Straight Arrow Connector 30" path="m0,0l-2147483648,-2147483647e" stroked="t" o:allowincell="f" style="position:absolute;left:8213;top:-5153;width:0;height:1159;mso-wrap-style:none;v-text-anchor:middle;rotation:180;mso-position-vertical:top" type="_x0000_t32">
+                <v:shape id="shape_0" ID="Straight Arrow Connector 30" path="m0,0l-2147483648,-2147483647e" stroked="t" o:allowincell="f" style="position:absolute;left:8213;top:-5155;width:0;height:1156;mso-wrap-style:none;v-text-anchor:middle;rotation:180;mso-position-vertical:top" type="_x0000_t32">
                   <v:fill o:detectmouseclick="t" on="false"/>
                   <v:stroke color="black" weight="28440" endarrow="block" endarrowwidth="medium" endarrowlength="medium" joinstyle="round" endcap="flat"/>
                   <w10:wrap type="square"/>
                 </v:shape>
-                <v:shape id="shape_0" ID="Straight Arrow Connector 31" path="m0,0l-2147483648,-2147483647e" stroked="t" o:allowincell="f" style="position:absolute;left:8215;top:-2674;width:0;height:1116;mso-wrap-style:none;v-text-anchor:middle;mso-position-vertical:top" type="_x0000_t32">
+                <v:shape id="shape_0" ID="Straight Arrow Connector 31" path="m0,0l-2147483648,-2147483647e" stroked="t" o:allowincell="f" style="position:absolute;left:8218;top:-2671;width:0;height:1113;mso-wrap-style:none;v-text-anchor:middle;mso-position-vertical:top" type="_x0000_t32">
                   <v:fill o:detectmouseclick="t" on="false"/>
                   <v:stroke color="black" weight="28440" endarrow="block" endarrowwidth="medium" endarrowlength="medium" joinstyle="round" endcap="flat"/>
                   <w10:wrap type="square"/>
                 </v:shape>
-                <v:shape id="shape_0" ID="Straight Arrow Connector 32" path="m0,0l-2147483648,-2147483647e" stroked="t" o:allowincell="f" style="position:absolute;left:2782;top:-3355;width:1115;height:0;mso-wrap-style:none;v-text-anchor:middle;mso-position-vertical:top" type="_x0000_t32">
+                <v:shape id="shape_0" ID="Straight Arrow Connector 32" path="m0,0l-2147483648,-2147483647e" stroked="t" o:allowincell="f" style="position:absolute;left:2782;top:-3355;width:1112;height:0;mso-wrap-style:none;v-text-anchor:middle;mso-position-vertical:top" type="_x0000_t32">
                   <v:fill o:detectmouseclick="t" on="false"/>
                   <v:stroke color="black" weight="28440" endarrow="block" endarrowwidth="medium" endarrowlength="medium" joinstyle="round" endcap="flat"/>
                   <w10:wrap type="square"/>
                 </v:shape>
-                <v:shape id="shape_0" ID="Straight Arrow Connector 33" path="m0,0l-2147483648,-2147483647e" stroked="t" o:allowincell="f" style="position:absolute;left:306;top:-3357;width:1157;height:0;mso-wrap-style:none;v-text-anchor:middle;rotation:180;mso-position-vertical:top" type="_x0000_t32">
+                <v:shape id="shape_0" ID="Straight Arrow Connector 33" path="m0,0l-2147483648,-2147483647e" stroked="t" o:allowincell="f" style="position:absolute;left:304;top:-3360;width:1154;height:0;mso-wrap-style:none;v-text-anchor:middle;rotation:180;mso-position-vertical:top" type="_x0000_t32">
                   <v:fill o:detectmouseclick="t" on="false"/>
                   <v:stroke color="black" weight="28440" endarrow="block" endarrowwidth="medium" endarrowlength="medium" joinstyle="round" endcap="flat"/>
                   <w10:wrap type="square"/>
                 </v:shape>
-                <v:shape id="shape_0" ID="Straight Arrow Connector 34" path="m0,0l-2147483648,-2147483647e" stroked="t" o:allowincell="f" style="position:absolute;left:2111;top:-5153;width:0;height:1159;mso-wrap-style:none;v-text-anchor:middle;rotation:180;mso-position-vertical:top" type="_x0000_t32">
+                <v:shape id="shape_0" ID="Straight Arrow Connector 34" path="m0,0l-2147483648,-2147483647e" stroked="t" o:allowincell="f" style="position:absolute;left:2108;top:-5155;width:0;height:1156;mso-wrap-style:none;v-text-anchor:middle;rotation:180;mso-position-vertical:top" type="_x0000_t32">
                   <v:fill o:detectmouseclick="t" on="false"/>
                   <v:stroke color="black" weight="28440" endarrow="block" endarrowwidth="medium" endarrowlength="medium" joinstyle="round" endcap="flat"/>
                   <w10:wrap type="square"/>
                 </v:shape>
-                <v:shape id="shape_0" ID="Straight Arrow Connector 35" path="m0,0l-2147483648,-2147483647e" stroked="t" o:allowincell="f" style="position:absolute;left:2113;top:-2674;width:0;height:1116;mso-wrap-style:none;v-text-anchor:middle;mso-position-vertical:top" type="_x0000_t32">
+                <v:shape id="shape_0" ID="Straight Arrow Connector 35" path="m0,0l-2147483648,-2147483647e" stroked="t" o:allowincell="f" style="position:absolute;left:2113;top:-2671;width:0;height:1113;mso-wrap-style:none;v-text-anchor:middle;mso-position-vertical:top" type="_x0000_t32">
                   <v:fill o:detectmouseclick="t" on="false"/>
                   <v:stroke color="black" weight="28440" endarrow="block" endarrowwidth="medium" endarrowlength="medium" joinstyle="round" endcap="flat"/>
                   <w10:wrap type="square"/>
                 </v:shape>
-                <v:shape id="shape_0" ID="Straight Arrow Connector 36" path="m0,0l-2147483648,-2147483647e" stroked="t" o:allowincell="f" style="position:absolute;left:8884;top:-3355;width:1115;height:0;mso-wrap-style:none;v-text-anchor:middle;mso-position-vertical:top" type="_x0000_t32">
+                <v:shape id="shape_0" ID="Straight Arrow Connector 36" path="m0,0l-2147483648,-2147483647e" stroked="t" o:allowincell="f" style="position:absolute;left:8887;top:-3355;width:1112;height:0;mso-wrap-style:none;v-text-anchor:middle;mso-position-vertical:top" type="_x0000_t32">
                   <v:fill o:detectmouseclick="t" on="false"/>
                   <v:stroke color="black" weight="28440" endarrow="block" endarrowwidth="medium" endarrowlength="medium" joinstyle="round" endcap="flat"/>
                   <w10:wrap type="square"/>
                 </v:shape>
-                <v:shape id="shape_0" ID="Straight Arrow Connector 37" path="m0,0l-2147483648,-2147483647e" stroked="t" o:allowincell="f" style="position:absolute;left:6405;top:-3357;width:1158;height:0;mso-wrap-style:none;v-text-anchor:middle;rotation:180;mso-position-vertical:top" type="_x0000_t32">
+                <v:shape id="shape_0" ID="Straight Arrow Connector 37" path="m0,0l-2147483648,-2147483647e" stroked="t" o:allowincell="f" style="position:absolute;left:6407;top:-3360;width:1155;height:0;mso-wrap-style:none;v-text-anchor:middle;rotation:180;mso-position-vertical:top" type="_x0000_t32">
                   <v:fill o:detectmouseclick="t" on="false"/>
                   <v:stroke color="black" weight="28440" endarrow="block" endarrowwidth="medium" endarrowlength="medium" joinstyle="round" endcap="flat"/>
                   <w10:wrap type="square"/>
@@ -3516,6 +3484,1512 @@
             </w:pict>
           </mc:Fallback>
         </mc:AlternateContent>
+      </w:r>
+      <w:r>
+        <w:br w:type="page"/>
+      </w:r>
+    </w:p>
+    <w:p>
+      <w:pPr>
+        <w:pStyle w:val="Normal"/>
+        <w:spacing w:before="0" w:after="0"/>
+        <w:rPr/>
+      </w:pPr>
+      <w:r>
+        <mc:AlternateContent>
+          <mc:Choice Requires="wps">
+            <w:drawing>
+              <wp:anchor behindDoc="0" distT="0" distB="0" distL="0" distR="0" simplePos="0" locked="0" layoutInCell="1" allowOverlap="1" relativeHeight="80">
+                <wp:simplePos x="0" y="0"/>
+                <wp:positionH relativeFrom="column">
+                  <wp:posOffset>4503420</wp:posOffset>
+                </wp:positionH>
+                <wp:positionV relativeFrom="paragraph">
+                  <wp:posOffset>3136265</wp:posOffset>
+                </wp:positionV>
+                <wp:extent cx="436245" cy="158750"/>
+                <wp:effectExtent l="10160" t="9525" r="8890" b="9525"/>
+                <wp:wrapNone/>
+                <wp:docPr id="52" name="Shape 20"/>
+                <a:graphic xmlns:a="http://schemas.openxmlformats.org/drawingml/2006/main">
+                  <a:graphicData uri="http://schemas.microsoft.com/office/word/2010/wordprocessingShape">
+                    <wps:wsp>
+                      <wps:cNvSpPr/>
+                      <wps:spPr>
+                        <a:xfrm>
+                          <a:off x="0" y="0"/>
+                          <a:ext cx="436320" cy="158760"/>
+                        </a:xfrm>
+                        <a:prstGeom prst="rect">
+                          <a:avLst/>
+                        </a:prstGeom>
+                        <a:solidFill>
+                          <a:srgbClr val="000000"/>
+                        </a:solidFill>
+                        <a:ln w="18360">
+                          <a:solidFill>
+                            <a:srgbClr val="666666"/>
+                          </a:solidFill>
+                          <a:round/>
+                        </a:ln>
+                      </wps:spPr>
+                      <wps:style>
+                        <a:lnRef idx="0"/>
+                        <a:fillRef idx="0"/>
+                        <a:effectRef idx="0"/>
+                        <a:fontRef idx="minor"/>
+                      </wps:style>
+                      <wps:bodyPr/>
+                    </wps:wsp>
+                  </a:graphicData>
+                </a:graphic>
+              </wp:anchor>
+            </w:drawing>
+          </mc:Choice>
+          <mc:Fallback>
+            <w:pict>
+              <v:rect id="shape_0" ID="Shape 20" fillcolor="black" stroked="t" o:allowincell="f" style="position:absolute;margin-left:354.6pt;margin-top:246.95pt;width:34.3pt;height:12.45pt;mso-wrap-style:none;v-text-anchor:middle">
+                <v:fill o:detectmouseclick="t" color2="white"/>
+                <v:stroke color="#666666" weight="18360" joinstyle="round" endcap="flat"/>
+                <w10:wrap type="none"/>
+              </v:rect>
+            </w:pict>
+          </mc:Fallback>
+        </mc:AlternateContent>
+        <mc:AlternateContent>
+          <mc:Choice Requires="wps">
+            <w:drawing>
+              <wp:anchor behindDoc="0" distT="0" distB="0" distL="0" distR="0" simplePos="0" locked="0" layoutInCell="1" allowOverlap="1" relativeHeight="81">
+                <wp:simplePos x="0" y="0"/>
+                <wp:positionH relativeFrom="column">
+                  <wp:posOffset>4511675</wp:posOffset>
+                </wp:positionH>
+                <wp:positionV relativeFrom="paragraph">
+                  <wp:posOffset>3397885</wp:posOffset>
+                </wp:positionV>
+                <wp:extent cx="436245" cy="158750"/>
+                <wp:effectExtent l="10160" t="9525" r="8890" b="9525"/>
+                <wp:wrapNone/>
+                <wp:docPr id="53" name="Shape 21"/>
+                <a:graphic xmlns:a="http://schemas.openxmlformats.org/drawingml/2006/main">
+                  <a:graphicData uri="http://schemas.microsoft.com/office/word/2010/wordprocessingShape">
+                    <wps:wsp>
+                      <wps:cNvSpPr/>
+                      <wps:spPr>
+                        <a:xfrm>
+                          <a:off x="0" y="0"/>
+                          <a:ext cx="436320" cy="158760"/>
+                        </a:xfrm>
+                        <a:prstGeom prst="rect">
+                          <a:avLst/>
+                        </a:prstGeom>
+                        <a:solidFill>
+                          <a:srgbClr val="000000"/>
+                        </a:solidFill>
+                        <a:ln w="18360">
+                          <a:solidFill>
+                            <a:srgbClr val="666666"/>
+                          </a:solidFill>
+                          <a:round/>
+                        </a:ln>
+                      </wps:spPr>
+                      <wps:style>
+                        <a:lnRef idx="0"/>
+                        <a:fillRef idx="0"/>
+                        <a:effectRef idx="0"/>
+                        <a:fontRef idx="minor"/>
+                      </wps:style>
+                      <wps:bodyPr/>
+                    </wps:wsp>
+                  </a:graphicData>
+                </a:graphic>
+              </wp:anchor>
+            </w:drawing>
+          </mc:Choice>
+          <mc:Fallback>
+            <w:pict>
+              <v:rect id="shape_0" ID="Shape 21" fillcolor="black" stroked="t" o:allowincell="f" style="position:absolute;margin-left:355.25pt;margin-top:267.55pt;width:34.3pt;height:12.45pt;mso-wrap-style:none;v-text-anchor:middle">
+                <v:fill o:detectmouseclick="t" color2="white"/>
+                <v:stroke color="#666666" weight="18360" joinstyle="round" endcap="flat"/>
+                <w10:wrap type="none"/>
+              </v:rect>
+            </w:pict>
+          </mc:Fallback>
+        </mc:AlternateContent>
+        <mc:AlternateContent>
+          <mc:Choice Requires="wps">
+            <w:drawing>
+              <wp:anchor behindDoc="0" distT="1270" distB="0" distL="635" distR="635" simplePos="0" locked="0" layoutInCell="1" allowOverlap="1" relativeHeight="58">
+                <wp:simplePos x="0" y="0"/>
+                <wp:positionH relativeFrom="column">
+                  <wp:posOffset>81915</wp:posOffset>
+                </wp:positionH>
+                <wp:positionV relativeFrom="paragraph">
+                  <wp:posOffset>326390</wp:posOffset>
+                </wp:positionV>
+                <wp:extent cx="5866130" cy="3683635"/>
+                <wp:effectExtent l="635" t="1270" r="635" b="0"/>
+                <wp:wrapNone/>
+                <wp:docPr id="54" name="Shape 1"/>
+                <a:graphic xmlns:a="http://schemas.openxmlformats.org/drawingml/2006/main">
+                  <a:graphicData uri="http://schemas.microsoft.com/office/word/2010/wordprocessingShape">
+                    <wps:wsp>
+                      <wps:cNvSpPr/>
+                      <wps:spPr>
+                        <a:xfrm>
+                          <a:off x="0" y="0"/>
+                          <a:ext cx="5866200" cy="3683520"/>
+                        </a:xfrm>
+                        <a:prstGeom prst="rect">
+                          <a:avLst/>
+                        </a:prstGeom>
+                        <a:solidFill>
+                          <a:srgbClr val="666666"/>
+                        </a:solidFill>
+                        <a:ln w="0">
+                          <a:solidFill>
+                            <a:srgbClr val="3465a4"/>
+                          </a:solidFill>
+                        </a:ln>
+                      </wps:spPr>
+                      <wps:style>
+                        <a:lnRef idx="0"/>
+                        <a:fillRef idx="0"/>
+                        <a:effectRef idx="0"/>
+                        <a:fontRef idx="minor"/>
+                      </wps:style>
+                      <wps:bodyPr/>
+                    </wps:wsp>
+                  </a:graphicData>
+                </a:graphic>
+              </wp:anchor>
+            </w:drawing>
+          </mc:Choice>
+          <mc:Fallback>
+            <w:pict>
+              <v:rect id="shape_0" ID="Shape 1" path="m0,0l-2147483645,0l-2147483645,-2147483646l0,-2147483646xe" fillcolor="#666666" stroked="t" o:allowincell="f" style="position:absolute;margin-left:6.45pt;margin-top:25.7pt;width:461.85pt;height:290pt;mso-wrap-style:none;v-text-anchor:middle">
+                <v:fill o:detectmouseclick="t" type="solid" color2="#999999"/>
+                <v:stroke color="#3465a4" joinstyle="round" endcap="flat"/>
+                <w10:wrap type="none"/>
+              </v:rect>
+            </w:pict>
+          </mc:Fallback>
+        </mc:AlternateContent>
+        <mc:AlternateContent>
+          <mc:Choice Requires="wps">
+            <w:drawing>
+              <wp:anchor behindDoc="0" distT="635" distB="635" distL="1270" distR="0" simplePos="0" locked="0" layoutInCell="1" allowOverlap="1" relativeHeight="59">
+                <wp:simplePos x="0" y="0"/>
+                <wp:positionH relativeFrom="column">
+                  <wp:posOffset>892175</wp:posOffset>
+                </wp:positionH>
+                <wp:positionV relativeFrom="paragraph">
+                  <wp:posOffset>556895</wp:posOffset>
+                </wp:positionV>
+                <wp:extent cx="619125" cy="960120"/>
+                <wp:effectExtent l="10160" t="9525" r="8890" b="9525"/>
+                <wp:wrapNone/>
+                <wp:docPr id="55" name="Shape 3"/>
+                <a:graphic xmlns:a="http://schemas.openxmlformats.org/drawingml/2006/main">
+                  <a:graphicData uri="http://schemas.microsoft.com/office/word/2010/wordprocessingShape">
+                    <wps:wsp>
+                      <wps:cNvSpPr/>
+                      <wps:spPr>
+                        <a:xfrm>
+                          <a:off x="0" y="0"/>
+                          <a:ext cx="619200" cy="960120"/>
+                        </a:xfrm>
+                        <a:prstGeom prst="rect">
+                          <a:avLst/>
+                        </a:prstGeom>
+                        <a:solidFill>
+                          <a:srgbClr val="1c1c1c"/>
+                        </a:solidFill>
+                        <a:ln w="18360">
+                          <a:solidFill>
+                            <a:srgbClr val="808080"/>
+                          </a:solidFill>
+                          <a:round/>
+                        </a:ln>
+                      </wps:spPr>
+                      <wps:style>
+                        <a:lnRef idx="0"/>
+                        <a:fillRef idx="0"/>
+                        <a:effectRef idx="0"/>
+                        <a:fontRef idx="minor"/>
+                      </wps:style>
+                      <wps:bodyPr/>
+                    </wps:wsp>
+                  </a:graphicData>
+                </a:graphic>
+              </wp:anchor>
+            </w:drawing>
+          </mc:Choice>
+          <mc:Fallback>
+            <w:pict>
+              <v:rect id="shape_0" ID="Shape 3" path="m0,0l-2147483645,0l-2147483645,-2147483646l0,-2147483646xe" fillcolor="#1c1c1c" stroked="t" o:allowincell="f" style="position:absolute;margin-left:70.25pt;margin-top:43.85pt;width:48.7pt;height:75.55pt;mso-wrap-style:none;v-text-anchor:middle">
+                <v:fill o:detectmouseclick="t" type="solid" color2="#e3e3e3"/>
+                <v:stroke color="gray" weight="18360" joinstyle="round" endcap="flat"/>
+                <w10:wrap type="none"/>
+              </v:rect>
+            </w:pict>
+          </mc:Fallback>
+        </mc:AlternateContent>
+        <mc:AlternateContent>
+          <mc:Choice Requires="wps">
+            <w:drawing>
+              <wp:anchor behindDoc="0" distT="635" distB="635" distL="1270" distR="0" simplePos="0" locked="0" layoutInCell="1" allowOverlap="1" relativeHeight="60">
+                <wp:simplePos x="0" y="0"/>
+                <wp:positionH relativeFrom="column">
+                  <wp:posOffset>2051050</wp:posOffset>
+                </wp:positionH>
+                <wp:positionV relativeFrom="paragraph">
+                  <wp:posOffset>572770</wp:posOffset>
+                </wp:positionV>
+                <wp:extent cx="619125" cy="960120"/>
+                <wp:effectExtent l="10160" t="9525" r="8890" b="9525"/>
+                <wp:wrapNone/>
+                <wp:docPr id="56" name="Shape 4"/>
+                <a:graphic xmlns:a="http://schemas.openxmlformats.org/drawingml/2006/main">
+                  <a:graphicData uri="http://schemas.microsoft.com/office/word/2010/wordprocessingShape">
+                    <wps:wsp>
+                      <wps:cNvSpPr/>
+                      <wps:spPr>
+                        <a:xfrm>
+                          <a:off x="0" y="0"/>
+                          <a:ext cx="619200" cy="960120"/>
+                        </a:xfrm>
+                        <a:prstGeom prst="rect">
+                          <a:avLst/>
+                        </a:prstGeom>
+                        <a:solidFill>
+                          <a:srgbClr val="1c1c1c"/>
+                        </a:solidFill>
+                        <a:ln w="18360">
+                          <a:solidFill>
+                            <a:srgbClr val="808080"/>
+                          </a:solidFill>
+                          <a:round/>
+                        </a:ln>
+                      </wps:spPr>
+                      <wps:style>
+                        <a:lnRef idx="0"/>
+                        <a:fillRef idx="0"/>
+                        <a:effectRef idx="0"/>
+                        <a:fontRef idx="minor"/>
+                      </wps:style>
+                      <wps:bodyPr/>
+                    </wps:wsp>
+                  </a:graphicData>
+                </a:graphic>
+              </wp:anchor>
+            </w:drawing>
+          </mc:Choice>
+          <mc:Fallback>
+            <w:pict>
+              <v:rect id="shape_0" ID="Shape 4" path="m0,0l-2147483645,0l-2147483645,-2147483646l0,-2147483646xe" fillcolor="#1c1c1c" stroked="t" o:allowincell="f" style="position:absolute;margin-left:161.5pt;margin-top:45.1pt;width:48.7pt;height:75.55pt;mso-wrap-style:none;v-text-anchor:middle">
+                <v:fill o:detectmouseclick="t" type="solid" color2="#e3e3e3"/>
+                <v:stroke color="gray" weight="18360" joinstyle="round" endcap="flat"/>
+                <w10:wrap type="none"/>
+              </v:rect>
+            </w:pict>
+          </mc:Fallback>
+        </mc:AlternateContent>
+        <mc:AlternateContent>
+          <mc:Choice Requires="wps">
+            <w:drawing>
+              <wp:anchor behindDoc="0" distT="635" distB="635" distL="1270" distR="0" simplePos="0" locked="0" layoutInCell="1" allowOverlap="1" relativeHeight="61">
+                <wp:simplePos x="0" y="0"/>
+                <wp:positionH relativeFrom="column">
+                  <wp:posOffset>3234055</wp:posOffset>
+                </wp:positionH>
+                <wp:positionV relativeFrom="paragraph">
+                  <wp:posOffset>572770</wp:posOffset>
+                </wp:positionV>
+                <wp:extent cx="619125" cy="960120"/>
+                <wp:effectExtent l="10160" t="9525" r="8890" b="9525"/>
+                <wp:wrapNone/>
+                <wp:docPr id="57" name="Shape 5"/>
+                <a:graphic xmlns:a="http://schemas.openxmlformats.org/drawingml/2006/main">
+                  <a:graphicData uri="http://schemas.microsoft.com/office/word/2010/wordprocessingShape">
+                    <wps:wsp>
+                      <wps:cNvSpPr/>
+                      <wps:spPr>
+                        <a:xfrm>
+                          <a:off x="0" y="0"/>
+                          <a:ext cx="619200" cy="960120"/>
+                        </a:xfrm>
+                        <a:prstGeom prst="rect">
+                          <a:avLst/>
+                        </a:prstGeom>
+                        <a:solidFill>
+                          <a:srgbClr val="1c1c1c"/>
+                        </a:solidFill>
+                        <a:ln w="18360">
+                          <a:solidFill>
+                            <a:srgbClr val="808080"/>
+                          </a:solidFill>
+                          <a:round/>
+                        </a:ln>
+                      </wps:spPr>
+                      <wps:style>
+                        <a:lnRef idx="0"/>
+                        <a:fillRef idx="0"/>
+                        <a:effectRef idx="0"/>
+                        <a:fontRef idx="minor"/>
+                      </wps:style>
+                      <wps:bodyPr/>
+                    </wps:wsp>
+                  </a:graphicData>
+                </a:graphic>
+              </wp:anchor>
+            </w:drawing>
+          </mc:Choice>
+          <mc:Fallback>
+            <w:pict>
+              <v:rect id="shape_0" ID="Shape 5" path="m0,0l-2147483645,0l-2147483645,-2147483646l0,-2147483646xe" fillcolor="#1c1c1c" stroked="t" o:allowincell="f" style="position:absolute;margin-left:254.65pt;margin-top:45.1pt;width:48.7pt;height:75.55pt;mso-wrap-style:none;v-text-anchor:middle">
+                <v:fill o:detectmouseclick="t" type="solid" color2="#e3e3e3"/>
+                <v:stroke color="gray" weight="18360" joinstyle="round" endcap="flat"/>
+                <w10:wrap type="none"/>
+              </v:rect>
+            </w:pict>
+          </mc:Fallback>
+        </mc:AlternateContent>
+        <mc:AlternateContent>
+          <mc:Choice Requires="wps">
+            <w:drawing>
+              <wp:anchor behindDoc="0" distT="635" distB="635" distL="1270" distR="0" simplePos="0" locked="0" layoutInCell="1" allowOverlap="1" relativeHeight="62">
+                <wp:simplePos x="0" y="0"/>
+                <wp:positionH relativeFrom="column">
+                  <wp:posOffset>892175</wp:posOffset>
+                </wp:positionH>
+                <wp:positionV relativeFrom="paragraph">
+                  <wp:posOffset>2818765</wp:posOffset>
+                </wp:positionV>
+                <wp:extent cx="619125" cy="960120"/>
+                <wp:effectExtent l="10160" t="9525" r="8890" b="9525"/>
+                <wp:wrapNone/>
+                <wp:docPr id="58" name="Shape 7"/>
+                <a:graphic xmlns:a="http://schemas.openxmlformats.org/drawingml/2006/main">
+                  <a:graphicData uri="http://schemas.microsoft.com/office/word/2010/wordprocessingShape">
+                    <wps:wsp>
+                      <wps:cNvSpPr/>
+                      <wps:spPr>
+                        <a:xfrm>
+                          <a:off x="0" y="0"/>
+                          <a:ext cx="619200" cy="960120"/>
+                        </a:xfrm>
+                        <a:prstGeom prst="rect">
+                          <a:avLst/>
+                        </a:prstGeom>
+                        <a:solidFill>
+                          <a:srgbClr val="1c1c1c"/>
+                        </a:solidFill>
+                        <a:ln w="18360">
+                          <a:solidFill>
+                            <a:srgbClr val="808080"/>
+                          </a:solidFill>
+                          <a:round/>
+                        </a:ln>
+                      </wps:spPr>
+                      <wps:style>
+                        <a:lnRef idx="0"/>
+                        <a:fillRef idx="0"/>
+                        <a:effectRef idx="0"/>
+                        <a:fontRef idx="minor"/>
+                      </wps:style>
+                      <wps:bodyPr/>
+                    </wps:wsp>
+                  </a:graphicData>
+                </a:graphic>
+              </wp:anchor>
+            </w:drawing>
+          </mc:Choice>
+          <mc:Fallback>
+            <w:pict>
+              <v:rect id="shape_0" ID="Shape 7" path="m0,0l-2147483645,0l-2147483645,-2147483646l0,-2147483646xe" fillcolor="#1c1c1c" stroked="t" o:allowincell="f" style="position:absolute;margin-left:70.25pt;margin-top:221.95pt;width:48.7pt;height:75.55pt;mso-wrap-style:none;v-text-anchor:middle">
+                <v:fill o:detectmouseclick="t" type="solid" color2="#e3e3e3"/>
+                <v:stroke color="gray" weight="18360" joinstyle="round" endcap="flat"/>
+                <w10:wrap type="none"/>
+              </v:rect>
+            </w:pict>
+          </mc:Fallback>
+        </mc:AlternateContent>
+        <mc:AlternateContent>
+          <mc:Choice Requires="wps">
+            <w:drawing>
+              <wp:anchor behindDoc="0" distT="635" distB="635" distL="1270" distR="0" simplePos="0" locked="0" layoutInCell="1" allowOverlap="1" relativeHeight="63">
+                <wp:simplePos x="0" y="0"/>
+                <wp:positionH relativeFrom="column">
+                  <wp:posOffset>2051050</wp:posOffset>
+                </wp:positionH>
+                <wp:positionV relativeFrom="paragraph">
+                  <wp:posOffset>2818765</wp:posOffset>
+                </wp:positionV>
+                <wp:extent cx="619125" cy="960120"/>
+                <wp:effectExtent l="10160" t="9525" r="8890" b="9525"/>
+                <wp:wrapNone/>
+                <wp:docPr id="59" name="Shape 8"/>
+                <a:graphic xmlns:a="http://schemas.openxmlformats.org/drawingml/2006/main">
+                  <a:graphicData uri="http://schemas.microsoft.com/office/word/2010/wordprocessingShape">
+                    <wps:wsp>
+                      <wps:cNvSpPr/>
+                      <wps:spPr>
+                        <a:xfrm>
+                          <a:off x="0" y="0"/>
+                          <a:ext cx="619200" cy="960120"/>
+                        </a:xfrm>
+                        <a:prstGeom prst="rect">
+                          <a:avLst/>
+                        </a:prstGeom>
+                        <a:solidFill>
+                          <a:srgbClr val="1c1c1c"/>
+                        </a:solidFill>
+                        <a:ln w="18360">
+                          <a:solidFill>
+                            <a:srgbClr val="808080"/>
+                          </a:solidFill>
+                          <a:round/>
+                        </a:ln>
+                      </wps:spPr>
+                      <wps:style>
+                        <a:lnRef idx="0"/>
+                        <a:fillRef idx="0"/>
+                        <a:effectRef idx="0"/>
+                        <a:fontRef idx="minor"/>
+                      </wps:style>
+                      <wps:bodyPr/>
+                    </wps:wsp>
+                  </a:graphicData>
+                </a:graphic>
+              </wp:anchor>
+            </w:drawing>
+          </mc:Choice>
+          <mc:Fallback>
+            <w:pict>
+              <v:rect id="shape_0" ID="Shape 8" path="m0,0l-2147483645,0l-2147483645,-2147483646l0,-2147483646xe" fillcolor="#1c1c1c" stroked="t" o:allowincell="f" style="position:absolute;margin-left:161.5pt;margin-top:221.95pt;width:48.7pt;height:75.55pt;mso-wrap-style:none;v-text-anchor:middle">
+                <v:fill o:detectmouseclick="t" type="solid" color2="#e3e3e3"/>
+                <v:stroke color="gray" weight="18360" joinstyle="round" endcap="flat"/>
+                <w10:wrap type="none"/>
+              </v:rect>
+            </w:pict>
+          </mc:Fallback>
+        </mc:AlternateContent>
+        <mc:AlternateContent>
+          <mc:Choice Requires="wps">
+            <w:drawing>
+              <wp:anchor behindDoc="0" distT="635" distB="635" distL="1270" distR="0" simplePos="0" locked="0" layoutInCell="1" allowOverlap="1" relativeHeight="64">
+                <wp:simplePos x="0" y="0"/>
+                <wp:positionH relativeFrom="column">
+                  <wp:posOffset>3249930</wp:posOffset>
+                </wp:positionH>
+                <wp:positionV relativeFrom="paragraph">
+                  <wp:posOffset>2811145</wp:posOffset>
+                </wp:positionV>
+                <wp:extent cx="619125" cy="960120"/>
+                <wp:effectExtent l="10160" t="9525" r="8890" b="9525"/>
+                <wp:wrapNone/>
+                <wp:docPr id="60" name="Shape 9"/>
+                <a:graphic xmlns:a="http://schemas.openxmlformats.org/drawingml/2006/main">
+                  <a:graphicData uri="http://schemas.microsoft.com/office/word/2010/wordprocessingShape">
+                    <wps:wsp>
+                      <wps:cNvSpPr/>
+                      <wps:spPr>
+                        <a:xfrm>
+                          <a:off x="0" y="0"/>
+                          <a:ext cx="619200" cy="960120"/>
+                        </a:xfrm>
+                        <a:prstGeom prst="rect">
+                          <a:avLst/>
+                        </a:prstGeom>
+                        <a:solidFill>
+                          <a:srgbClr val="1c1c1c"/>
+                        </a:solidFill>
+                        <a:ln w="18360">
+                          <a:solidFill>
+                            <a:srgbClr val="808080"/>
+                          </a:solidFill>
+                          <a:round/>
+                        </a:ln>
+                      </wps:spPr>
+                      <wps:style>
+                        <a:lnRef idx="0"/>
+                        <a:fillRef idx="0"/>
+                        <a:effectRef idx="0"/>
+                        <a:fontRef idx="minor"/>
+                      </wps:style>
+                      <wps:bodyPr/>
+                    </wps:wsp>
+                  </a:graphicData>
+                </a:graphic>
+              </wp:anchor>
+            </w:drawing>
+          </mc:Choice>
+          <mc:Fallback>
+            <w:pict>
+              <v:rect id="shape_0" ID="Shape 9" path="m0,0l-2147483645,0l-2147483645,-2147483646l0,-2147483646xe" fillcolor="#1c1c1c" stroked="t" o:allowincell="f" style="position:absolute;margin-left:255.9pt;margin-top:221.35pt;width:48.7pt;height:75.55pt;mso-wrap-style:none;v-text-anchor:middle">
+                <v:fill o:detectmouseclick="t" type="solid" color2="#e3e3e3"/>
+                <v:stroke color="gray" weight="18360" joinstyle="round" endcap="flat"/>
+                <w10:wrap type="none"/>
+              </v:rect>
+            </w:pict>
+          </mc:Fallback>
+        </mc:AlternateContent>
+        <mc:AlternateContent>
+          <mc:Choice Requires="wps">
+            <w:drawing>
+              <wp:anchor behindDoc="0" distT="635" distB="1270" distL="635" distR="1270" simplePos="0" locked="0" layoutInCell="1" allowOverlap="1" relativeHeight="65">
+                <wp:simplePos x="0" y="0"/>
+                <wp:positionH relativeFrom="column">
+                  <wp:posOffset>4257675</wp:posOffset>
+                </wp:positionH>
+                <wp:positionV relativeFrom="paragraph">
+                  <wp:posOffset>2882900</wp:posOffset>
+                </wp:positionV>
+                <wp:extent cx="913130" cy="928370"/>
+                <wp:effectExtent l="635" t="635" r="1270" b="1270"/>
+                <wp:wrapNone/>
+                <wp:docPr id="61" name="Shape 10"/>
+                <a:graphic xmlns:a="http://schemas.openxmlformats.org/drawingml/2006/main">
+                  <a:graphicData uri="http://schemas.microsoft.com/office/word/2010/wordprocessingShape">
+                    <wps:wsp>
+                      <wps:cNvSpPr/>
+                      <wps:spPr>
+                        <a:xfrm>
+                          <a:off x="0" y="0"/>
+                          <a:ext cx="912960" cy="928440"/>
+                        </a:xfrm>
+                        <a:prstGeom prst="ellipse">
+                          <a:avLst/>
+                        </a:prstGeom>
+                        <a:solidFill>
+                          <a:srgbClr val="1c1c1c"/>
+                        </a:solidFill>
+                        <a:ln w="0">
+                          <a:solidFill>
+                            <a:srgbClr val="808080"/>
+                          </a:solidFill>
+                        </a:ln>
+                      </wps:spPr>
+                      <wps:style>
+                        <a:lnRef idx="0"/>
+                        <a:fillRef idx="0"/>
+                        <a:effectRef idx="0"/>
+                        <a:fontRef idx="minor"/>
+                      </wps:style>
+                      <wps:bodyPr/>
+                    </wps:wsp>
+                  </a:graphicData>
+                </a:graphic>
+              </wp:anchor>
+            </w:drawing>
+          </mc:Choice>
+          <mc:Fallback>
+            <w:pict>
+              <v:oval id="shape_0" ID="Shape 10" path="l-2147483648,-2147483643l-2147483628,-2147483627l-2147483648,-2147483643l-2147483626,-2147483625xe" fillcolor="#1c1c1c" stroked="t" o:allowincell="f" style="position:absolute;margin-left:335.25pt;margin-top:227pt;width:71.85pt;height:73.05pt;mso-wrap-style:none;v-text-anchor:middle">
+                <v:fill o:detectmouseclick="t" type="solid" color2="#e3e3e3"/>
+                <v:stroke color="gray" joinstyle="round" endcap="flat"/>
+                <w10:wrap type="none"/>
+              </v:oval>
+            </w:pict>
+          </mc:Fallback>
+        </mc:AlternateContent>
+        <mc:AlternateContent>
+          <mc:Choice Requires="wps">
+            <w:drawing>
+              <wp:anchor behindDoc="0" distT="635" distB="635" distL="1270" distR="0" simplePos="0" locked="0" layoutInCell="1" allowOverlap="1" relativeHeight="66">
+                <wp:simplePos x="0" y="0"/>
+                <wp:positionH relativeFrom="column">
+                  <wp:posOffset>661670</wp:posOffset>
+                </wp:positionH>
+                <wp:positionV relativeFrom="paragraph">
+                  <wp:posOffset>469900</wp:posOffset>
+                </wp:positionV>
+                <wp:extent cx="1000125" cy="317500"/>
+                <wp:effectExtent l="1270" t="635" r="0" b="635"/>
+                <wp:wrapNone/>
+                <wp:docPr id="62" name="Shape 11"/>
+                <a:graphic xmlns:a="http://schemas.openxmlformats.org/drawingml/2006/main">
+                  <a:graphicData uri="http://schemas.microsoft.com/office/word/2010/wordprocessingShape">
+                    <wps:wsp>
+                      <wps:cNvSpPr/>
+                      <wps:spPr>
+                        <a:xfrm>
+                          <a:off x="0" y="0"/>
+                          <a:ext cx="1000080" cy="317520"/>
+                        </a:xfrm>
+                        <a:prstGeom prst="rect">
+                          <a:avLst/>
+                        </a:prstGeom>
+                        <a:solidFill>
+                          <a:srgbClr val="dddddd"/>
+                        </a:solidFill>
+                        <a:ln w="0">
+                          <a:solidFill>
+                            <a:srgbClr val="3465a4"/>
+                          </a:solidFill>
+                        </a:ln>
+                      </wps:spPr>
+                      <wps:style>
+                        <a:lnRef idx="0"/>
+                        <a:fillRef idx="0"/>
+                        <a:effectRef idx="0"/>
+                        <a:fontRef idx="minor"/>
+                      </wps:style>
+                      <wps:txbx>
+                        <w:txbxContent>
+                          <w:p>
+                            <w:pPr>
+                              <w:pStyle w:val="FrameContents"/>
+                              <w:overflowPunct w:val="true"/>
+                              <w:spacing w:lineRule="auto" w:line="240"/>
+                              <w:rPr>
+                                <w:color w:val="000000"/>
+                              </w:rPr>
+                            </w:pPr>
+                            <w:r>
+                              <w:rPr>
+                                <w:color w:val="000000"/>
+                              </w:rPr>
+                              <w:t>Wrist: Climb</w:t>
+                            </w:r>
+                          </w:p>
+                          <w:p>
+                            <w:pPr>
+                              <w:pStyle w:val="FrameContents"/>
+                              <w:overflowPunct w:val="true"/>
+                              <w:spacing w:lineRule="auto" w:line="240"/>
+                              <w:rPr>
+                                <w:color w:val="000000"/>
+                              </w:rPr>
+                            </w:pPr>
+                            <w:r>
+                              <w:rPr>
+                                <w:color w:val="000000"/>
+                              </w:rPr>
+                              <w:t>Start</w:t>
+                            </w:r>
+                          </w:p>
+                        </w:txbxContent>
+                      </wps:txbx>
+                      <wps:bodyPr lIns="0" rIns="0" tIns="0" bIns="0" anchor="ctr">
+                        <a:noAutofit/>
+                      </wps:bodyPr>
+                    </wps:wsp>
+                  </a:graphicData>
+                </a:graphic>
+              </wp:anchor>
+            </w:drawing>
+          </mc:Choice>
+          <mc:Fallback>
+            <w:pict>
+              <v:rect id="shape_0" ID="Shape 11" path="m0,0l-2147483645,0l-2147483645,-2147483646l0,-2147483646xe" fillcolor="#dddddd" stroked="t" o:allowincell="f" style="position:absolute;margin-left:52.1pt;margin-top:37pt;width:78.7pt;height:24.95pt;mso-wrap-style:square;v-text-anchor:middle">
+                <v:fill o:detectmouseclick="t" type="solid" color2="#222222"/>
+                <v:stroke color="#3465a4" joinstyle="round" endcap="flat"/>
+                <v:textbox>
+                  <w:txbxContent>
+                    <w:p>
+                      <w:pPr>
+                        <w:pStyle w:val="FrameContents"/>
+                        <w:overflowPunct w:val="true"/>
+                        <w:spacing w:lineRule="auto" w:line="240"/>
+                        <w:rPr>
+                          <w:color w:val="000000"/>
+                        </w:rPr>
+                      </w:pPr>
+                      <w:r>
+                        <w:rPr>
+                          <w:color w:val="000000"/>
+                        </w:rPr>
+                        <w:t>Wrist: Climb</w:t>
+                      </w:r>
+                    </w:p>
+                    <w:p>
+                      <w:pPr>
+                        <w:pStyle w:val="FrameContents"/>
+                        <w:overflowPunct w:val="true"/>
+                        <w:spacing w:lineRule="auto" w:line="240"/>
+                        <w:rPr>
+                          <w:color w:val="000000"/>
+                        </w:rPr>
+                      </w:pPr>
+                      <w:r>
+                        <w:rPr>
+                          <w:color w:val="000000"/>
+                        </w:rPr>
+                        <w:t>Start</w:t>
+                      </w:r>
+                    </w:p>
+                  </w:txbxContent>
+                </v:textbox>
+                <w10:wrap type="none"/>
+              </v:rect>
+            </w:pict>
+          </mc:Fallback>
+        </mc:AlternateContent>
+        <mc:AlternateContent>
+          <mc:Choice Requires="wps">
+            <w:drawing>
+              <wp:anchor behindDoc="0" distT="1270" distB="15875" distL="1270" distR="0" simplePos="0" locked="0" layoutInCell="1" allowOverlap="1" relativeHeight="68">
+                <wp:simplePos x="0" y="0"/>
+                <wp:positionH relativeFrom="column">
+                  <wp:posOffset>1884045</wp:posOffset>
+                </wp:positionH>
+                <wp:positionV relativeFrom="paragraph">
+                  <wp:posOffset>477520</wp:posOffset>
+                </wp:positionV>
+                <wp:extent cx="1000125" cy="285115"/>
+                <wp:effectExtent l="1270" t="1270" r="0" b="15875"/>
+                <wp:wrapNone/>
+                <wp:docPr id="63" name="Shape 12"/>
+                <a:graphic xmlns:a="http://schemas.openxmlformats.org/drawingml/2006/main">
+                  <a:graphicData uri="http://schemas.microsoft.com/office/word/2010/wordprocessingShape">
+                    <wps:wsp>
+                      <wps:cNvSpPr/>
+                      <wps:spPr>
+                        <a:xfrm>
+                          <a:off x="0" y="0"/>
+                          <a:ext cx="1000080" cy="285120"/>
+                        </a:xfrm>
+                        <a:prstGeom prst="rect">
+                          <a:avLst/>
+                        </a:prstGeom>
+                        <a:solidFill>
+                          <a:srgbClr val="dddddd"/>
+                        </a:solidFill>
+                        <a:ln w="0">
+                          <a:solidFill>
+                            <a:srgbClr val="3465a4"/>
+                          </a:solidFill>
+                        </a:ln>
+                      </wps:spPr>
+                      <wps:style>
+                        <a:lnRef idx="0"/>
+                        <a:fillRef idx="0"/>
+                        <a:effectRef idx="0"/>
+                        <a:fontRef idx="minor"/>
+                      </wps:style>
+                      <wps:txbx>
+                        <w:txbxContent>
+                          <w:p>
+                            <w:pPr>
+                              <w:pStyle w:val="FrameContents"/>
+                              <w:overflowPunct w:val="true"/>
+                              <w:spacing w:lineRule="auto" w:line="240"/>
+                              <w:rPr>
+                                <w:color w:val="000000"/>
+                              </w:rPr>
+                            </w:pPr>
+                            <w:r>
+                              <w:rPr>
+                                <w:color w:val="000000"/>
+                              </w:rPr>
+                              <w:t>Wrist: Climb</w:t>
+                            </w:r>
+                          </w:p>
+                          <w:p>
+                            <w:pPr>
+                              <w:pStyle w:val="FrameContents"/>
+                              <w:overflowPunct w:val="true"/>
+                              <w:spacing w:lineRule="auto" w:line="240"/>
+                              <w:rPr>
+                                <w:color w:val="000000"/>
+                              </w:rPr>
+                            </w:pPr>
+                            <w:r>
+                              <w:rPr>
+                                <w:color w:val="000000"/>
+                              </w:rPr>
+                              <w:t>Stop</w:t>
+                            </w:r>
+                          </w:p>
+                        </w:txbxContent>
+                      </wps:txbx>
+                      <wps:bodyPr lIns="0" rIns="0" tIns="0" bIns="0" anchor="ctr">
+                        <a:noAutofit/>
+                      </wps:bodyPr>
+                    </wps:wsp>
+                  </a:graphicData>
+                </a:graphic>
+              </wp:anchor>
+            </w:drawing>
+          </mc:Choice>
+          <mc:Fallback>
+            <w:pict>
+              <v:rect id="shape_0" ID="Shape 12" path="m0,0l-2147483645,0l-2147483645,-2147483646l0,-2147483646xe" fillcolor="#dddddd" stroked="t" o:allowincell="f" style="position:absolute;margin-left:148.35pt;margin-top:37.6pt;width:78.7pt;height:22.4pt;mso-wrap-style:square;v-text-anchor:middle">
+                <v:fill o:detectmouseclick="t" type="solid" color2="#222222"/>
+                <v:stroke color="#3465a4" joinstyle="round" endcap="flat"/>
+                <v:textbox>
+                  <w:txbxContent>
+                    <w:p>
+                      <w:pPr>
+                        <w:pStyle w:val="FrameContents"/>
+                        <w:overflowPunct w:val="true"/>
+                        <w:spacing w:lineRule="auto" w:line="240"/>
+                        <w:rPr>
+                          <w:color w:val="000000"/>
+                        </w:rPr>
+                      </w:pPr>
+                      <w:r>
+                        <w:rPr>
+                          <w:color w:val="000000"/>
+                        </w:rPr>
+                        <w:t>Wrist: Climb</w:t>
+                      </w:r>
+                    </w:p>
+                    <w:p>
+                      <w:pPr>
+                        <w:pStyle w:val="FrameContents"/>
+                        <w:overflowPunct w:val="true"/>
+                        <w:spacing w:lineRule="auto" w:line="240"/>
+                        <w:rPr>
+                          <w:color w:val="000000"/>
+                        </w:rPr>
+                      </w:pPr>
+                      <w:r>
+                        <w:rPr>
+                          <w:color w:val="000000"/>
+                        </w:rPr>
+                        <w:t>Stop</w:t>
+                      </w:r>
+                    </w:p>
+                  </w:txbxContent>
+                </v:textbox>
+                <w10:wrap type="none"/>
+              </v:rect>
+            </w:pict>
+          </mc:Fallback>
+        </mc:AlternateContent>
+        <mc:AlternateContent>
+          <mc:Choice Requires="wps">
+            <w:drawing>
+              <wp:anchor behindDoc="0" distT="1270" distB="0" distL="1270" distR="0" simplePos="0" locked="0" layoutInCell="1" allowOverlap="1" relativeHeight="70">
+                <wp:simplePos x="0" y="0"/>
+                <wp:positionH relativeFrom="column">
+                  <wp:posOffset>3042920</wp:posOffset>
+                </wp:positionH>
+                <wp:positionV relativeFrom="paragraph">
+                  <wp:posOffset>469900</wp:posOffset>
+                </wp:positionV>
+                <wp:extent cx="1000125" cy="285115"/>
+                <wp:effectExtent l="1270" t="1270" r="0" b="0"/>
+                <wp:wrapNone/>
+                <wp:docPr id="64" name="Shape 13"/>
+                <a:graphic xmlns:a="http://schemas.openxmlformats.org/drawingml/2006/main">
+                  <a:graphicData uri="http://schemas.microsoft.com/office/word/2010/wordprocessingShape">
+                    <wps:wsp>
+                      <wps:cNvSpPr/>
+                      <wps:spPr>
+                        <a:xfrm>
+                          <a:off x="0" y="0"/>
+                          <a:ext cx="1000080" cy="285120"/>
+                        </a:xfrm>
+                        <a:prstGeom prst="rect">
+                          <a:avLst/>
+                        </a:prstGeom>
+                        <a:solidFill>
+                          <a:srgbClr val="dddddd"/>
+                        </a:solidFill>
+                        <a:ln w="0">
+                          <a:solidFill>
+                            <a:srgbClr val="3465a4"/>
+                          </a:solidFill>
+                        </a:ln>
+                      </wps:spPr>
+                      <wps:style>
+                        <a:lnRef idx="0"/>
+                        <a:fillRef idx="0"/>
+                        <a:effectRef idx="0"/>
+                        <a:fontRef idx="minor"/>
+                      </wps:style>
+                      <wps:txbx>
+                        <w:txbxContent>
+                          <w:p>
+                            <w:pPr>
+                              <w:pStyle w:val="FrameContents"/>
+                              <w:overflowPunct w:val="true"/>
+                              <w:spacing w:lineRule="auto" w:line="240"/>
+                              <w:rPr>
+                                <w:color w:val="000000"/>
+                              </w:rPr>
+                            </w:pPr>
+                            <w:r>
+                              <w:rPr>
+                                <w:color w:val="000000"/>
+                              </w:rPr>
+                              <w:t>Wrist: Nudge</w:t>
+                            </w:r>
+                          </w:p>
+                          <w:p>
+                            <w:pPr>
+                              <w:pStyle w:val="FrameContents"/>
+                              <w:overflowPunct w:val="true"/>
+                              <w:spacing w:lineRule="auto" w:line="240"/>
+                              <w:rPr>
+                                <w:color w:val="000000"/>
+                              </w:rPr>
+                            </w:pPr>
+                            <w:r>
+                              <w:rPr>
+                                <w:color w:val="000000"/>
+                              </w:rPr>
+                              <w:t>Down</w:t>
+                            </w:r>
+                          </w:p>
+                        </w:txbxContent>
+                      </wps:txbx>
+                      <wps:bodyPr lIns="0" rIns="0" tIns="0" bIns="0" anchor="ctr">
+                        <a:noAutofit/>
+                      </wps:bodyPr>
+                    </wps:wsp>
+                  </a:graphicData>
+                </a:graphic>
+              </wp:anchor>
+            </w:drawing>
+          </mc:Choice>
+          <mc:Fallback>
+            <w:pict>
+              <v:rect id="shape_0" ID="Shape 13" path="m0,0l-2147483645,0l-2147483645,-2147483646l0,-2147483646xe" fillcolor="#dddddd" stroked="t" o:allowincell="f" style="position:absolute;margin-left:239.6pt;margin-top:37pt;width:78.7pt;height:22.4pt;mso-wrap-style:square;v-text-anchor:middle">
+                <v:fill o:detectmouseclick="t" type="solid" color2="#222222"/>
+                <v:stroke color="#3465a4" joinstyle="round" endcap="flat"/>
+                <v:textbox>
+                  <w:txbxContent>
+                    <w:p>
+                      <w:pPr>
+                        <w:pStyle w:val="FrameContents"/>
+                        <w:overflowPunct w:val="true"/>
+                        <w:spacing w:lineRule="auto" w:line="240"/>
+                        <w:rPr>
+                          <w:color w:val="000000"/>
+                        </w:rPr>
+                      </w:pPr>
+                      <w:r>
+                        <w:rPr>
+                          <w:color w:val="000000"/>
+                        </w:rPr>
+                        <w:t>Wrist: Nudge</w:t>
+                      </w:r>
+                    </w:p>
+                    <w:p>
+                      <w:pPr>
+                        <w:pStyle w:val="FrameContents"/>
+                        <w:overflowPunct w:val="true"/>
+                        <w:spacing w:lineRule="auto" w:line="240"/>
+                        <w:rPr>
+                          <w:color w:val="000000"/>
+                        </w:rPr>
+                      </w:pPr>
+                      <w:r>
+                        <w:rPr>
+                          <w:color w:val="000000"/>
+                        </w:rPr>
+                        <w:t>Down</w:t>
+                      </w:r>
+                    </w:p>
+                  </w:txbxContent>
+                </v:textbox>
+                <w10:wrap type="none"/>
+              </v:rect>
+            </w:pict>
+          </mc:Fallback>
+        </mc:AlternateContent>
+        <mc:AlternateContent>
+          <mc:Choice Requires="wps">
+            <w:drawing>
+              <wp:anchor behindDoc="0" distT="1270" distB="15875" distL="1270" distR="0" simplePos="0" locked="0" layoutInCell="1" allowOverlap="1" relativeHeight="72">
+                <wp:simplePos x="0" y="0"/>
+                <wp:positionH relativeFrom="column">
+                  <wp:posOffset>3034665</wp:posOffset>
+                </wp:positionH>
+                <wp:positionV relativeFrom="paragraph">
+                  <wp:posOffset>1295400</wp:posOffset>
+                </wp:positionV>
+                <wp:extent cx="1000125" cy="285115"/>
+                <wp:effectExtent l="1270" t="1270" r="0" b="15875"/>
+                <wp:wrapNone/>
+                <wp:docPr id="65" name="Shape 14"/>
+                <a:graphic xmlns:a="http://schemas.openxmlformats.org/drawingml/2006/main">
+                  <a:graphicData uri="http://schemas.microsoft.com/office/word/2010/wordprocessingShape">
+                    <wps:wsp>
+                      <wps:cNvSpPr/>
+                      <wps:spPr>
+                        <a:xfrm>
+                          <a:off x="0" y="0"/>
+                          <a:ext cx="1000080" cy="285120"/>
+                        </a:xfrm>
+                        <a:prstGeom prst="rect">
+                          <a:avLst/>
+                        </a:prstGeom>
+                        <a:solidFill>
+                          <a:srgbClr val="dddddd"/>
+                        </a:solidFill>
+                        <a:ln w="0">
+                          <a:solidFill>
+                            <a:srgbClr val="3465a4"/>
+                          </a:solidFill>
+                        </a:ln>
+                      </wps:spPr>
+                      <wps:style>
+                        <a:lnRef idx="0"/>
+                        <a:fillRef idx="0"/>
+                        <a:effectRef idx="0"/>
+                        <a:fontRef idx="minor"/>
+                      </wps:style>
+                      <wps:txbx>
+                        <w:txbxContent>
+                          <w:p>
+                            <w:pPr>
+                              <w:pStyle w:val="FrameContents"/>
+                              <w:overflowPunct w:val="true"/>
+                              <w:spacing w:lineRule="auto" w:line="240"/>
+                              <w:rPr>
+                                <w:color w:val="000000"/>
+                              </w:rPr>
+                            </w:pPr>
+                            <w:r>
+                              <w:rPr>
+                                <w:color w:val="000000"/>
+                              </w:rPr>
+                              <w:t>Wrist: Nudge</w:t>
+                            </w:r>
+                          </w:p>
+                          <w:p>
+                            <w:pPr>
+                              <w:pStyle w:val="FrameContents"/>
+                              <w:overflowPunct w:val="true"/>
+                              <w:spacing w:lineRule="auto" w:line="240"/>
+                              <w:rPr>
+                                <w:color w:val="000000"/>
+                              </w:rPr>
+                            </w:pPr>
+                            <w:r>
+                              <w:rPr>
+                                <w:color w:val="000000"/>
+                              </w:rPr>
+                              <w:t>Up</w:t>
+                            </w:r>
+                          </w:p>
+                        </w:txbxContent>
+                      </wps:txbx>
+                      <wps:bodyPr lIns="0" rIns="0" tIns="0" bIns="0" anchor="ctr">
+                        <a:noAutofit/>
+                      </wps:bodyPr>
+                    </wps:wsp>
+                  </a:graphicData>
+                </a:graphic>
+              </wp:anchor>
+            </w:drawing>
+          </mc:Choice>
+          <mc:Fallback>
+            <w:pict>
+              <v:rect id="shape_0" ID="Shape 14" path="m0,0l-2147483645,0l-2147483645,-2147483646l0,-2147483646xe" fillcolor="#dddddd" stroked="t" o:allowincell="f" style="position:absolute;margin-left:238.95pt;margin-top:102pt;width:78.7pt;height:22.4pt;mso-wrap-style:square;v-text-anchor:middle">
+                <v:fill o:detectmouseclick="t" type="solid" color2="#222222"/>
+                <v:stroke color="#3465a4" joinstyle="round" endcap="flat"/>
+                <v:textbox>
+                  <w:txbxContent>
+                    <w:p>
+                      <w:pPr>
+                        <w:pStyle w:val="FrameContents"/>
+                        <w:overflowPunct w:val="true"/>
+                        <w:spacing w:lineRule="auto" w:line="240"/>
+                        <w:rPr>
+                          <w:color w:val="000000"/>
+                        </w:rPr>
+                      </w:pPr>
+                      <w:r>
+                        <w:rPr>
+                          <w:color w:val="000000"/>
+                        </w:rPr>
+                        <w:t>Wrist: Nudge</w:t>
+                      </w:r>
+                    </w:p>
+                    <w:p>
+                      <w:pPr>
+                        <w:pStyle w:val="FrameContents"/>
+                        <w:overflowPunct w:val="true"/>
+                        <w:spacing w:lineRule="auto" w:line="240"/>
+                        <w:rPr>
+                          <w:color w:val="000000"/>
+                        </w:rPr>
+                      </w:pPr>
+                      <w:r>
+                        <w:rPr>
+                          <w:color w:val="000000"/>
+                        </w:rPr>
+                        <w:t>Up</w:t>
+                      </w:r>
+                    </w:p>
+                  </w:txbxContent>
+                </v:textbox>
+                <w10:wrap type="none"/>
+              </v:rect>
+            </w:pict>
+          </mc:Fallback>
+        </mc:AlternateContent>
+        <mc:AlternateContent>
+          <mc:Choice Requires="wps">
+            <w:drawing>
+              <wp:anchor behindDoc="0" distT="635" distB="635" distL="1270" distR="0" simplePos="0" locked="0" layoutInCell="1" allowOverlap="1" relativeHeight="74">
+                <wp:simplePos x="0" y="0"/>
+                <wp:positionH relativeFrom="column">
+                  <wp:posOffset>900430</wp:posOffset>
+                </wp:positionH>
+                <wp:positionV relativeFrom="paragraph">
+                  <wp:posOffset>1699260</wp:posOffset>
+                </wp:positionV>
+                <wp:extent cx="619125" cy="960120"/>
+                <wp:effectExtent l="10160" t="9525" r="8890" b="9525"/>
+                <wp:wrapNone/>
+                <wp:docPr id="66" name="Shape 15"/>
+                <a:graphic xmlns:a="http://schemas.openxmlformats.org/drawingml/2006/main">
+                  <a:graphicData uri="http://schemas.microsoft.com/office/word/2010/wordprocessingShape">
+                    <wps:wsp>
+                      <wps:cNvSpPr/>
+                      <wps:spPr>
+                        <a:xfrm>
+                          <a:off x="0" y="0"/>
+                          <a:ext cx="619200" cy="960120"/>
+                        </a:xfrm>
+                        <a:prstGeom prst="rect">
+                          <a:avLst/>
+                        </a:prstGeom>
+                        <a:solidFill>
+                          <a:srgbClr val="1c1c1c"/>
+                        </a:solidFill>
+                        <a:ln w="18360">
+                          <a:solidFill>
+                            <a:srgbClr val="808080"/>
+                          </a:solidFill>
+                          <a:round/>
+                        </a:ln>
+                      </wps:spPr>
+                      <wps:style>
+                        <a:lnRef idx="0"/>
+                        <a:fillRef idx="0"/>
+                        <a:effectRef idx="0"/>
+                        <a:fontRef idx="minor"/>
+                      </wps:style>
+                      <wps:bodyPr/>
+                    </wps:wsp>
+                  </a:graphicData>
+                </a:graphic>
+              </wp:anchor>
+            </w:drawing>
+          </mc:Choice>
+          <mc:Fallback>
+            <w:pict>
+              <v:rect id="shape_0" ID="Shape 15" path="m0,0l-2147483645,0l-2147483645,-2147483646l0,-2147483646xe" fillcolor="#1c1c1c" stroked="t" o:allowincell="f" style="position:absolute;margin-left:70.9pt;margin-top:133.8pt;width:48.7pt;height:75.55pt;mso-wrap-style:none;v-text-anchor:middle">
+                <v:fill o:detectmouseclick="t" type="solid" color2="#e3e3e3"/>
+                <v:stroke color="gray" weight="18360" joinstyle="round" endcap="flat"/>
+                <w10:wrap type="none"/>
+              </v:rect>
+            </w:pict>
+          </mc:Fallback>
+        </mc:AlternateContent>
+        <mc:AlternateContent>
+          <mc:Choice Requires="wps">
+            <w:drawing>
+              <wp:anchor behindDoc="0" distT="635" distB="635" distL="1270" distR="0" simplePos="0" locked="0" layoutInCell="1" allowOverlap="1" relativeHeight="75">
+                <wp:simplePos x="0" y="0"/>
+                <wp:positionH relativeFrom="column">
+                  <wp:posOffset>2059305</wp:posOffset>
+                </wp:positionH>
+                <wp:positionV relativeFrom="paragraph">
+                  <wp:posOffset>1699260</wp:posOffset>
+                </wp:positionV>
+                <wp:extent cx="619125" cy="960120"/>
+                <wp:effectExtent l="10160" t="9525" r="8890" b="9525"/>
+                <wp:wrapNone/>
+                <wp:docPr id="67" name="Shape 16"/>
+                <a:graphic xmlns:a="http://schemas.openxmlformats.org/drawingml/2006/main">
+                  <a:graphicData uri="http://schemas.microsoft.com/office/word/2010/wordprocessingShape">
+                    <wps:wsp>
+                      <wps:cNvSpPr/>
+                      <wps:spPr>
+                        <a:xfrm>
+                          <a:off x="0" y="0"/>
+                          <a:ext cx="619200" cy="960120"/>
+                        </a:xfrm>
+                        <a:prstGeom prst="rect">
+                          <a:avLst/>
+                        </a:prstGeom>
+                        <a:solidFill>
+                          <a:srgbClr val="1c1c1c"/>
+                        </a:solidFill>
+                        <a:ln w="18360">
+                          <a:solidFill>
+                            <a:srgbClr val="808080"/>
+                          </a:solidFill>
+                          <a:round/>
+                        </a:ln>
+                      </wps:spPr>
+                      <wps:style>
+                        <a:lnRef idx="0"/>
+                        <a:fillRef idx="0"/>
+                        <a:effectRef idx="0"/>
+                        <a:fontRef idx="minor"/>
+                      </wps:style>
+                      <wps:bodyPr/>
+                    </wps:wsp>
+                  </a:graphicData>
+                </a:graphic>
+              </wp:anchor>
+            </w:drawing>
+          </mc:Choice>
+          <mc:Fallback>
+            <w:pict>
+              <v:rect id="shape_0" ID="Shape 16" path="m0,0l-2147483645,0l-2147483645,-2147483646l0,-2147483646xe" fillcolor="#1c1c1c" stroked="t" o:allowincell="f" style="position:absolute;margin-left:162.15pt;margin-top:133.8pt;width:48.7pt;height:75.55pt;mso-wrap-style:none;v-text-anchor:middle">
+                <v:fill o:detectmouseclick="t" type="solid" color2="#e3e3e3"/>
+                <v:stroke color="gray" weight="18360" joinstyle="round" endcap="flat"/>
+                <w10:wrap type="none"/>
+              </v:rect>
+            </w:pict>
+          </mc:Fallback>
+        </mc:AlternateContent>
+        <mc:AlternateContent>
+          <mc:Choice Requires="wps">
+            <w:drawing>
+              <wp:anchor behindDoc="0" distT="635" distB="635" distL="1270" distR="0" simplePos="0" locked="0" layoutInCell="1" allowOverlap="1" relativeHeight="76">
+                <wp:simplePos x="0" y="0"/>
+                <wp:positionH relativeFrom="column">
+                  <wp:posOffset>3258185</wp:posOffset>
+                </wp:positionH>
+                <wp:positionV relativeFrom="paragraph">
+                  <wp:posOffset>1691640</wp:posOffset>
+                </wp:positionV>
+                <wp:extent cx="619125" cy="960120"/>
+                <wp:effectExtent l="10160" t="9525" r="8890" b="9525"/>
+                <wp:wrapNone/>
+                <wp:docPr id="68" name="Shape 17"/>
+                <a:graphic xmlns:a="http://schemas.openxmlformats.org/drawingml/2006/main">
+                  <a:graphicData uri="http://schemas.microsoft.com/office/word/2010/wordprocessingShape">
+                    <wps:wsp>
+                      <wps:cNvSpPr/>
+                      <wps:spPr>
+                        <a:xfrm>
+                          <a:off x="0" y="0"/>
+                          <a:ext cx="619200" cy="960120"/>
+                        </a:xfrm>
+                        <a:prstGeom prst="rect">
+                          <a:avLst/>
+                        </a:prstGeom>
+                        <a:solidFill>
+                          <a:srgbClr val="1c1c1c"/>
+                        </a:solidFill>
+                        <a:ln w="18360">
+                          <a:solidFill>
+                            <a:srgbClr val="808080"/>
+                          </a:solidFill>
+                          <a:round/>
+                        </a:ln>
+                      </wps:spPr>
+                      <wps:style>
+                        <a:lnRef idx="0"/>
+                        <a:fillRef idx="0"/>
+                        <a:effectRef idx="0"/>
+                        <a:fontRef idx="minor"/>
+                      </wps:style>
+                      <wps:bodyPr/>
+                    </wps:wsp>
+                  </a:graphicData>
+                </a:graphic>
+              </wp:anchor>
+            </w:drawing>
+          </mc:Choice>
+          <mc:Fallback>
+            <w:pict>
+              <v:rect id="shape_0" ID="Shape 17" path="m0,0l-2147483645,0l-2147483645,-2147483646l0,-2147483646xe" fillcolor="#1c1c1c" stroked="t" o:allowincell="f" style="position:absolute;margin-left:256.55pt;margin-top:133.2pt;width:48.7pt;height:75.55pt;mso-wrap-style:none;v-text-anchor:middle">
+                <v:fill o:detectmouseclick="t" type="solid" color2="#e3e3e3"/>
+                <v:stroke color="gray" weight="18360" joinstyle="round" endcap="flat"/>
+                <w10:wrap type="none"/>
+              </v:rect>
+            </w:pict>
+          </mc:Fallback>
+        </mc:AlternateContent>
+        <mc:AlternateContent>
+          <mc:Choice Requires="wps">
+            <w:drawing>
+              <wp:anchor behindDoc="0" distT="635" distB="635" distL="1270" distR="0" simplePos="0" locked="0" layoutInCell="1" allowOverlap="1" relativeHeight="77">
+                <wp:simplePos x="0" y="0"/>
+                <wp:positionH relativeFrom="column">
+                  <wp:posOffset>4425315</wp:posOffset>
+                </wp:positionH>
+                <wp:positionV relativeFrom="paragraph">
+                  <wp:posOffset>1699260</wp:posOffset>
+                </wp:positionV>
+                <wp:extent cx="619125" cy="960120"/>
+                <wp:effectExtent l="10160" t="9525" r="8890" b="9525"/>
+                <wp:wrapNone/>
+                <wp:docPr id="69" name="Shape 18"/>
+                <a:graphic xmlns:a="http://schemas.openxmlformats.org/drawingml/2006/main">
+                  <a:graphicData uri="http://schemas.microsoft.com/office/word/2010/wordprocessingShape">
+                    <wps:wsp>
+                      <wps:cNvSpPr/>
+                      <wps:spPr>
+                        <a:xfrm>
+                          <a:off x="0" y="0"/>
+                          <a:ext cx="619200" cy="960120"/>
+                        </a:xfrm>
+                        <a:prstGeom prst="rect">
+                          <a:avLst/>
+                        </a:prstGeom>
+                        <a:solidFill>
+                          <a:srgbClr val="1c1c1c"/>
+                        </a:solidFill>
+                        <a:ln w="18360">
+                          <a:solidFill>
+                            <a:srgbClr val="808080"/>
+                          </a:solidFill>
+                          <a:round/>
+                        </a:ln>
+                      </wps:spPr>
+                      <wps:style>
+                        <a:lnRef idx="0"/>
+                        <a:fillRef idx="0"/>
+                        <a:effectRef idx="0"/>
+                        <a:fontRef idx="minor"/>
+                      </wps:style>
+                      <wps:bodyPr/>
+                    </wps:wsp>
+                  </a:graphicData>
+                </a:graphic>
+              </wp:anchor>
+            </w:drawing>
+          </mc:Choice>
+          <mc:Fallback>
+            <w:pict>
+              <v:rect id="shape_0" ID="Shape 18" path="m0,0l-2147483645,0l-2147483645,-2147483646l0,-2147483646xe" fillcolor="#1c1c1c" stroked="t" o:allowincell="f" style="position:absolute;margin-left:348.45pt;margin-top:133.8pt;width:48.7pt;height:75.55pt;mso-wrap-style:none;v-text-anchor:middle">
+                <v:fill o:detectmouseclick="t" type="solid" color2="#e3e3e3"/>
+                <v:stroke color="gray" weight="18360" joinstyle="round" endcap="flat"/>
+                <w10:wrap type="none"/>
+              </v:rect>
+            </w:pict>
+          </mc:Fallback>
+        </mc:AlternateContent>
+        <mc:AlternateContent>
+          <mc:Choice Requires="wps">
+            <w:drawing>
+              <wp:anchor behindDoc="0" distT="635" distB="635" distL="1270" distR="0" simplePos="0" locked="0" layoutInCell="1" allowOverlap="1" relativeHeight="78">
+                <wp:simplePos x="0" y="0"/>
+                <wp:positionH relativeFrom="column">
+                  <wp:posOffset>4424680</wp:posOffset>
+                </wp:positionH>
+                <wp:positionV relativeFrom="paragraph">
+                  <wp:posOffset>524510</wp:posOffset>
+                </wp:positionV>
+                <wp:extent cx="619125" cy="960120"/>
+                <wp:effectExtent l="10160" t="9525" r="8890" b="9525"/>
+                <wp:wrapNone/>
+                <wp:docPr id="70" name="Shape 19"/>
+                <a:graphic xmlns:a="http://schemas.openxmlformats.org/drawingml/2006/main">
+                  <a:graphicData uri="http://schemas.microsoft.com/office/word/2010/wordprocessingShape">
+                    <wps:wsp>
+                      <wps:cNvSpPr/>
+                      <wps:spPr>
+                        <a:xfrm>
+                          <a:off x="0" y="0"/>
+                          <a:ext cx="619200" cy="960120"/>
+                        </a:xfrm>
+                        <a:prstGeom prst="rect">
+                          <a:avLst/>
+                        </a:prstGeom>
+                        <a:solidFill>
+                          <a:srgbClr val="1c1c1c"/>
+                        </a:solidFill>
+                        <a:ln w="18360">
+                          <a:solidFill>
+                            <a:srgbClr val="808080"/>
+                          </a:solidFill>
+                          <a:round/>
+                        </a:ln>
+                      </wps:spPr>
+                      <wps:style>
+                        <a:lnRef idx="0"/>
+                        <a:fillRef idx="0"/>
+                        <a:effectRef idx="0"/>
+                        <a:fontRef idx="minor"/>
+                      </wps:style>
+                      <wps:bodyPr/>
+                    </wps:wsp>
+                  </a:graphicData>
+                </a:graphic>
+              </wp:anchor>
+            </w:drawing>
+          </mc:Choice>
+          <mc:Fallback>
+            <w:pict>
+              <v:rect id="shape_0" ID="Shape 19" path="m0,0l-2147483645,0l-2147483645,-2147483646l0,-2147483646xe" fillcolor="#1c1c1c" stroked="t" o:allowincell="f" style="position:absolute;margin-left:348.4pt;margin-top:41.3pt;width:48.7pt;height:75.55pt;mso-wrap-style:none;v-text-anchor:middle">
+                <v:fill o:detectmouseclick="t" type="solid" color2="#e3e3e3"/>
+                <v:stroke color="gray" weight="18360" joinstyle="round" endcap="flat"/>
+                <w10:wrap type="none"/>
+              </v:rect>
+            </w:pict>
+          </mc:Fallback>
+        </mc:AlternateContent>
+        <mc:AlternateContent>
+          <mc:Choice Requires="wps">
+            <w:drawing>
+              <wp:anchor behindDoc="0" distT="1270" distB="0" distL="1270" distR="0" simplePos="0" locked="0" layoutInCell="1" allowOverlap="1" relativeHeight="79">
+                <wp:simplePos x="0" y="0"/>
+                <wp:positionH relativeFrom="column">
+                  <wp:posOffset>4455795</wp:posOffset>
+                </wp:positionH>
+                <wp:positionV relativeFrom="paragraph">
+                  <wp:posOffset>556895</wp:posOffset>
+                </wp:positionV>
+                <wp:extent cx="516255" cy="777875"/>
+                <wp:effectExtent l="10160" t="10160" r="8890" b="8890"/>
+                <wp:wrapNone/>
+                <wp:docPr id="71" name="Shape 6"/>
+                <a:graphic xmlns:a="http://schemas.openxmlformats.org/drawingml/2006/main">
+                  <a:graphicData uri="http://schemas.microsoft.com/office/word/2010/wordprocessingShape">
+                    <wps:wsp>
+                      <wps:cNvSpPr/>
+                      <wps:spPr>
+                        <a:xfrm>
+                          <a:off x="0" y="0"/>
+                          <a:ext cx="516240" cy="777960"/>
+                        </a:xfrm>
+                        <a:prstGeom prst="rect">
+                          <a:avLst/>
+                        </a:prstGeom>
+                        <a:solidFill>
+                          <a:srgbClr val="c9211e"/>
+                        </a:solidFill>
+                        <a:ln w="18360">
+                          <a:solidFill>
+                            <a:srgbClr val="808080"/>
+                          </a:solidFill>
+                          <a:round/>
+                        </a:ln>
+                      </wps:spPr>
+                      <wps:style>
+                        <a:lnRef idx="0"/>
+                        <a:fillRef idx="0"/>
+                        <a:effectRef idx="0"/>
+                        <a:fontRef idx="minor"/>
+                      </wps:style>
+                      <wps:bodyPr/>
+                    </wps:wsp>
+                  </a:graphicData>
+                </a:graphic>
+              </wp:anchor>
+            </w:drawing>
+          </mc:Choice>
+          <mc:Fallback>
+            <w:pict>
+              <v:rect id="shape_0" ID="Shape 6" path="m0,0l-2147483645,0l-2147483645,-2147483646l0,-2147483646xe" fillcolor="#c9211e" stroked="t" o:allowincell="f" style="position:absolute;margin-left:350.85pt;margin-top:43.85pt;width:40.6pt;height:61.2pt;mso-wrap-style:none;v-text-anchor:middle">
+                <v:fill o:detectmouseclick="t" type="solid" color2="#36dee1"/>
+                <v:stroke color="gray" weight="18360" joinstyle="round" endcap="flat"/>
+                <w10:wrap type="none"/>
+              </v:rect>
+            </w:pict>
+          </mc:Fallback>
+        </mc:AlternateContent>
+      </w:r>
+      <w:r>
+        <w:rPr/>
+        <w:t>Copanel:</w:t>
       </w:r>
     </w:p>
     <w:sectPr>
@@ -4048,7 +5522,7 @@
   <w:style w:type="paragraph" w:styleId="Heading">
     <w:name w:val="Heading"/>
     <w:basedOn w:val="Normal"/>
-    <w:next w:val="TextBody"/>
+    <w:next w:val="BodyText"/>
     <w:qFormat/>
     <w:pPr>
       <w:keepNext w:val="true"/>
@@ -4060,7 +5534,7 @@
       <w:szCs w:val="28"/>
     </w:rPr>
   </w:style>
-  <w:style w:type="paragraph" w:styleId="TextBody">
+  <w:style w:type="paragraph" w:styleId="BodyText">
     <w:name w:val="Body Text"/>
     <w:basedOn w:val="Normal"/>
     <w:pPr>
@@ -4070,7 +5544,7 @@
   </w:style>
   <w:style w:type="paragraph" w:styleId="List">
     <w:name w:val="List"/>
-    <w:basedOn w:val="TextBody"/>
+    <w:basedOn w:val="BodyText"/>
     <w:pPr/>
     <w:rPr>
       <w:rFonts w:cs="Lucida Sans"/>
@@ -4141,6 +5615,29 @@
     <w:pPr/>
     <w:rPr/>
   </w:style>
+  <w:style w:type="paragraph" w:styleId="TableContents">
+    <w:name w:val="Table Contents"/>
+    <w:basedOn w:val="Normal"/>
+    <w:qFormat/>
+    <w:pPr>
+      <w:widowControl w:val="false"/>
+      <w:suppressLineNumbers/>
+    </w:pPr>
+    <w:rPr/>
+  </w:style>
+  <w:style w:type="paragraph" w:styleId="TableHeading">
+    <w:name w:val="Table Heading"/>
+    <w:basedOn w:val="TableContents"/>
+    <w:qFormat/>
+    <w:pPr>
+      <w:suppressLineNumbers/>
+      <w:jc w:val="center"/>
+    </w:pPr>
+    <w:rPr>
+      <w:b/>
+      <w:bCs/>
+    </w:rPr>
+  </w:style>
   <w:style w:type="numbering" w:styleId="NoList" w:default="1">
     <w:name w:val="No List"/>
     <w:uiPriority w:val="99"/>
@@ -4166,41 +5663,41 @@
 </file>
 
 <file path=word/theme/theme1.xml><?xml version="1.0" encoding="utf-8"?>
-<a:theme xmlns:a="http://schemas.openxmlformats.org/drawingml/2006/main" name="Office Theme">
+<a:theme xmlns:a="http://schemas.openxmlformats.org/drawingml/2006/main" xmlns:r="http://schemas.openxmlformats.org/officeDocument/2006/relationships" name="Office Theme">
   <a:themeElements>
     <a:clrScheme name="Office">
       <a:dk1>
-        <a:sysClr val="windowText" lastClr="000000"/>
+        <a:srgbClr val="000000"/>
       </a:dk1>
       <a:lt1>
-        <a:sysClr val="window" lastClr="FFFFFF"/>
+        <a:srgbClr val="ffffff"/>
       </a:lt1>
       <a:dk2>
-        <a:srgbClr val="1F497D"/>
+        <a:srgbClr val="1f497d"/>
       </a:dk2>
       <a:lt2>
-        <a:srgbClr val="EEECE1"/>
+        <a:srgbClr val="eeece1"/>
       </a:lt2>
       <a:accent1>
-        <a:srgbClr val="4F81BD"/>
+        <a:srgbClr val="4f81bd"/>
       </a:accent1>
       <a:accent2>
-        <a:srgbClr val="C0504D"/>
+        <a:srgbClr val="c0504d"/>
       </a:accent2>
       <a:accent3>
-        <a:srgbClr val="9BBB59"/>
+        <a:srgbClr val="9bbb59"/>
       </a:accent3>
       <a:accent4>
-        <a:srgbClr val="8064A2"/>
+        <a:srgbClr val="8064a2"/>
       </a:accent4>
       <a:accent5>
-        <a:srgbClr val="4BACC6"/>
+        <a:srgbClr val="4bacc6"/>
       </a:accent5>
       <a:accent6>
-        <a:srgbClr val="F79646"/>
+        <a:srgbClr val="f79646"/>
       </a:accent6>
       <a:hlink>
-        <a:srgbClr val="0000FF"/>
+        <a:srgbClr val="0000ff"/>
       </a:hlink>
       <a:folHlink>
         <a:srgbClr val="800080"/>
@@ -4208,279 +5705,131 @@
     </a:clrScheme>
     <a:fontScheme name="Office">
       <a:majorFont>
-        <a:latin typeface="Calibri"/>
+        <a:latin typeface="Calibri" pitchFamily="0" charset="1"/>
         <a:ea typeface=""/>
         <a:cs typeface=""/>
-        <a:font script="Jpan" typeface="ＭＳ ゴシック"/>
-        <a:font script="Hang" typeface="맑은 고딕"/>
-        <a:font script="Hans" typeface="宋体"/>
-        <a:font script="Hant" typeface="新細明體"/>
-        <a:font script="Arab" typeface="Times New Roman"/>
-        <a:font script="Hebr" typeface="Times New Roman"/>
-        <a:font script="Thai" typeface="Angsana New"/>
-        <a:font script="Ethi" typeface="Nyala"/>
-        <a:font script="Beng" typeface="Vrinda"/>
-        <a:font script="Gujr" typeface="Shruti"/>
-        <a:font script="Khmr" typeface="MoolBoran"/>
-        <a:font script="Knda" typeface="Tunga"/>
-        <a:font script="Guru" typeface="Raavi"/>
-        <a:font script="Cans" typeface="Euphemia"/>
-        <a:font script="Cher" typeface="Plantagenet Cherokee"/>
-        <a:font script="Yiii" typeface="Microsoft Yi Baiti"/>
-        <a:font script="Tibt" typeface="Microsoft Himalaya"/>
-        <a:font script="Thaa" typeface="MV Boli"/>
-        <a:font script="Deva" typeface="Mangal"/>
-        <a:font script="Telu" typeface="Gautami"/>
-        <a:font script="Taml" typeface="Latha"/>
-        <a:font script="Syrc" typeface="Estrangelo Edessa"/>
-        <a:font script="Orya" typeface="Kalinga"/>
-        <a:font script="Mlym" typeface="Kartika"/>
-        <a:font script="Laoo" typeface="DokChampa"/>
-        <a:font script="Sinh" typeface="Iskoola Pota"/>
-        <a:font script="Mong" typeface="Mongolian Baiti"/>
-        <a:font script="Viet" typeface="Times New Roman"/>
-        <a:font script="Uigh" typeface="Microsoft Uighur"/>
-        <a:font script="Geor" typeface="Sylfaen"/>
       </a:majorFont>
       <a:minorFont>
-        <a:latin typeface="Cambria"/>
+        <a:latin typeface="Cambria" pitchFamily="0" charset="1"/>
         <a:ea typeface=""/>
         <a:cs typeface=""/>
-        <a:font script="Jpan" typeface="ＭＳ 明朝"/>
-        <a:font script="Hang" typeface="맑은 고딕"/>
-        <a:font script="Hans" typeface="宋体"/>
-        <a:font script="Hant" typeface="新細明體"/>
-        <a:font script="Arab" typeface="Arial"/>
-        <a:font script="Hebr" typeface="Arial"/>
-        <a:font script="Thai" typeface="Cordia New"/>
-        <a:font script="Ethi" typeface="Nyala"/>
-        <a:font script="Beng" typeface="Vrinda"/>
-        <a:font script="Gujr" typeface="Shruti"/>
-        <a:font script="Khmr" typeface="DaunPenh"/>
-        <a:font script="Knda" typeface="Tunga"/>
-        <a:font script="Guru" typeface="Raavi"/>
-        <a:font script="Cans" typeface="Euphemia"/>
-        <a:font script="Cher" typeface="Plantagenet Cherokee"/>
-        <a:font script="Yiii" typeface="Microsoft Yi Baiti"/>
-        <a:font script="Tibt" typeface="Microsoft Himalaya"/>
-        <a:font script="Thaa" typeface="MV Boli"/>
-        <a:font script="Deva" typeface="Mangal"/>
-        <a:font script="Telu" typeface="Gautami"/>
-        <a:font script="Taml" typeface="Latha"/>
-        <a:font script="Syrc" typeface="Estrangelo Edessa"/>
-        <a:font script="Orya" typeface="Kalinga"/>
-        <a:font script="Mlym" typeface="Kartika"/>
-        <a:font script="Laoo" typeface="DokChampa"/>
-        <a:font script="Sinh" typeface="Iskoola Pota"/>
-        <a:font script="Mong" typeface="Mongolian Baiti"/>
-        <a:font script="Viet" typeface="Arial"/>
-        <a:font script="Uigh" typeface="Microsoft Uighur"/>
-        <a:font script="Geor" typeface="Sylfaen"/>
       </a:minorFont>
     </a:fontScheme>
-    <a:fmtScheme name="Office">
+    <a:fmtScheme>
       <a:fillStyleLst>
         <a:solidFill>
           <a:schemeClr val="phClr"/>
         </a:solidFill>
-        <a:gradFill rotWithShape="1">
+        <a:gradFill>
           <a:gsLst>
             <a:gs pos="0">
               <a:schemeClr val="phClr">
                 <a:tint val="50000"/>
-                <a:satMod val="300000"/>
               </a:schemeClr>
             </a:gs>
             <a:gs pos="35000">
               <a:schemeClr val="phClr">
                 <a:tint val="37000"/>
-                <a:satMod val="300000"/>
               </a:schemeClr>
             </a:gs>
             <a:gs pos="100000">
               <a:schemeClr val="phClr">
                 <a:tint val="15000"/>
-                <a:satMod val="350000"/>
               </a:schemeClr>
             </a:gs>
           </a:gsLst>
           <a:lin ang="16200000" scaled="1"/>
+          <a:tileRect l="0" t="0" r="0" b="0"/>
         </a:gradFill>
-        <a:gradFill rotWithShape="1">
+        <a:gradFill>
           <a:gsLst>
             <a:gs pos="0">
               <a:schemeClr val="phClr">
                 <a:tint val="100000"/>
                 <a:shade val="100000"/>
-                <a:satMod val="130000"/>
               </a:schemeClr>
             </a:gs>
             <a:gs pos="100000">
               <a:schemeClr val="phClr">
                 <a:tint val="50000"/>
                 <a:shade val="100000"/>
-                <a:satMod val="350000"/>
               </a:schemeClr>
             </a:gs>
           </a:gsLst>
           <a:lin ang="16200000" scaled="0"/>
+          <a:tileRect l="0" t="0" r="0" b="0"/>
         </a:gradFill>
       </a:fillStyleLst>
       <a:lnStyleLst>
         <a:ln w="9525" cap="flat" cmpd="sng" algn="ctr">
-          <a:solidFill>
-            <a:schemeClr val="phClr">
-              <a:shade val="95000"/>
-              <a:satMod val="105000"/>
-            </a:schemeClr>
-          </a:solidFill>
           <a:prstDash val="solid"/>
         </a:ln>
         <a:ln w="25400" cap="flat" cmpd="sng" algn="ctr">
-          <a:solidFill>
-            <a:schemeClr val="phClr"/>
-          </a:solidFill>
           <a:prstDash val="solid"/>
         </a:ln>
         <a:ln w="38100" cap="flat" cmpd="sng" algn="ctr">
-          <a:solidFill>
-            <a:schemeClr val="phClr"/>
-          </a:solidFill>
           <a:prstDash val="solid"/>
         </a:ln>
       </a:lnStyleLst>
       <a:effectStyleLst>
         <a:effectStyle>
-          <a:effectLst>
-            <a:outerShdw blurRad="40000" dist="20000" dir="5400000" rotWithShape="0">
-              <a:srgbClr val="000000">
-                <a:alpha val="38000"/>
-              </a:srgbClr>
-            </a:outerShdw>
-          </a:effectLst>
+          <a:effectLst/>
         </a:effectStyle>
         <a:effectStyle>
-          <a:effectLst>
-            <a:outerShdw blurRad="40000" dist="23000" dir="5400000" rotWithShape="0">
-              <a:srgbClr val="000000">
-                <a:alpha val="35000"/>
-              </a:srgbClr>
-            </a:outerShdw>
-          </a:effectLst>
+          <a:effectLst/>
         </a:effectStyle>
         <a:effectStyle>
-          <a:effectLst>
-            <a:outerShdw blurRad="40000" dist="23000" dir="5400000" rotWithShape="0">
-              <a:srgbClr val="000000">
-                <a:alpha val="35000"/>
-              </a:srgbClr>
-            </a:outerShdw>
-          </a:effectLst>
-          <a:scene3d>
-            <a:camera prst="orthographicFront">
-              <a:rot lat="0" lon="0" rev="0"/>
-            </a:camera>
-            <a:lightRig rig="threePt" dir="t">
-              <a:rot lat="0" lon="0" rev="1200000"/>
-            </a:lightRig>
-          </a:scene3d>
-          <a:sp3d>
-            <a:bevelT w="63500" h="25400"/>
-          </a:sp3d>
+          <a:effectLst/>
         </a:effectStyle>
       </a:effectStyleLst>
       <a:bgFillStyleLst>
         <a:solidFill>
           <a:schemeClr val="phClr"/>
         </a:solidFill>
-        <a:gradFill rotWithShape="1">
+        <a:gradFill>
           <a:gsLst>
             <a:gs pos="0">
               <a:schemeClr val="phClr">
                 <a:tint val="40000"/>
-                <a:satMod val="350000"/>
               </a:schemeClr>
             </a:gs>
             <a:gs pos="40000">
               <a:schemeClr val="phClr">
                 <a:tint val="45000"/>
                 <a:shade val="99000"/>
-                <a:satMod val="350000"/>
               </a:schemeClr>
             </a:gs>
             <a:gs pos="100000">
               <a:schemeClr val="phClr">
                 <a:shade val="20000"/>
-                <a:satMod val="255000"/>
               </a:schemeClr>
             </a:gs>
           </a:gsLst>
           <a:path path="circle">
             <a:fillToRect l="50000" t="-80000" r="50000" b="180000"/>
           </a:path>
+          <a:tileRect l="0" t="0" r="0" b="0"/>
         </a:gradFill>
-        <a:gradFill rotWithShape="1">
+        <a:gradFill>
           <a:gsLst>
             <a:gs pos="0">
               <a:schemeClr val="phClr">
                 <a:tint val="80000"/>
-                <a:satMod val="300000"/>
               </a:schemeClr>
             </a:gs>
             <a:gs pos="100000">
               <a:schemeClr val="phClr">
                 <a:shade val="30000"/>
-                <a:satMod val="200000"/>
               </a:schemeClr>
             </a:gs>
           </a:gsLst>
           <a:path path="circle">
             <a:fillToRect l="50000" t="50000" r="50000" b="50000"/>
           </a:path>
+          <a:tileRect l="0" t="0" r="0" b="0"/>
         </a:gradFill>
       </a:bgFillStyleLst>
     </a:fmtScheme>
   </a:themeElements>
-  <a:objectDefaults>
-    <a:spDef>
-      <a:spPr/>
-      <a:bodyPr/>
-      <a:lstStyle/>
-      <a:style>
-        <a:lnRef idx="1">
-          <a:schemeClr val="accent1"/>
-        </a:lnRef>
-        <a:fillRef idx="3">
-          <a:schemeClr val="accent1"/>
-        </a:fillRef>
-        <a:effectRef idx="2">
-          <a:schemeClr val="accent1"/>
-        </a:effectRef>
-        <a:fontRef idx="minor">
-          <a:schemeClr val="lt1"/>
-        </a:fontRef>
-      </a:style>
-    </a:spDef>
-    <a:lnDef>
-      <a:spPr/>
-      <a:bodyPr/>
-      <a:lstStyle/>
-      <a:style>
-        <a:lnRef idx="2">
-          <a:schemeClr val="accent1"/>
-        </a:lnRef>
-        <a:fillRef idx="0">
-          <a:schemeClr val="accent1"/>
-        </a:fillRef>
-        <a:effectRef idx="1">
-          <a:schemeClr val="accent1"/>
-        </a:effectRef>
-        <a:fontRef idx="minor">
-          <a:schemeClr val="tx1"/>
-        </a:fontRef>
-      </a:style>
-    </a:lnDef>
-  </a:objectDefaults>
-  <a:extraClrSchemeLst/>
 </a:theme>
 </file>
</xml_diff>

<commit_message>
Added IntakeClearJam to right bumper
</commit_message>
<xml_diff>
--- a/2024 Robot Controls Diagram.docx
+++ b/2024 Robot Controls Diagram.docx
@@ -1000,7 +1000,7 @@
         <mc:AlternateContent>
           <mc:Choice Requires="wpg">
             <w:drawing>
-              <wp:inline distT="0" distB="0" distL="0" distR="0" wp14:anchorId="20347661" wp14:editId="25E6DEA6">
+              <wp:inline distT="0" distB="0" distL="0" distR="0" wp14:anchorId="20347661" wp14:editId="506EB466">
                 <wp:extent cx="5947920" cy="3355200"/>
                 <wp:effectExtent l="0" t="0" r="0" b="0"/>
                 <wp:docPr id="11" name="Group 1"/>
@@ -1226,8 +1226,8 @@
                         <wps:cNvSpPr/>
                         <wps:spPr>
                           <a:xfrm>
-                            <a:off x="4686840" y="455760"/>
-                            <a:ext cx="264960" cy="265320"/>
+                            <a:off x="4686036" y="455626"/>
+                            <a:ext cx="1145019" cy="415514"/>
                           </a:xfrm>
                           <a:prstGeom prst="rect">
                             <a:avLst/>
@@ -1257,6 +1257,9 @@
                               <w:pPr>
                                 <w:spacing w:line="240" w:lineRule="auto"/>
                               </w:pPr>
+                              <w:r>
+                                <w:t>Clear intake jam</w:t>
+                              </w:r>
                             </w:p>
                           </w:txbxContent>
                         </wps:txbx>
@@ -1662,7 +1665,7 @@
           </mc:Choice>
           <mc:Fallback>
             <w:pict>
-              <v:group w14:anchorId="20347661" id="Group 1" o:spid="_x0000_s1034" style="width:468.35pt;height:264.2pt;mso-position-horizontal-relative:char;mso-position-vertical-relative:line" coordsize="59479,33552" o:gfxdata="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">
+              <v:group w14:anchorId="20347661" id="Group 1" o:spid="_x0000_s1034" style="width:468.35pt;height:264.2pt;mso-position-horizontal-relative:char;mso-position-vertical-relative:line" coordsize="59479,33552" o:gfxdata="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">
                 <v:shapetype id="_x0000_t75" coordsize="21600,21600" o:spt="75" o:preferrelative="t" path="m@4@5l@4@11@9@11@9@5xe" filled="f" stroked="f">
                   <v:stroke joinstyle="miter"/>
                   <v:formulas>
@@ -1739,13 +1742,16 @@
                     </w:txbxContent>
                   </v:textbox>
                 </v:rect>
-                <v:rect id="Rectangle 7" o:spid="_x0000_s1040" style="position:absolute;left:46868;top:4557;width:2650;height:2653;visibility:visible;mso-wrap-style:square;v-text-anchor:middle" o:gfxdata="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" stroked="f" strokeweight="0">
+                <v:rect id="Rectangle 7" o:spid="_x0000_s1040" style="position:absolute;left:46860;top:4556;width:11450;height:4155;visibility:visible;mso-wrap-style:square;v-text-anchor:middle" o:gfxdata="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" stroked="f" strokeweight="0">
                   <v:textbox inset="0,0,0,0">
                     <w:txbxContent>
                       <w:p>
                         <w:pPr>
                           <w:spacing w:line="240" w:lineRule="auto"/>
                         </w:pPr>
+                        <w:r>
+                          <w:t>Clear intake jam</w:t>
+                        </w:r>
                       </w:p>
                     </w:txbxContent>
                   </v:textbox>

</xml_diff>

<commit_message>
Moved AimLongPass to separate joystick button
</commit_message>
<xml_diff>
--- a/2024 Robot Controls Diagram.docx
+++ b/2024 Robot Controls Diagram.docx
@@ -1,6 +1,6 @@
 
 <file path=word/document.xml><?xml version="1.0" encoding="utf-8"?>
-<w:document xmlns:wpc="http://schemas.microsoft.com/office/word/2010/wordprocessingCanvas" xmlns:cx="http://schemas.microsoft.com/office/drawing/2014/chartex" xmlns:cx1="http://schemas.microsoft.com/office/drawing/2015/9/8/chartex" xmlns:cx2="http://schemas.microsoft.com/office/drawing/2015/10/21/chartex" xmlns:cx3="http://schemas.microsoft.com/office/drawing/2016/5/9/chartex" xmlns:cx4="http://schemas.microsoft.com/office/drawing/2016/5/10/chartex" xmlns:cx5="http://schemas.microsoft.com/office/drawing/2016/5/11/chartex" xmlns:cx6="http://schemas.microsoft.com/office/drawing/2016/5/12/chartex" xmlns:cx7="http://schemas.microsoft.com/office/drawing/2016/5/13/chartex" xmlns:cx8="http://schemas.microsoft.com/office/drawing/2016/5/14/chartex" xmlns:mc="http://schemas.openxmlformats.org/markup-compatibility/2006" xmlns:aink="http://schemas.microsoft.com/office/drawing/2016/ink" xmlns:am3d="http://schemas.microsoft.com/office/drawing/2017/model3d" xmlns:o="urn:schemas-microsoft-com:office:office" xmlns:oel="http://schemas.microsoft.com/office/2019/extlst" xmlns:r="http://schemas.openxmlformats.org/officeDocument/2006/relationships" xmlns:m="http://schemas.openxmlformats.org/officeDocument/2006/math" xmlns:v="urn:schemas-microsoft-com:vml" xmlns:wp14="http://schemas.microsoft.com/office/word/2010/wordprocessingDrawing" xmlns:wp="http://schemas.openxmlformats.org/drawingml/2006/wordprocessingDrawing" xmlns:w10="urn:schemas-microsoft-com:office:word" xmlns:w="http://schemas.openxmlformats.org/wordprocessingml/2006/main" xmlns:w14="http://schemas.microsoft.com/office/word/2010/wordml" xmlns:w15="http://schemas.microsoft.com/office/word/2012/wordml" xmlns:w16cex="http://schemas.microsoft.com/office/word/2018/wordml/cex" xmlns:w16cid="http://schemas.microsoft.com/office/word/2016/wordml/cid" xmlns:w16="http://schemas.microsoft.com/office/word/2018/wordml" xmlns:w16sdtdh="http://schemas.microsoft.com/office/word/2020/wordml/sdtdatahash" xmlns:w16se="http://schemas.microsoft.com/office/word/2015/wordml/symex" xmlns:wpg="http://schemas.microsoft.com/office/word/2010/wordprocessingGroup" xmlns:wpi="http://schemas.microsoft.com/office/word/2010/wordprocessingInk" xmlns:wne="http://schemas.microsoft.com/office/word/2006/wordml" xmlns:wps="http://schemas.microsoft.com/office/word/2010/wordprocessingShape" mc:Ignorable="w14 w15 w16se w16cid w16 w16cex w16sdtdh wp14">
+<w:document xmlns:wpc="http://schemas.microsoft.com/office/word/2010/wordprocessingCanvas" xmlns:cx="http://schemas.microsoft.com/office/drawing/2014/chartex" xmlns:cx1="http://schemas.microsoft.com/office/drawing/2015/9/8/chartex" xmlns:cx2="http://schemas.microsoft.com/office/drawing/2015/10/21/chartex" xmlns:cx3="http://schemas.microsoft.com/office/drawing/2016/5/9/chartex" xmlns:cx4="http://schemas.microsoft.com/office/drawing/2016/5/10/chartex" xmlns:cx5="http://schemas.microsoft.com/office/drawing/2016/5/11/chartex" xmlns:cx6="http://schemas.microsoft.com/office/drawing/2016/5/12/chartex" xmlns:cx7="http://schemas.microsoft.com/office/drawing/2016/5/13/chartex" xmlns:cx8="http://schemas.microsoft.com/office/drawing/2016/5/14/chartex" xmlns:mc="http://schemas.openxmlformats.org/markup-compatibility/2006" xmlns:aink="http://schemas.microsoft.com/office/drawing/2016/ink" xmlns:am3d="http://schemas.microsoft.com/office/drawing/2017/model3d" xmlns:o="urn:schemas-microsoft-com:office:office" xmlns:oel="http://schemas.microsoft.com/office/2019/extlst" xmlns:r="http://schemas.openxmlformats.org/officeDocument/2006/relationships" xmlns:m="http://schemas.openxmlformats.org/officeDocument/2006/math" xmlns:v="urn:schemas-microsoft-com:vml" xmlns:wp14="http://schemas.microsoft.com/office/word/2010/wordprocessingDrawing" xmlns:wp="http://schemas.openxmlformats.org/drawingml/2006/wordprocessingDrawing" xmlns:w10="urn:schemas-microsoft-com:office:word" xmlns:w="http://schemas.openxmlformats.org/wordprocessingml/2006/main" xmlns:w14="http://schemas.microsoft.com/office/word/2010/wordml" xmlns:w15="http://schemas.microsoft.com/office/word/2012/wordml" xmlns:w16cex="http://schemas.microsoft.com/office/word/2018/wordml/cex" xmlns:w16cid="http://schemas.microsoft.com/office/word/2016/wordml/cid" xmlns:w16="http://schemas.microsoft.com/office/word/2018/wordml" xmlns:w16du="http://schemas.microsoft.com/office/word/2023/wordml/word16du" xmlns:w16sdtdh="http://schemas.microsoft.com/office/word/2020/wordml/sdtdatahash" xmlns:w16se="http://schemas.microsoft.com/office/word/2015/wordml/symex" xmlns:wpg="http://schemas.microsoft.com/office/word/2010/wordprocessingGroup" xmlns:wpi="http://schemas.microsoft.com/office/word/2010/wordprocessingInk" xmlns:wne="http://schemas.microsoft.com/office/word/2006/wordml" xmlns:wps="http://schemas.microsoft.com/office/word/2010/wordprocessingShape" mc:Ignorable="w14 w15 w16se w16cid w16 w16cex w16sdtdh w16du wp14">
   <w:body>
     <w:p>
       <w:r>
@@ -306,21 +306,7 @@
                               <w:rPr>
                                 <w:color w:val="000000"/>
                               </w:rPr>
-                              <w:t xml:space="preserve">When pressed: manual arm </w:t>
-                            </w:r>
-                            <w:proofErr w:type="gramStart"/>
-                            <w:r>
-                              <w:rPr>
-                                <w:color w:val="000000"/>
-                              </w:rPr>
-                              <w:t>control</w:t>
-                            </w:r>
-                            <w:proofErr w:type="gramEnd"/>
-                            <w:r>
-                              <w:rPr>
-                                <w:color w:val="000000"/>
-                              </w:rPr>
-                              <w:t xml:space="preserve"> </w:t>
+                              <w:t xml:space="preserve">When pressed: manual arm control </w:t>
                             </w:r>
                           </w:p>
                         </w:txbxContent>
@@ -359,21 +345,7 @@
                         <w:rPr>
                           <w:color w:val="000000"/>
                         </w:rPr>
-                        <w:t xml:space="preserve">When pressed: manual arm </w:t>
-                      </w:r>
-                      <w:proofErr w:type="gramStart"/>
-                      <w:r>
-                        <w:rPr>
-                          <w:color w:val="000000"/>
-                        </w:rPr>
-                        <w:t>control</w:t>
-                      </w:r>
-                      <w:proofErr w:type="gramEnd"/>
-                      <w:r>
-                        <w:rPr>
-                          <w:color w:val="000000"/>
-                        </w:rPr>
-                        <w:t xml:space="preserve"> </w:t>
+                        <w:t xml:space="preserve">When pressed: manual arm control </w:t>
                       </w:r>
                     </w:p>
                   </w:txbxContent>
@@ -450,16 +422,8 @@
                               <w:rPr>
                                 <w:color w:val="000000"/>
                               </w:rPr>
-                              <w:t xml:space="preserve">Prep for speaker shot from </w:t>
+                              <w:t>Prep for speaker shot from stage</w:t>
                             </w:r>
-                            <w:proofErr w:type="gramStart"/>
-                            <w:r>
-                              <w:rPr>
-                                <w:color w:val="000000"/>
-                              </w:rPr>
-                              <w:t>stage</w:t>
-                            </w:r>
-                            <w:proofErr w:type="gramEnd"/>
                           </w:p>
                         </w:txbxContent>
                       </wps:txbx>
@@ -497,16 +461,8 @@
                         <w:rPr>
                           <w:color w:val="000000"/>
                         </w:rPr>
-                        <w:t xml:space="preserve">Prep for speaker shot from </w:t>
+                        <w:t>Prep for speaker shot from stage</w:t>
                       </w:r>
-                      <w:proofErr w:type="gramStart"/>
-                      <w:r>
-                        <w:rPr>
-                          <w:color w:val="000000"/>
-                        </w:rPr>
-                        <w:t>stage</w:t>
-                      </w:r>
-                      <w:proofErr w:type="gramEnd"/>
                     </w:p>
                   </w:txbxContent>
                 </v:textbox>
@@ -585,18 +541,8 @@
                                 <w:sz w:val="20"/>
                                 <w:szCs w:val="20"/>
                               </w:rPr>
-                              <w:t xml:space="preserve">Prep for speaker shot from </w:t>
+                              <w:t>Prep for speaker shot from podium</w:t>
                             </w:r>
-                            <w:proofErr w:type="gramStart"/>
-                            <w:r>
-                              <w:rPr>
-                                <w:color w:val="000000"/>
-                                <w:sz w:val="20"/>
-                                <w:szCs w:val="20"/>
-                              </w:rPr>
-                              <w:t>podium</w:t>
-                            </w:r>
-                            <w:proofErr w:type="gramEnd"/>
                           </w:p>
                         </w:txbxContent>
                       </wps:txbx>
@@ -637,18 +583,8 @@
                           <w:sz w:val="20"/>
                           <w:szCs w:val="20"/>
                         </w:rPr>
-                        <w:t xml:space="preserve">Prep for speaker shot from </w:t>
+                        <w:t>Prep for speaker shot from podium</w:t>
                       </w:r>
-                      <w:proofErr w:type="gramStart"/>
-                      <w:r>
-                        <w:rPr>
-                          <w:color w:val="000000"/>
-                          <w:sz w:val="20"/>
-                          <w:szCs w:val="20"/>
-                        </w:rPr>
-                        <w:t>podium</w:t>
-                      </w:r>
-                      <w:proofErr w:type="gramEnd"/>
                     </w:p>
                   </w:txbxContent>
                 </v:textbox>
@@ -960,22 +896,8 @@
                               <w:rPr>
                                 <w:color w:val="000000"/>
                               </w:rPr>
-                              <w:t>Prep for s</w:t>
+                              <w:t>Prep for speaker shot from speaker</w:t>
                             </w:r>
-                            <w:r>
-                              <w:rPr>
-                                <w:color w:val="000000"/>
-                              </w:rPr>
-                              <w:t xml:space="preserve">peaker shot from </w:t>
-                            </w:r>
-                            <w:proofErr w:type="gramStart"/>
-                            <w:r>
-                              <w:rPr>
-                                <w:color w:val="000000"/>
-                              </w:rPr>
-                              <w:t>speaker</w:t>
-                            </w:r>
-                            <w:proofErr w:type="gramEnd"/>
                           </w:p>
                         </w:txbxContent>
                       </wps:txbx>
@@ -1013,22 +935,8 @@
                         <w:rPr>
                           <w:color w:val="000000"/>
                         </w:rPr>
-                        <w:t>Prep for s</w:t>
+                        <w:t>Prep for speaker shot from speaker</w:t>
                       </w:r>
-                      <w:r>
-                        <w:rPr>
-                          <w:color w:val="000000"/>
-                        </w:rPr>
-                        <w:t xml:space="preserve">peaker shot from </w:t>
-                      </w:r>
-                      <w:proofErr w:type="gramStart"/>
-                      <w:r>
-                        <w:rPr>
-                          <w:color w:val="000000"/>
-                        </w:rPr>
-                        <w:t>speaker</w:t>
-                      </w:r>
-                      <w:proofErr w:type="gramEnd"/>
                     </w:p>
                   </w:txbxContent>
                 </v:textbox>
@@ -2015,6 +1923,135 @@
           <w:noProof/>
         </w:rPr>
         <mc:AlternateContent>
+          <mc:Choice Requires="wps">
+            <w:drawing>
+              <wp:anchor distT="0" distB="8890" distL="0" distR="0" simplePos="0" relativeHeight="251616768" behindDoc="0" locked="0" layoutInCell="1" allowOverlap="1" wp14:anchorId="43369B84" wp14:editId="3596F76B">
+                <wp:simplePos x="0" y="0"/>
+                <wp:positionH relativeFrom="column">
+                  <wp:posOffset>5377218</wp:posOffset>
+                </wp:positionH>
+                <wp:positionV relativeFrom="paragraph">
+                  <wp:posOffset>399974</wp:posOffset>
+                </wp:positionV>
+                <wp:extent cx="900752" cy="460375"/>
+                <wp:effectExtent l="0" t="0" r="13970" b="15875"/>
+                <wp:wrapNone/>
+                <wp:docPr id="30" name="Text Box 46"/>
+                <wp:cNvGraphicFramePr/>
+                <a:graphic xmlns:a="http://schemas.openxmlformats.org/drawingml/2006/main">
+                  <a:graphicData uri="http://schemas.microsoft.com/office/word/2010/wordprocessingShape">
+                    <wps:wsp>
+                      <wps:cNvSpPr/>
+                      <wps:spPr>
+                        <a:xfrm>
+                          <a:off x="0" y="0"/>
+                          <a:ext cx="900752" cy="460375"/>
+                        </a:xfrm>
+                        <a:prstGeom prst="rect">
+                          <a:avLst/>
+                        </a:prstGeom>
+                        <a:solidFill>
+                          <a:schemeClr val="lt1"/>
+                        </a:solidFill>
+                        <a:ln w="9525">
+                          <a:solidFill>
+                            <a:schemeClr val="tx1"/>
+                          </a:solidFill>
+                        </a:ln>
+                      </wps:spPr>
+                      <wps:style>
+                        <a:lnRef idx="0">
+                          <a:schemeClr val="accent1"/>
+                        </a:lnRef>
+                        <a:fillRef idx="0">
+                          <a:schemeClr val="accent1"/>
+                        </a:fillRef>
+                        <a:effectRef idx="0">
+                          <a:schemeClr val="accent1"/>
+                        </a:effectRef>
+                        <a:fontRef idx="minor"/>
+                      </wps:style>
+                      <wps:txbx>
+                        <w:txbxContent>
+                          <w:p>
+                            <w:pPr>
+                              <w:pStyle w:val="FrameContents"/>
+                              <w:rPr>
+                                <w:color w:val="000000" w:themeColor="text1"/>
+                              </w:rPr>
+                            </w:pPr>
+                            <w:r>
+                              <w:rPr>
+                                <w:color w:val="000000" w:themeColor="text1"/>
+                              </w:rPr>
+                              <w:t>Auto-Aim</w:t>
+                            </w:r>
+                            <w:r>
+                              <w:rPr>
+                                <w:color w:val="000000" w:themeColor="text1"/>
+                              </w:rPr>
+                              <w:br/>
+                              <w:t>far pass</w:t>
+                            </w:r>
+                          </w:p>
+                        </w:txbxContent>
+                      </wps:txbx>
+                      <wps:bodyPr wrap="square" anchor="t">
+                        <a:prstTxWarp prst="textNoShape">
+                          <a:avLst/>
+                        </a:prstTxWarp>
+                        <a:noAutofit/>
+                      </wps:bodyPr>
+                    </wps:wsp>
+                  </a:graphicData>
+                </a:graphic>
+                <wp14:sizeRelH relativeFrom="margin">
+                  <wp14:pctWidth>0</wp14:pctWidth>
+                </wp14:sizeRelH>
+                <wp14:sizeRelV relativeFrom="margin">
+                  <wp14:pctHeight>0</wp14:pctHeight>
+                </wp14:sizeRelV>
+              </wp:anchor>
+            </w:drawing>
+          </mc:Choice>
+          <mc:Fallback>
+            <w:pict>
+              <v:rect w14:anchorId="43369B84" id="Text Box 46" o:spid="_x0000_s1049" style="position:absolute;margin-left:423.4pt;margin-top:31.5pt;width:70.95pt;height:36.25pt;z-index:251616768;visibility:visible;mso-wrap-style:square;mso-width-percent:0;mso-height-percent:0;mso-wrap-distance-left:0;mso-wrap-distance-top:0;mso-wrap-distance-right:0;mso-wrap-distance-bottom:.7pt;mso-position-horizontal:absolute;mso-position-horizontal-relative:text;mso-position-vertical:absolute;mso-position-vertical-relative:text;mso-width-percent:0;mso-height-percent:0;mso-width-relative:margin;mso-height-relative:margin;v-text-anchor:top" o:gfxdata="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" fillcolor="white [3201]" strokecolor="black [3213]">
+                <v:textbox>
+                  <w:txbxContent>
+                    <w:p>
+                      <w:pPr>
+                        <w:pStyle w:val="FrameContents"/>
+                        <w:rPr>
+                          <w:color w:val="000000" w:themeColor="text1"/>
+                        </w:rPr>
+                      </w:pPr>
+                      <w:r>
+                        <w:rPr>
+                          <w:color w:val="000000" w:themeColor="text1"/>
+                        </w:rPr>
+                        <w:t>Auto-Aim</w:t>
+                      </w:r>
+                      <w:r>
+                        <w:rPr>
+                          <w:color w:val="000000" w:themeColor="text1"/>
+                        </w:rPr>
+                        <w:br/>
+                        <w:t>far pass</w:t>
+                      </w:r>
+                    </w:p>
+                  </w:txbxContent>
+                </v:textbox>
+              </v:rect>
+            </w:pict>
+          </mc:Fallback>
+        </mc:AlternateContent>
+      </w:r>
+      <w:r>
+        <w:rPr>
+          <w:noProof/>
+        </w:rPr>
+        <mc:AlternateContent>
           <mc:Choice Requires="wpi">
             <w:drawing>
               <wp:anchor distT="0" distB="0" distL="114300" distR="114300" simplePos="0" relativeHeight="251662336" behindDoc="0" locked="0" layoutInCell="1" allowOverlap="1" wp14:anchorId="4860621E" wp14:editId="29252462">
@@ -2152,7 +2189,7 @@
         <mc:AlternateContent>
           <mc:Choice Requires="wpi">
             <w:drawing>
-              <wp:anchor distT="0" distB="0" distL="114300" distR="114300" simplePos="0" relativeHeight="251659264" behindDoc="0" locked="0" layoutInCell="1" allowOverlap="1" wp14:anchorId="52ED58FC" wp14:editId="2A1498E1">
+              <wp:anchor distT="0" distB="0" distL="114300" distR="114300" simplePos="0" relativeHeight="251659264" behindDoc="0" locked="0" layoutInCell="1" allowOverlap="1" wp14:anchorId="52ED58FC" wp14:editId="67AD7F0B">
                 <wp:simplePos x="0" y="0"/>
                 <wp:positionH relativeFrom="column">
                   <wp:posOffset>732590</wp:posOffset>
@@ -2183,140 +2220,9 @@
           </mc:Choice>
           <mc:Fallback>
             <w:pict>
-              <v:shape w14:anchorId="2E109E66" id="Ink 2" o:spid="_x0000_s1026" type="#_x0000_t75" style="position:absolute;margin-left:56.3pt;margin-top:63.3pt;width:42.65pt;height:48.65pt;z-index:251659264;visibility:visible;mso-wrap-style:square;mso-wrap-distance-left:9pt;mso-wrap-distance-top:0;mso-wrap-distance-right:9pt;mso-wrap-distance-bottom:0;mso-position-horizontal:absolute;mso-position-horizontal-relative:text;mso-position-vertical:absolute;mso-position-vertical-relative:text" o:gfxdata="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">
+              <v:shape w14:anchorId="7BC130F3" id="Ink 2" o:spid="_x0000_s1026" type="#_x0000_t75" style="position:absolute;margin-left:56.3pt;margin-top:63.3pt;width:42.65pt;height:48.65pt;z-index:251659264;visibility:visible;mso-wrap-style:square;mso-wrap-distance-left:9pt;mso-wrap-distance-top:0;mso-wrap-distance-right:9pt;mso-wrap-distance-bottom:0;mso-position-horizontal:absolute;mso-position-horizontal-relative:text;mso-position-vertical:absolute;mso-position-vertical-relative:text" o:gfxdata="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">
                 <v:imagedata r:id="rId14" o:title=""/>
               </v:shape>
-            </w:pict>
-          </mc:Fallback>
-        </mc:AlternateContent>
-      </w:r>
-      <w:r>
-        <w:rPr>
-          <w:noProof/>
-        </w:rPr>
-        <mc:AlternateContent>
-          <mc:Choice Requires="wps">
-            <w:drawing>
-              <wp:anchor distT="0" distB="8890" distL="0" distR="0" simplePos="0" relativeHeight="251616768" behindDoc="0" locked="0" layoutInCell="1" allowOverlap="1" wp14:anchorId="43369B84" wp14:editId="7339A7B5">
-                <wp:simplePos x="0" y="0"/>
-                <wp:positionH relativeFrom="column">
-                  <wp:posOffset>5378450</wp:posOffset>
-                </wp:positionH>
-                <wp:positionV relativeFrom="paragraph">
-                  <wp:posOffset>398145</wp:posOffset>
-                </wp:positionV>
-                <wp:extent cx="1079500" cy="460375"/>
-                <wp:effectExtent l="0" t="0" r="25400" b="15875"/>
-                <wp:wrapNone/>
-                <wp:docPr id="30" name="Text Box 46"/>
-                <wp:cNvGraphicFramePr/>
-                <a:graphic xmlns:a="http://schemas.openxmlformats.org/drawingml/2006/main">
-                  <a:graphicData uri="http://schemas.microsoft.com/office/word/2010/wordprocessingShape">
-                    <wps:wsp>
-                      <wps:cNvSpPr/>
-                      <wps:spPr>
-                        <a:xfrm>
-                          <a:off x="0" y="0"/>
-                          <a:ext cx="1079500" cy="460375"/>
-                        </a:xfrm>
-                        <a:prstGeom prst="rect">
-                          <a:avLst/>
-                        </a:prstGeom>
-                        <a:solidFill>
-                          <a:schemeClr val="lt1"/>
-                        </a:solidFill>
-                        <a:ln w="9525">
-                          <a:solidFill>
-                            <a:schemeClr val="tx1"/>
-                          </a:solidFill>
-                        </a:ln>
-                      </wps:spPr>
-                      <wps:style>
-                        <a:lnRef idx="0">
-                          <a:schemeClr val="accent1"/>
-                        </a:lnRef>
-                        <a:fillRef idx="0">
-                          <a:schemeClr val="accent1"/>
-                        </a:fillRef>
-                        <a:effectRef idx="0">
-                          <a:schemeClr val="accent1"/>
-                        </a:effectRef>
-                        <a:fontRef idx="minor"/>
-                      </wps:style>
-                      <wps:txbx>
-                        <w:txbxContent>
-                          <w:p>
-                            <w:pPr>
-                              <w:pStyle w:val="FrameContents"/>
-                              <w:rPr>
-                                <w:color w:val="000000" w:themeColor="text1"/>
-                              </w:rPr>
-                            </w:pPr>
-                            <w:r>
-                              <w:rPr>
-                                <w:color w:val="000000" w:themeColor="text1"/>
-                              </w:rPr>
-                              <w:t xml:space="preserve">Auto-Aim overhead </w:t>
-                            </w:r>
-                            <w:proofErr w:type="gramStart"/>
-                            <w:r>
-                              <w:rPr>
-                                <w:color w:val="000000" w:themeColor="text1"/>
-                              </w:rPr>
-                              <w:t>shot</w:t>
-                            </w:r>
-                            <w:proofErr w:type="gramEnd"/>
-                          </w:p>
-                        </w:txbxContent>
-                      </wps:txbx>
-                      <wps:bodyPr wrap="square" anchor="t">
-                        <a:prstTxWarp prst="textNoShape">
-                          <a:avLst/>
-                        </a:prstTxWarp>
-                        <a:noAutofit/>
-                      </wps:bodyPr>
-                    </wps:wsp>
-                  </a:graphicData>
-                </a:graphic>
-                <wp14:sizeRelH relativeFrom="margin">
-                  <wp14:pctWidth>0</wp14:pctWidth>
-                </wp14:sizeRelH>
-                <wp14:sizeRelV relativeFrom="margin">
-                  <wp14:pctHeight>0</wp14:pctHeight>
-                </wp14:sizeRelV>
-              </wp:anchor>
-            </w:drawing>
-          </mc:Choice>
-          <mc:Fallback>
-            <w:pict>
-              <v:rect w14:anchorId="43369B84" id="Text Box 46" o:spid="_x0000_s1049" style="position:absolute;margin-left:423.5pt;margin-top:31.35pt;width:85pt;height:36.25pt;z-index:251616768;visibility:visible;mso-wrap-style:square;mso-width-percent:0;mso-height-percent:0;mso-wrap-distance-left:0;mso-wrap-distance-top:0;mso-wrap-distance-right:0;mso-wrap-distance-bottom:.7pt;mso-position-horizontal:absolute;mso-position-horizontal-relative:text;mso-position-vertical:absolute;mso-position-vertical-relative:text;mso-width-percent:0;mso-height-percent:0;mso-width-relative:margin;mso-height-relative:margin;v-text-anchor:top" o:gfxdata="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" fillcolor="white [3201]" strokecolor="black [3213]">
-                <v:textbox>
-                  <w:txbxContent>
-                    <w:p>
-                      <w:pPr>
-                        <w:pStyle w:val="FrameContents"/>
-                        <w:rPr>
-                          <w:color w:val="000000" w:themeColor="text1"/>
-                        </w:rPr>
-                      </w:pPr>
-                      <w:r>
-                        <w:rPr>
-                          <w:color w:val="000000" w:themeColor="text1"/>
-                        </w:rPr>
-                        <w:t xml:space="preserve">Auto-Aim overhead </w:t>
-                      </w:r>
-                      <w:proofErr w:type="gramStart"/>
-                      <w:r>
-                        <w:rPr>
-                          <w:color w:val="000000" w:themeColor="text1"/>
-                        </w:rPr>
-                        <w:t>shot</w:t>
-                      </w:r>
-                      <w:proofErr w:type="gramEnd"/>
-                    </w:p>
-                  </w:txbxContent>
-                </v:textbox>
-              </v:rect>
             </w:pict>
           </mc:Fallback>
         </mc:AlternateContent>
@@ -4775,16 +4681,8 @@
                               <w:rPr>
                                 <w:color w:val="000000"/>
                               </w:rPr>
-                              <w:t xml:space="preserve">Prep for </w:t>
+                              <w:t>Prep for climb</w:t>
                             </w:r>
-                            <w:proofErr w:type="gramStart"/>
-                            <w:r>
-                              <w:rPr>
-                                <w:color w:val="000000"/>
-                              </w:rPr>
-                              <w:t>climb</w:t>
-                            </w:r>
-                            <w:proofErr w:type="gramEnd"/>
                           </w:p>
                         </w:txbxContent>
                       </wps:txbx>
@@ -4815,16 +4713,8 @@
                         <w:rPr>
                           <w:color w:val="000000"/>
                         </w:rPr>
-                        <w:t xml:space="preserve">Prep for </w:t>
+                        <w:t>Prep for climb</w:t>
                       </w:r>
-                      <w:proofErr w:type="gramStart"/>
-                      <w:r>
-                        <w:rPr>
-                          <w:color w:val="000000"/>
-                        </w:rPr>
-                        <w:t>climb</w:t>
-                      </w:r>
-                      <w:proofErr w:type="gramEnd"/>
                     </w:p>
                   </w:txbxContent>
                 </v:textbox>
@@ -5566,13 +5456,8 @@
                               <w:t>Connect</w:t>
                             </w:r>
                             <w:r>
-                              <w:t xml:space="preserve"> Xbox </w:t>
+                              <w:t xml:space="preserve"> Xbox controller</w:t>
                             </w:r>
-                            <w:proofErr w:type="gramStart"/>
-                            <w:r>
-                              <w:t>controller</w:t>
-                            </w:r>
-                            <w:proofErr w:type="gramEnd"/>
                           </w:p>
                         </w:txbxContent>
                       </wps:txbx>
@@ -5604,13 +5489,8 @@
                         <w:t>Connect</w:t>
                       </w:r>
                       <w:r>
-                        <w:t xml:space="preserve"> Xbox </w:t>
+                        <w:t xml:space="preserve"> Xbox controller</w:t>
                       </w:r>
-                      <w:proofErr w:type="gramStart"/>
-                      <w:r>
-                        <w:t>controller</w:t>
-                      </w:r>
-                      <w:proofErr w:type="gramEnd"/>
                     </w:p>
                   </w:txbxContent>
                 </v:textbox>
@@ -5896,7 +5776,7 @@
 </file>
 
 <file path=word/styles.xml><?xml version="1.0" encoding="utf-8"?>
-<w:styles xmlns:mc="http://schemas.openxmlformats.org/markup-compatibility/2006" xmlns:r="http://schemas.openxmlformats.org/officeDocument/2006/relationships" xmlns:w="http://schemas.openxmlformats.org/wordprocessingml/2006/main" xmlns:w14="http://schemas.microsoft.com/office/word/2010/wordml" xmlns:w15="http://schemas.microsoft.com/office/word/2012/wordml" xmlns:w16cex="http://schemas.microsoft.com/office/word/2018/wordml/cex" xmlns:w16cid="http://schemas.microsoft.com/office/word/2016/wordml/cid" xmlns:w16="http://schemas.microsoft.com/office/word/2018/wordml" xmlns:w16sdtdh="http://schemas.microsoft.com/office/word/2020/wordml/sdtdatahash" xmlns:w16se="http://schemas.microsoft.com/office/word/2015/wordml/symex" mc:Ignorable="w14 w15 w16se w16cid w16 w16cex w16sdtdh">
+<w:styles xmlns:mc="http://schemas.openxmlformats.org/markup-compatibility/2006" xmlns:r="http://schemas.openxmlformats.org/officeDocument/2006/relationships" xmlns:w="http://schemas.openxmlformats.org/wordprocessingml/2006/main" xmlns:w14="http://schemas.microsoft.com/office/word/2010/wordml" xmlns:w15="http://schemas.microsoft.com/office/word/2012/wordml" xmlns:w16cex="http://schemas.microsoft.com/office/word/2018/wordml/cex" xmlns:w16cid="http://schemas.microsoft.com/office/word/2016/wordml/cid" xmlns:w16="http://schemas.microsoft.com/office/word/2018/wordml" xmlns:w16du="http://schemas.microsoft.com/office/word/2023/wordml/word16du" xmlns:w16sdtdh="http://schemas.microsoft.com/office/word/2020/wordml/sdtdatahash" xmlns:w16se="http://schemas.microsoft.com/office/word/2015/wordml/symex" mc:Ignorable="w14 w15 w16se w16cid w16 w16cex w16sdtdh w16du">
   <w:docDefaults>
     <w:rPrDefault>
       <w:rPr>

</xml_diff>